<commit_message>
dodani opisi dijagrama aktivnosti i stanja
</commit_message>
<xml_diff>
--- a/Dokumentacija/OPP_2017_Eureka_v2_0.docx
+++ b/Dokumentacija/OPP_2017_Eureka_v2_0.docx
@@ -19882,6 +19882,27 @@
       </w:r>
     </w:p>
     <w:p/>
+    <w:p>
+      <w:pPr>
+        <w:rPr>
+          <w:b/>
+        </w:rPr>
+      </w:pPr>
+      <w:r>
+        <w:rPr>
+          <w:b/>
+        </w:rPr>
+        <w:t>Prijava korisnika</w:t>
+      </w:r>
+    </w:p>
+    <w:p>
+      <w:r>
+        <w:t xml:space="preserve">Dijagram aktivnosti „Prijava korisnika“ prikazuje komunikaciju između korisnika, poslužitelja i baze podataka. Korisnik unosi podatke o prijavi, poslužitelj, prosljeđujući podatke bazi podataka, provjerava ispravost istih. Baza odgovorom potvrđuje ispravnosti ili neispravnost unesenih podataka. Ako uneseni podaci nisu ispravi, korisnik ostaje na stranici </w:t>
+      </w:r>
+      <w:r>
+        <w:t>za prijavu, dok u slučaju ispravnih podataka, korisnika se prosljeđuje na odgovarajuću početnu stranicu, ovisno o vrsti korisnika(administator/stanar) .</w:t>
+      </w:r>
+    </w:p>
     <w:p/>
     <w:p>
       <w:r>
@@ -19946,42 +19967,35 @@
         <w:pStyle w:val="Heading1"/>
       </w:pPr>
     </w:p>
+    <w:p/>
     <w:p>
       <w:pPr>
         <w:pStyle w:val="Heading1"/>
       </w:pPr>
     </w:p>
-    <w:p>
-      <w:pPr>
-        <w:pStyle w:val="Heading1"/>
-      </w:pPr>
-    </w:p>
-    <w:p>
-      <w:pPr>
-        <w:pStyle w:val="Heading1"/>
-      </w:pPr>
-    </w:p>
     <w:p/>
-    <w:p>
-      <w:pPr>
-        <w:pStyle w:val="Heading1"/>
-      </w:pPr>
-    </w:p>
-    <w:p>
-      <w:pPr>
-        <w:pStyle w:val="Heading1"/>
-      </w:pPr>
-    </w:p>
     <w:p/>
     <w:p>
       <w:pPr>
-        <w:pStyle w:val="Heading1"/>
-      </w:pPr>
-    </w:p>
-    <w:p>
-      <w:pPr>
-        <w:pStyle w:val="Heading1"/>
-      </w:pPr>
+        <w:rPr>
+          <w:b/>
+        </w:rPr>
+      </w:pPr>
+      <w:r>
+        <w:rPr>
+          <w:b/>
+        </w:rPr>
+        <w:lastRenderedPageBreak/>
+        <w:t>Prikaz liste troškova</w:t>
+      </w:r>
+    </w:p>
+    <w:p>
+      <w:r>
+        <w:t xml:space="preserve">Dijagram aktivnosti „Prikaz liste troškova“ prikazuje komunikaciju između prijavljenog korisnika, poslužitelja i baze podataka. Prijavljeni korisnik šalje zahtjev za pregledom troškova. Poslužitelj taj zahtjev prosljeđuje bazi podataka, koja mu vraća listu troškova. </w:t>
+      </w:r>
+    </w:p>
+    <w:p/>
+    <w:p>
       <w:r>
         <w:rPr>
           <w:noProof/>
@@ -20054,34 +20068,48 @@
         <w:pStyle w:val="Heading1"/>
       </w:pPr>
     </w:p>
+    <w:p/>
+    <w:p/>
+    <w:p/>
     <w:p>
       <w:pPr>
         <w:pStyle w:val="Heading1"/>
-      </w:pPr>
+        <w:rPr>
+          <w:rFonts w:asciiTheme="minorHAnsi" w:eastAsiaTheme="minorHAnsi" w:hAnsiTheme="minorHAnsi" w:cstheme="minorBidi"/>
+          <w:sz w:val="22"/>
+          <w:szCs w:val="22"/>
+        </w:rPr>
+      </w:pPr>
+      <w:r>
+        <w:rPr>
+          <w:rFonts w:asciiTheme="minorHAnsi" w:eastAsiaTheme="minorHAnsi" w:hAnsiTheme="minorHAnsi" w:cstheme="minorBidi"/>
+          <w:sz w:val="22"/>
+          <w:szCs w:val="22"/>
+        </w:rPr>
+        <w:lastRenderedPageBreak/>
+        <w:t>Dodavanje nove objave</w:t>
+      </w:r>
+    </w:p>
+    <w:p/>
+    <w:p>
+      <w:r>
+        <w:t>Dijagram aktivnosti „Dodavanje nove objave“ prikazuje komunikaciju između prijavljenog korisnika</w:t>
+      </w:r>
+      <w:r>
+        <w:t>, poslužitelja i baze podataka. Prijavljeni korisnik unosi podatke o novoj objavi. Poslužitelj provjerava ispravnost tih podataka i ako su nesipravni/nepotpuni, korisnika se pušta da ponovno unese podatke. Ako su uneseni podaci ispravni, stvara se nova objava koja se poranjuje u bazu podataka.</w:t>
+      </w:r>
     </w:p>
     <w:p>
       <w:pPr>
         <w:pStyle w:val="Heading1"/>
       </w:pPr>
-    </w:p>
-    <w:p>
-      <w:pPr>
-        <w:pStyle w:val="Heading1"/>
-      </w:pPr>
-    </w:p>
-    <w:p/>
-    <w:p>
-      <w:pPr>
-        <w:pStyle w:val="Heading1"/>
-      </w:pPr>
       <w:r>
         <w:rPr>
           <w:noProof/>
         </w:rPr>
-        <w:lastRenderedPageBreak/>
         <w:drawing>
           <wp:inline distT="0" distB="0" distL="0" distR="0">
-            <wp:extent cx="5760720" cy="4993640"/>
+            <wp:extent cx="5760720" cy="4841240"/>
             <wp:effectExtent l="0" t="0" r="0" b="0"/>
             <wp:docPr id="30" name="Picture 30"/>
             <wp:cNvGraphicFramePr>
@@ -20109,7 +20137,7 @@
                   <pic:spPr>
                     <a:xfrm>
                       <a:off x="0" y="0"/>
-                      <a:ext cx="5760720" cy="4993640"/>
+                      <a:ext cx="5760967" cy="4841448"/>
                     </a:xfrm>
                     <a:prstGeom prst="rect">
                       <a:avLst/>
@@ -20122,6 +20150,7 @@
         </w:drawing>
       </w:r>
     </w:p>
+    <w:p/>
     <w:p>
       <w:pPr>
         <w:pStyle w:val="Heading1"/>
@@ -20137,36 +20166,9 @@
         <w:pStyle w:val="Heading1"/>
       </w:pPr>
     </w:p>
-    <w:p>
-      <w:pPr>
-        <w:pStyle w:val="Heading1"/>
-      </w:pPr>
-    </w:p>
-    <w:p>
-      <w:pPr>
-        <w:pStyle w:val="Heading1"/>
-      </w:pPr>
-    </w:p>
-    <w:p>
-      <w:pPr>
-        <w:pStyle w:val="Heading1"/>
-      </w:pPr>
-    </w:p>
-    <w:p>
-      <w:pPr>
-        <w:pStyle w:val="Heading1"/>
-      </w:pPr>
-    </w:p>
-    <w:p>
-      <w:pPr>
-        <w:pStyle w:val="Heading1"/>
-      </w:pPr>
-    </w:p>
-    <w:p>
-      <w:pPr>
-        <w:pStyle w:val="Heading1"/>
-      </w:pPr>
-    </w:p>
+    <w:p/>
+    <w:p/>
+    <w:p/>
     <w:p>
       <w:pPr>
         <w:pStyle w:val="Heading1"/>
@@ -20179,9 +20181,53 @@
     <w:p/>
     <w:p>
       <w:r>
+        <w:t xml:space="preserve">Dijagrami stanja su ponašajni (dinamički) dijagrami koji opisuju diskretna stanja sustava i prijelaze između njih. Dijagram stanja „Korisnički prikaz“ prikazuje mogućnosti </w:t>
+      </w:r>
+      <w:r>
+        <w:t>korisnika počevši od prijave. Početna stranica je „Stranica prijave“ . U njoj korisnik unosi korisničke podatke za prijavu. Ako su uneseni neispravni korisniku se šalje odgovarajuća poruka o grešci. Ako su podaci ispravni, korisnika se preusmjerava na „Stranicu oglasne ploče“. Korisnik nakon prijave ima više mogućnosti, između kojih može odabrati, ovisno o podacima koje želi pregledati. Na raspolaganju su mu:</w:t>
+      </w:r>
+    </w:p>
+    <w:p>
+      <w:r>
+        <w:t>Nalozi- do kojih dolazi klikom na „Nalozi“, što ga preusmjerava na „Stranicu naloga“, gdje iste može pregledati</w:t>
+      </w:r>
+    </w:p>
+    <w:p>
+      <w:r>
+        <w:t>Troškovi- do kojih dolazi klikom na „Troškovi“, što ga preusmjerava na „Stranicu troškova“, gdje iste može pregledati</w:t>
+      </w:r>
+    </w:p>
+    <w:p>
+      <w:r>
+        <w:t>Raspored čišćenja snijega- do kojih dolazi klikom na „Raspored čišćenja snijega“, što ga preusmjerava na „Stranicu rasporeda čišćenja snijega“, gdje iste može pregledati</w:t>
+      </w:r>
+    </w:p>
+    <w:p>
+      <w:r>
+        <w:t>Padajuća lista notifikacija</w:t>
+      </w:r>
+    </w:p>
+    <w:p>
+      <w:r>
+        <w:t xml:space="preserve">Padajuća lista tipki- koja sadrži </w:t>
+      </w:r>
+      <w:r>
+        <w:t xml:space="preserve">„Odjavu“, „Postavke“ i „Informacije“. Klikom na „Odjavu“ korisnik se odjavljuje i vraća na „Stranicu za Prijavu“. Klikom na „Postavke“, korisniku se otvara prozor gdje može urediti svoje korisničke podatke. Klikom na „Informacije“, korisniku se otvara prozor koji pokazuje korisničke informacije, zajedno sa informacijama o stanu i zgradi kojoj pripada korisnik. </w:t>
+      </w:r>
+    </w:p>
+    <w:p/>
+    <w:p>
+      <w:r>
+        <w:t>Do svih navedenih podataka, može se jednostavno doći, jer su za alatnu traku pročvršćeni odgovarajući gumbi koji omogućuju brzi prijeos s jedne na bilo koju drugu stranicu.</w:t>
+      </w:r>
+    </w:p>
+    <w:p/>
+    <w:p>
+      <w:r>
         <w:rPr>
           <w:noProof/>
         </w:rPr>
+        <w:lastRenderedPageBreak/>
         <w:drawing>
           <wp:inline distT="0" distB="0" distL="0" distR="0">
             <wp:extent cx="5760720" cy="4223385"/>
@@ -20267,6 +20313,11 @@
     </w:p>
     <w:p/>
     <w:p>
+      <w:bookmarkStart w:id="17" w:name="_GoBack"/>
+      <w:bookmarkEnd w:id="17"/>
+    </w:p>
+    <w:p/>
+    <w:p>
       <w:pPr>
         <w:pStyle w:val="Heading1"/>
       </w:pPr>
@@ -20278,10 +20329,7 @@
         <w:t>i</w:t>
       </w:r>
     </w:p>
-    <w:p>
-      <w:bookmarkStart w:id="17" w:name="_GoBack"/>
-      <w:bookmarkEnd w:id="17"/>
-    </w:p>
+    <w:p/>
     <w:p>
       <w:r>
         <w:rPr>
@@ -28552,7 +28600,7 @@
       <w:rPr>
         <w:noProof/>
       </w:rPr>
-      <w:t>52</w:t>
+      <w:t>54</w:t>
     </w:r>
     <w:r>
       <w:fldChar w:fldCharType="end"/>
@@ -34950,7 +34998,7 @@
 </file>
 
 <file path=customXml/itemProps1.xml><?xml version="1.0" encoding="utf-8"?>
-<ds:datastoreItem xmlns:ds="http://schemas.openxmlformats.org/officeDocument/2006/customXml" ds:itemID="{A21EA3AD-DDED-4459-9355-DAA1205D53B6}">
+<ds:datastoreItem xmlns:ds="http://schemas.openxmlformats.org/officeDocument/2006/customXml" ds:itemID="{8A42FA74-A4E8-4BF0-97BD-7B52F95B82FF}">
   <ds:schemaRefs>
     <ds:schemaRef ds:uri="http://schemas.openxmlformats.org/officeDocument/2006/bibliography"/>
   </ds:schemaRefs>

</xml_diff>

<commit_message>
dodani opisi komunikacijskih dijagrama
</commit_message>
<xml_diff>
--- a/Dokumentacija/OPP_2017_Eureka_v2_0.docx
+++ b/Dokumentacija/OPP_2017_Eureka_v2_0.docx
@@ -19555,6 +19555,8 @@
         </w:rPr>
         <w:t xml:space="preserve">odavanje i brisanje obavijesti </w:t>
       </w:r>
+      <w:bookmarkStart w:id="14" w:name="_GoBack"/>
+      <w:bookmarkEnd w:id="14"/>
       <w:r>
         <w:rPr>
           <w:sz w:val="26"/>
@@ -19713,12 +19715,12 @@
       <w:pPr>
         <w:pStyle w:val="Heading2"/>
       </w:pPr>
-      <w:bookmarkStart w:id="14" w:name="_Toc498695571"/>
+      <w:bookmarkStart w:id="15" w:name="_Toc498695571"/>
       <w:r>
         <w:lastRenderedPageBreak/>
         <w:t>6.3. Dijagram objekata</w:t>
       </w:r>
-      <w:bookmarkEnd w:id="14"/>
+      <w:bookmarkEnd w:id="15"/>
     </w:p>
     <w:p>
       <w:pPr>
@@ -19873,9 +19875,9 @@
       <w:pPr>
         <w:pStyle w:val="Heading1"/>
       </w:pPr>
-      <w:bookmarkStart w:id="15" w:name="_Toc372179596"/>
-      <w:bookmarkStart w:id="16" w:name="_Toc498695572"/>
-      <w:bookmarkEnd w:id="15"/>
+      <w:bookmarkStart w:id="16" w:name="_Toc372179596"/>
+      <w:bookmarkStart w:id="17" w:name="_Toc498695572"/>
+      <w:bookmarkEnd w:id="16"/>
       <w:r>
         <w:lastRenderedPageBreak/>
         <w:t>6.4. Dijagram aktivnosti</w:t>
@@ -20312,10 +20314,7 @@
       </w:pPr>
     </w:p>
     <w:p/>
-    <w:p>
-      <w:bookmarkStart w:id="17" w:name="_GoBack"/>
-      <w:bookmarkEnd w:id="17"/>
-    </w:p>
+    <w:p/>
     <w:p/>
     <w:p>
       <w:pPr>
@@ -20330,6 +20329,22 @@
       </w:r>
     </w:p>
     <w:p/>
+    <w:p>
+      <w:r>
+        <w:rPr>
+          <w:b/>
+        </w:rPr>
+        <w:t>Brisanje objave</w:t>
+      </w:r>
+    </w:p>
+    <w:p>
+      <w:r>
+        <w:t>Komunikacijski dijagram „Brisanje objave“ prikazuje komunikaciju između prijavljenog korisnika, poslužitelja i baze podataka u ovisnosti o vremenu. Korisnik prvo zatražuje priakz „Stranice oglasn</w:t>
+      </w:r>
+      <w:r>
+        <w:t>e ploče“, pretpostavljajući da se na istoj ne nalazi. Baza puni podatke koje poslužitelj dalje prosljeđuje korisniku. Korisnik odabire koju objavu želi obrisati, na što ga poslužitelj traži dodatnu potvrdu za brisanje. Pristankom na dodatnu potvrdu u bazi podataka briše se odabrana objava.</w:t>
+      </w:r>
+    </w:p>
     <w:p>
       <w:r>
         <w:rPr>
@@ -20383,20 +20398,30 @@
         <w:pStyle w:val="Heading1"/>
       </w:pPr>
     </w:p>
-    <w:p>
-      <w:pPr>
-        <w:pStyle w:val="Heading1"/>
-      </w:pPr>
-    </w:p>
-    <w:p>
-      <w:pPr>
-        <w:pStyle w:val="Heading1"/>
-      </w:pPr>
-    </w:p>
-    <w:p>
-      <w:pPr>
-        <w:pStyle w:val="Heading1"/>
-      </w:pPr>
+    <w:p/>
+    <w:p/>
+    <w:p/>
+    <w:p/>
+    <w:p/>
+    <w:p/>
+    <w:p/>
+    <w:p/>
+    <w:p/>
+    <w:p/>
+    <w:p/>
+    <w:p/>
+    <w:p>
+      <w:r>
+        <w:rPr>
+          <w:b/>
+        </w:rPr>
+        <w:t>Prikaz korisnika lokacije</w:t>
+      </w:r>
+    </w:p>
+    <w:p>
+      <w:r>
+        <w:t>Komunikacijski dijagram „Prikaz korisnika lokacije“ opisuje komunikaciju između administratora, poslužitelja i baze podataka. Administrator zatražuje prikaz korisnika(stanara) koji žive na određenoj adresi, tj. u određenoj zgradi. Poslužitelj podatke o traženim korisnicima dohvaća iz baze podatka, te ih prosljeđuje nazad administratoru.</w:t>
+      </w:r>
     </w:p>
     <w:p>
       <w:pPr>
@@ -20485,6 +20510,7 @@
       </w:pPr>
     </w:p>
     <w:p/>
+    <w:p/>
     <w:p>
       <w:pPr>
         <w:pStyle w:val="Heading1"/>
@@ -20493,7 +20519,7 @@
         <w:lastRenderedPageBreak/>
         <w:t>7. Implementacija i korisničko sučelje</w:t>
       </w:r>
-      <w:bookmarkEnd w:id="16"/>
+      <w:bookmarkEnd w:id="17"/>
     </w:p>
     <w:p>
       <w:pPr>
@@ -28600,7 +28626,7 @@
       <w:rPr>
         <w:noProof/>
       </w:rPr>
-      <w:t>54</w:t>
+      <w:t>46</w:t>
     </w:r>
     <w:r>
       <w:fldChar w:fldCharType="end"/>
@@ -34998,7 +35024,7 @@
 </file>
 
 <file path=customXml/itemProps1.xml><?xml version="1.0" encoding="utf-8"?>
-<ds:datastoreItem xmlns:ds="http://schemas.openxmlformats.org/officeDocument/2006/customXml" ds:itemID="{8A42FA74-A4E8-4BF0-97BD-7B52F95B82FF}">
+<ds:datastoreItem xmlns:ds="http://schemas.openxmlformats.org/officeDocument/2006/customXml" ds:itemID="{F4C15D29-78BE-4CAA-8B7A-34CC2A5694F2}">
   <ds:schemaRefs>
     <ds:schemaRef ds:uri="http://schemas.openxmlformats.org/officeDocument/2006/bibliography"/>
   </ds:schemaRefs>

</xml_diff>

<commit_message>
scalling diagram and used tools
</commit_message>
<xml_diff>
--- a/Dokumentacija/OPP_2017_Eureka_v2_0.docx
+++ b/Dokumentacija/OPP_2017_Eureka_v2_0.docx
@@ -1,6 +1,6 @@
 
 <file path=word/document.xml><?xml version="1.0" encoding="utf-8"?>
-<w:document xmlns:wpc="http://schemas.microsoft.com/office/word/2010/wordprocessingCanvas" xmlns:cx="http://schemas.microsoft.com/office/drawing/2014/chartex" xmlns:cx1="http://schemas.microsoft.com/office/drawing/2015/9/8/chartex" xmlns:cx2="http://schemas.microsoft.com/office/drawing/2015/10/21/chartex" xmlns:cx3="http://schemas.microsoft.com/office/drawing/2016/5/9/chartex" xmlns:cx4="http://schemas.microsoft.com/office/drawing/2016/5/10/chartex" xmlns:cx5="http://schemas.microsoft.com/office/drawing/2016/5/11/chartex" xmlns:cx6="http://schemas.microsoft.com/office/drawing/2016/5/12/chartex" xmlns:cx7="http://schemas.microsoft.com/office/drawing/2016/5/13/chartex" xmlns:cx8="http://schemas.microsoft.com/office/drawing/2016/5/14/chartex" xmlns:mc="http://schemas.openxmlformats.org/markup-compatibility/2006" xmlns:aink="http://schemas.microsoft.com/office/drawing/2016/ink" xmlns:am3d="http://schemas.microsoft.com/office/drawing/2017/model3d" xmlns:o="urn:schemas-microsoft-com:office:office" xmlns:r="http://schemas.openxmlformats.org/officeDocument/2006/relationships" xmlns:m="http://schemas.openxmlformats.org/officeDocument/2006/math" xmlns:v="urn:schemas-microsoft-com:vml" xmlns:wp14="http://schemas.microsoft.com/office/word/2010/wordprocessingDrawing" xmlns:wp="http://schemas.openxmlformats.org/drawingml/2006/wordprocessingDrawing" xmlns:w10="urn:schemas-microsoft-com:office:word" xmlns:w="http://schemas.openxmlformats.org/wordprocessingml/2006/main" xmlns:w14="http://schemas.microsoft.com/office/word/2010/wordml" xmlns:w15="http://schemas.microsoft.com/office/word/2012/wordml" xmlns:w16se="http://schemas.microsoft.com/office/word/2015/wordml/symex" xmlns:wpg="http://schemas.microsoft.com/office/word/2010/wordprocessingGroup" xmlns:wpi="http://schemas.microsoft.com/office/word/2010/wordprocessingInk" xmlns:wne="http://schemas.microsoft.com/office/word/2006/wordml" xmlns:wps="http://schemas.microsoft.com/office/word/2010/wordprocessingShape" mc:Ignorable="w14 w15 w16se wp14">
+<w:document xmlns:wpc="http://schemas.microsoft.com/office/word/2010/wordprocessingCanvas" xmlns:mc="http://schemas.openxmlformats.org/markup-compatibility/2006" xmlns:o="urn:schemas-microsoft-com:office:office" xmlns:r="http://schemas.openxmlformats.org/officeDocument/2006/relationships" xmlns:m="http://schemas.openxmlformats.org/officeDocument/2006/math" xmlns:v="urn:schemas-microsoft-com:vml" xmlns:wp14="http://schemas.microsoft.com/office/word/2010/wordprocessingDrawing" xmlns:wp="http://schemas.openxmlformats.org/drawingml/2006/wordprocessingDrawing" xmlns:w10="urn:schemas-microsoft-com:office:word" xmlns:w="http://schemas.openxmlformats.org/wordprocessingml/2006/main" xmlns:w14="http://schemas.microsoft.com/office/word/2010/wordml" xmlns:w15="http://schemas.microsoft.com/office/word/2012/wordml" xmlns:wpg="http://schemas.microsoft.com/office/word/2010/wordprocessingGroup" xmlns:wpi="http://schemas.microsoft.com/office/word/2010/wordprocessingInk" xmlns:wne="http://schemas.microsoft.com/office/word/2006/wordml" xmlns:wps="http://schemas.microsoft.com/office/word/2010/wordprocessingShape" mc:Ignorable="w14 w15 wp14">
   <w:body>
     <w:p>
       <w:pPr>
@@ -11335,6 +11335,7 @@
       <w:r>
         <w:rPr>
           <w:noProof/>
+          <w:lang w:eastAsia="hr-HR"/>
         </w:rPr>
         <w:drawing>
           <wp:inline distT="0" distB="0" distL="0" distR="0">
@@ -11385,8 +11386,6 @@
           </wp:inline>
         </w:drawing>
       </w:r>
-      <w:bookmarkStart w:id="8" w:name="_GoBack"/>
-      <w:bookmarkEnd w:id="8"/>
     </w:p>
     <w:p>
       <w:pPr>
@@ -14016,6 +14015,7 @@
           <w:sz w:val="26"/>
           <w:szCs w:val="26"/>
         </w:rPr>
+        <w:lastRenderedPageBreak/>
         <w:t>Obrazac uporabe UC12 (DodajNaloge)</w:t>
       </w:r>
     </w:p>
@@ -14034,7 +14034,6 @@
           <w:sz w:val="26"/>
           <w:szCs w:val="26"/>
         </w:rPr>
-        <w:lastRenderedPageBreak/>
         <w:tab/>
       </w:r>
       <w:r>
@@ -14229,6 +14228,7 @@
           <w:sz w:val="26"/>
           <w:szCs w:val="26"/>
         </w:rPr>
+        <w:lastRenderedPageBreak/>
         <w:t>Obrazac uporabe UC13 (PrijaviŠtetu)</w:t>
       </w:r>
     </w:p>
@@ -14248,7 +14248,6 @@
           <w:sz w:val="26"/>
           <w:szCs w:val="26"/>
         </w:rPr>
-        <w:lastRenderedPageBreak/>
         <w:t>Prijavljeni korisnik zatražuje unos štete, što mu poslužitelj odobrava. Nakon toga korisnik unosi podatke koje poslužitelj prosljeđuje bazi koja ih pohranjuje i dojavljuje porukom uspješan unos, koji poslužitelj nakon toga prosljeđuje korisniku.</w:t>
       </w:r>
     </w:p>
@@ -14349,6 +14348,7 @@
           <w:sz w:val="26"/>
           <w:szCs w:val="26"/>
         </w:rPr>
+        <w:lastRenderedPageBreak/>
         <w:t>Obrazac uporabe UC14 (OdjavljivanjeKorisnika)</w:t>
       </w:r>
     </w:p>
@@ -14367,7 +14367,6 @@
           <w:sz w:val="26"/>
           <w:szCs w:val="26"/>
         </w:rPr>
-        <w:lastRenderedPageBreak/>
         <w:t>Prijavljeni korisnik zatražuje odjavu od poslužitelja, koji ga na zahtjev odjavljuje i vraća na početnu stranicu.</w:t>
       </w:r>
     </w:p>
@@ -14538,6 +14537,7 @@
           <w:sz w:val="26"/>
           <w:szCs w:val="26"/>
         </w:rPr>
+        <w:lastRenderedPageBreak/>
         <w:t>Obrazac uporabe UC15 (DodavanjeKorisnika)</w:t>
       </w:r>
     </w:p>
@@ -14557,7 +14557,6 @@
           <w:sz w:val="26"/>
           <w:szCs w:val="26"/>
         </w:rPr>
-        <w:lastRenderedPageBreak/>
         <w:t>Administrator zatraži dodavanje korisnika koje mu poslužitelj odobrava. Zatim administrator unosi podatke koji se prosljeđuju bazi, te ako je unijet korisnik sa privilegijama koje već postoje onda mu se unos odbija sa odgovarajućom porukom. U suprotnom, baza pohranjuje unos korisnika, te unos potvrđuje porukom koja u konačnici dolazi do administratora.</w:t>
       </w:r>
     </w:p>
@@ -14696,6 +14695,7 @@
           <w:sz w:val="26"/>
           <w:szCs w:val="26"/>
         </w:rPr>
+        <w:lastRenderedPageBreak/>
         <w:t>Obrazac uporabe UC16 (BrisanjeKorisnika)</w:t>
       </w:r>
     </w:p>
@@ -14715,7 +14715,6 @@
           <w:sz w:val="26"/>
           <w:szCs w:val="26"/>
         </w:rPr>
-        <w:lastRenderedPageBreak/>
         <w:t>Administrator zatražuje brisanje korisnika. Poslužitelj zahtjev prosljeđuje bazi podataka, koja briše korisnika iz baze i to javlja porukom o potvrdi brisanja koju poslužitelj u konačnici prosljeđuje administratoru.</w:t>
       </w:r>
     </w:p>
@@ -14815,6 +14814,7 @@
           <w:sz w:val="26"/>
           <w:szCs w:val="26"/>
         </w:rPr>
+        <w:lastRenderedPageBreak/>
         <w:t>Obrazac uporabe UC17 (UrediObjavuNaOglasnojPloči)</w:t>
       </w:r>
     </w:p>
@@ -14834,7 +14834,6 @@
           <w:sz w:val="26"/>
           <w:szCs w:val="26"/>
         </w:rPr>
-        <w:lastRenderedPageBreak/>
         <w:t>Prijavljeni korisnik zahtjeva uređivanje objave na oglasnoj ploči, što mu poslužitelj odobrava. Nakon toga korisnik unosi nove podatke, odnosno izmjenjuje već unesene podatke, koje onda poslužitelj prosljeđuje bazi, koja ih pohranjuje te dojavljuje uspješnu izmjenu poslužitelju koji u konačnici javlja to korisniku.</w:t>
       </w:r>
     </w:p>
@@ -14966,15 +14965,16 @@
           <w:rFonts w:cstheme="majorBidi"/>
         </w:rPr>
       </w:pPr>
-      <w:bookmarkStart w:id="9" w:name="_Toc498695567"/>
+      <w:bookmarkStart w:id="8" w:name="_Toc498695567"/>
       <w:r>
         <w:rPr>
           <w:rStyle w:val="ListLabel7"/>
           <w:rFonts w:cstheme="majorBidi"/>
         </w:rPr>
+        <w:lastRenderedPageBreak/>
         <w:t>5. Ostali zahtjevi</w:t>
       </w:r>
-      <w:bookmarkEnd w:id="9"/>
+      <w:bookmarkEnd w:id="8"/>
     </w:p>
     <w:p>
       <w:pPr>
@@ -15017,7 +15017,6 @@
           <w:sz w:val="26"/>
           <w:szCs w:val="26"/>
         </w:rPr>
-        <w:lastRenderedPageBreak/>
         <w:t>Sustav i korisničko sučelje moraju podržavati sve znakove hrvatske abecede, kao i interpunkcijske znakove</w:t>
       </w:r>
     </w:p>
@@ -15278,24 +15277,24 @@
       <w:pPr>
         <w:pStyle w:val="Heading1"/>
       </w:pPr>
-      <w:bookmarkStart w:id="10" w:name="_Toc372179595"/>
-      <w:bookmarkStart w:id="11" w:name="_Toc498695568"/>
-      <w:bookmarkEnd w:id="10"/>
+      <w:bookmarkStart w:id="9" w:name="_Toc372179595"/>
+      <w:bookmarkStart w:id="10" w:name="_Toc498695568"/>
+      <w:bookmarkEnd w:id="9"/>
       <w:r>
         <w:lastRenderedPageBreak/>
         <w:t>6. Arhitektura i dizajn sustava</w:t>
       </w:r>
+      <w:bookmarkEnd w:id="10"/>
+    </w:p>
+    <w:p>
+      <w:pPr>
+        <w:pStyle w:val="Heading2"/>
+      </w:pPr>
+      <w:bookmarkStart w:id="11" w:name="_Toc498695569"/>
+      <w:r>
+        <w:t>6.1. Svrha, opći prioriteti i skica sustava</w:t>
+      </w:r>
       <w:bookmarkEnd w:id="11"/>
-    </w:p>
-    <w:p>
-      <w:pPr>
-        <w:pStyle w:val="Heading2"/>
-      </w:pPr>
-      <w:bookmarkStart w:id="12" w:name="_Toc498695569"/>
-      <w:r>
-        <w:t>6.1. Svrha, opći prioriteti i skica sustava</w:t>
-      </w:r>
-      <w:bookmarkEnd w:id="12"/>
     </w:p>
     <w:p>
       <w:pPr>
@@ -16360,13 +16359,13 @@
       <w:pPr>
         <w:pStyle w:val="Heading2"/>
       </w:pPr>
-      <w:bookmarkStart w:id="13" w:name="_Toc431806052"/>
-      <w:bookmarkStart w:id="14" w:name="_Toc498695570"/>
+      <w:bookmarkStart w:id="12" w:name="_Toc431806052"/>
+      <w:bookmarkStart w:id="13" w:name="_Toc498695570"/>
+      <w:bookmarkEnd w:id="12"/>
+      <w:r>
+        <w:t>6.2. Dijagram razreda s opisom</w:t>
+      </w:r>
       <w:bookmarkEnd w:id="13"/>
-      <w:r>
-        <w:t>6.2. Dijagram razreda s opisom</w:t>
-      </w:r>
-      <w:bookmarkEnd w:id="14"/>
     </w:p>
     <w:p/>
     <w:p>
@@ -19726,12 +19725,12 @@
       <w:pPr>
         <w:pStyle w:val="Heading2"/>
       </w:pPr>
-      <w:bookmarkStart w:id="15" w:name="_Toc498695571"/>
+      <w:bookmarkStart w:id="14" w:name="_Toc498695571"/>
       <w:r>
         <w:lastRenderedPageBreak/>
         <w:t>6.3. Dijagram objekata</w:t>
       </w:r>
-      <w:bookmarkEnd w:id="15"/>
+      <w:bookmarkEnd w:id="14"/>
     </w:p>
     <w:p>
       <w:pPr>
@@ -19886,9 +19885,9 @@
       <w:pPr>
         <w:pStyle w:val="Heading1"/>
       </w:pPr>
-      <w:bookmarkStart w:id="16" w:name="_Toc372179596"/>
-      <w:bookmarkStart w:id="17" w:name="_Toc498695572"/>
-      <w:bookmarkEnd w:id="16"/>
+      <w:bookmarkStart w:id="15" w:name="_Toc372179596"/>
+      <w:bookmarkStart w:id="16" w:name="_Toc498695572"/>
+      <w:bookmarkEnd w:id="15"/>
       <w:r>
         <w:lastRenderedPageBreak/>
         <w:t>6.4. Dijagram aktivnosti</w:t>
@@ -19921,6 +19920,7 @@
       <w:r>
         <w:rPr>
           <w:noProof/>
+          <w:lang w:eastAsia="hr-HR"/>
         </w:rPr>
         <w:drawing>
           <wp:inline distT="0" distB="0" distL="0" distR="0">
@@ -20012,6 +20012,7 @@
       <w:r>
         <w:rPr>
           <w:noProof/>
+          <w:lang w:eastAsia="hr-HR"/>
         </w:rPr>
         <w:drawing>
           <wp:inline distT="0" distB="0" distL="0" distR="0">
@@ -20119,6 +20120,7 @@
       <w:r>
         <w:rPr>
           <w:noProof/>
+          <w:lang w:eastAsia="hr-HR"/>
         </w:rPr>
         <w:drawing>
           <wp:inline distT="0" distB="0" distL="0" distR="0">
@@ -20239,6 +20241,7 @@
       <w:r>
         <w:rPr>
           <w:noProof/>
+          <w:lang w:eastAsia="hr-HR"/>
         </w:rPr>
         <w:lastRenderedPageBreak/>
         <w:drawing>
@@ -20360,6 +20363,7 @@
       <w:r>
         <w:rPr>
           <w:noProof/>
+          <w:lang w:eastAsia="hr-HR"/>
         </w:rPr>
         <w:drawing>
           <wp:inline distT="0" distB="0" distL="0" distR="0">
@@ -20441,6 +20445,7 @@
       <w:r>
         <w:rPr>
           <w:noProof/>
+          <w:lang w:eastAsia="hr-HR"/>
         </w:rPr>
         <w:drawing>
           <wp:inline distT="0" distB="0" distL="0" distR="0">
@@ -20553,6 +20558,7 @@
         <w:rPr>
           <w:b/>
           <w:noProof/>
+          <w:lang w:eastAsia="hr-HR"/>
         </w:rPr>
         <w:drawing>
           <wp:inline distT="0" distB="0" distL="0" distR="0">
@@ -20703,6 +20709,7 @@
       <w:r>
         <w:rPr>
           <w:noProof/>
+          <w:lang w:eastAsia="hr-HR"/>
         </w:rPr>
         <w:drawing>
           <wp:inline distT="0" distB="0" distL="0" distR="0">
@@ -20786,7 +20793,7 @@
         <w:lastRenderedPageBreak/>
         <w:t>7. Implementacija i korisničko sučelje</w:t>
       </w:r>
-      <w:bookmarkEnd w:id="17"/>
+      <w:bookmarkEnd w:id="16"/>
     </w:p>
     <w:p>
       <w:pPr>
@@ -20838,6 +20845,97 @@
           <w:sz w:val="26"/>
           <w:szCs w:val="26"/>
         </w:rPr>
+        <w:t>Pomoću dijagrama razmještaja smo prikazali, slikom 25, generalnu topologiju sustava. Sustav je baziran na arhitekturi „klijent-posljužitelj“, a komunikacija između računala klijenata i poslužitelja odvija se preko HTTP veze. Klijenti u našem slučaju su stanar, administrator, upravitelj i predstavnik koji se preko web preglednika spajaju na web poslužitelj. Unutar poslužitelja se nalazi aplikacija koja se sastoji od web sloja, servisnog sloja i sloja za pristup bazi podataka.</w:t>
+      </w:r>
+    </w:p>
+    <w:p>
+      <w:pPr>
+        <w:keepNext/>
+      </w:pPr>
+      <w:r>
+        <w:rPr>
+          <w:noProof/>
+          <w:lang w:eastAsia="hr-HR"/>
+        </w:rPr>
+        <w:drawing>
+          <wp:inline distT="0" distB="9525" distL="0" distR="0" wp14:anchorId="147D5D8B" wp14:editId="287A5C4A">
+            <wp:extent cx="5760720" cy="4371975"/>
+            <wp:effectExtent l="0" t="0" r="0" b="0"/>
+            <wp:docPr id="1" name="Image4"/>
+            <wp:cNvGraphicFramePr>
+              <a:graphicFrameLocks xmlns:a="http://schemas.openxmlformats.org/drawingml/2006/main" noChangeAspect="1"/>
+            </wp:cNvGraphicFramePr>
+            <a:graphic xmlns:a="http://schemas.openxmlformats.org/drawingml/2006/main">
+              <a:graphicData uri="http://schemas.openxmlformats.org/drawingml/2006/picture">
+                <pic:pic xmlns:pic="http://schemas.openxmlformats.org/drawingml/2006/picture">
+                  <pic:nvPicPr>
+                    <pic:cNvPr id="33" name="Image4"/>
+                    <pic:cNvPicPr>
+                      <a:picLocks noChangeAspect="1" noChangeArrowheads="1"/>
+                    </pic:cNvPicPr>
+                  </pic:nvPicPr>
+                  <pic:blipFill>
+                    <a:blip r:embed="rId40"/>
+                    <a:stretch>
+                      <a:fillRect/>
+                    </a:stretch>
+                  </pic:blipFill>
+                  <pic:spPr bwMode="auto">
+                    <a:xfrm>
+                      <a:off x="0" y="0"/>
+                      <a:ext cx="5760720" cy="4371975"/>
+                    </a:xfrm>
+                    <a:prstGeom prst="rect">
+                      <a:avLst/>
+                    </a:prstGeom>
+                  </pic:spPr>
+                </pic:pic>
+              </a:graphicData>
+            </a:graphic>
+          </wp:inline>
+        </w:drawing>
+      </w:r>
+    </w:p>
+    <w:p>
+      <w:pPr>
+        <w:pStyle w:val="Caption"/>
+        <w:rPr>
+          <w:rFonts w:cs="Arial"/>
+          <w:szCs w:val="22"/>
+        </w:rPr>
+      </w:pPr>
+      <w:bookmarkStart w:id="17" w:name="_Toc504050909"/>
+      <w:r>
+        <w:rPr>
+          <w:szCs w:val="22"/>
+        </w:rPr>
+        <w:t>Slika 33 Dijagram Razmještaja</w:t>
+      </w:r>
+      <w:bookmarkEnd w:id="17"/>
+    </w:p>
+    <w:p>
+      <w:pPr>
+        <w:rPr>
+          <w:rFonts w:cs="Arial"/>
+          <w:sz w:val="26"/>
+          <w:szCs w:val="26"/>
+        </w:rPr>
+      </w:pPr>
+    </w:p>
+    <w:p>
+      <w:pPr>
+        <w:rPr>
+          <w:rFonts w:cs="Arial"/>
+          <w:sz w:val="26"/>
+          <w:szCs w:val="26"/>
+        </w:rPr>
+      </w:pPr>
+      <w:r>
+        <w:rPr>
+          <w:rFonts w:cs="Arial"/>
+          <w:sz w:val="26"/>
+          <w:szCs w:val="26"/>
+        </w:rPr>
         <w:tab/>
         <w:t>7.2. Korištene tehnologije i alati</w:t>
       </w:r>
@@ -20845,17 +20943,404 @@
     <w:p>
       <w:pPr>
         <w:rPr>
-          <w:rFonts w:cs="Arial"/>
-          <w:sz w:val="26"/>
-          <w:szCs w:val="26"/>
-        </w:rPr>
-      </w:pPr>
-      <w:r>
-        <w:rPr>
-          <w:rFonts w:cs="Arial"/>
-          <w:sz w:val="26"/>
-          <w:szCs w:val="26"/>
-        </w:rPr>
+          <w:sz w:val="26"/>
+          <w:szCs w:val="26"/>
+        </w:rPr>
+      </w:pPr>
+      <w:r>
+        <w:rPr>
+          <w:sz w:val="26"/>
+          <w:szCs w:val="26"/>
+        </w:rPr>
+        <w:t xml:space="preserve">Pri izradi web aplikacije koriština je razvojna okolina </w:t>
+      </w:r>
+      <w:r>
+        <w:rPr>
+          <w:i/>
+          <w:sz w:val="26"/>
+          <w:szCs w:val="26"/>
+        </w:rPr>
+        <w:t>Intellij IDEA</w:t>
+      </w:r>
+      <w:r>
+        <w:rPr>
+          <w:sz w:val="26"/>
+          <w:szCs w:val="26"/>
+        </w:rPr>
+        <w:t xml:space="preserve">. Također je prilikom izrade dokumentacije i aplikacije korišten </w:t>
+      </w:r>
+      <w:r>
+        <w:rPr>
+          <w:i/>
+          <w:sz w:val="26"/>
+          <w:szCs w:val="26"/>
+        </w:rPr>
+        <w:t>Git</w:t>
+      </w:r>
+      <w:r>
+        <w:rPr>
+          <w:sz w:val="26"/>
+          <w:szCs w:val="26"/>
+        </w:rPr>
+        <w:t xml:space="preserve"> sustav pomoću kojeg su se kontrolirale verzije na repozitoriju. </w:t>
+      </w:r>
+    </w:p>
+    <w:p>
+      <w:pPr>
+        <w:rPr>
+          <w:sz w:val="26"/>
+          <w:szCs w:val="26"/>
+        </w:rPr>
+      </w:pPr>
+      <w:r>
+        <w:rPr>
+          <w:sz w:val="26"/>
+          <w:szCs w:val="26"/>
+        </w:rPr>
+        <w:t>Za izradu UML dijagrama korišten je Astah Professional.</w:t>
+      </w:r>
+    </w:p>
+    <w:p/>
+    <w:p>
+      <w:pPr>
+        <w:rPr>
+          <w:i/>
+          <w:sz w:val="26"/>
+          <w:szCs w:val="26"/>
+          <w:u w:val="single"/>
+        </w:rPr>
+      </w:pPr>
+      <w:r>
+        <w:rPr>
+          <w:i/>
+          <w:sz w:val="26"/>
+          <w:szCs w:val="26"/>
+          <w:u w:val="single"/>
+        </w:rPr>
+        <w:t>React:</w:t>
+      </w:r>
+    </w:p>
+    <w:p>
+      <w:pPr>
+        <w:jc w:val="both"/>
+        <w:rPr>
+          <w:sz w:val="26"/>
+          <w:szCs w:val="26"/>
+        </w:rPr>
+      </w:pPr>
+      <w:r>
+        <w:rPr>
+          <w:sz w:val="26"/>
+          <w:szCs w:val="26"/>
+        </w:rPr>
+        <w:t xml:space="preserve">React je biblioteka JavaScript programskog jezika koja služi za izradu korisničkog sučelja. Omogućuje programerima stvaranje velikih web-aplikacija koje koriste podatke i mogu se mijenajti kroz vrijeme bez učitavanja stranice. Prvenstveno nastoji osigurati brzinu, jednostavnost i skalabilnost. </w:t>
+      </w:r>
+    </w:p>
+    <w:p>
+      <w:pPr>
+        <w:jc w:val="both"/>
+        <w:rPr>
+          <w:i/>
+          <w:sz w:val="26"/>
+          <w:szCs w:val="26"/>
+          <w:u w:val="single"/>
+        </w:rPr>
+      </w:pPr>
+      <w:r>
+        <w:rPr>
+          <w:i/>
+          <w:sz w:val="26"/>
+          <w:szCs w:val="26"/>
+          <w:u w:val="single"/>
+        </w:rPr>
+        <w:t>Redux:</w:t>
+      </w:r>
+    </w:p>
+    <w:p>
+      <w:pPr>
+        <w:jc w:val="both"/>
+        <w:rPr>
+          <w:sz w:val="26"/>
+          <w:szCs w:val="26"/>
+        </w:rPr>
+      </w:pPr>
+      <w:r>
+        <w:rPr>
+          <w:sz w:val="26"/>
+          <w:szCs w:val="26"/>
+        </w:rPr>
+        <w:t>Redux je spremnik koji sadrži stanje JavaScript aplikacije. Primarno (ali ne i nužno) se koristi zajedno sa React-om za izgradnju korisničkih sučelja.</w:t>
+      </w:r>
+    </w:p>
+    <w:p>
+      <w:pPr>
+        <w:rPr>
+          <w:rFonts w:cs="Arial"/>
+          <w:i/>
+          <w:sz w:val="26"/>
+          <w:szCs w:val="26"/>
+          <w:u w:val="single"/>
+        </w:rPr>
+      </w:pPr>
+      <w:r>
+        <w:rPr>
+          <w:rFonts w:cs="Arial"/>
+          <w:i/>
+          <w:sz w:val="26"/>
+          <w:szCs w:val="26"/>
+          <w:u w:val="single"/>
+        </w:rPr>
+        <w:t>Spring Boot:</w:t>
+      </w:r>
+    </w:p>
+    <w:p>
+      <w:pPr>
+        <w:jc w:val="both"/>
+        <w:rPr>
+          <w:rFonts w:cs="Arial"/>
+          <w:sz w:val="26"/>
+          <w:szCs w:val="26"/>
+        </w:rPr>
+      </w:pPr>
+      <w:r>
+        <w:rPr>
+          <w:rFonts w:cs="Arial"/>
+          <w:sz w:val="26"/>
+          <w:szCs w:val="26"/>
+        </w:rPr>
+        <w:t xml:space="preserve">Spring Boot olakšava stvaranje samostalnih aplikacija koje se temelje na Spring proizvodima koje možete „samo pokrenuti“. </w:t>
+      </w:r>
+    </w:p>
+    <w:p>
+      <w:pPr>
+        <w:rPr>
+          <w:rFonts w:cs="Arial"/>
+          <w:i/>
+          <w:sz w:val="26"/>
+          <w:szCs w:val="26"/>
+          <w:u w:val="single"/>
+        </w:rPr>
+      </w:pPr>
+      <w:r>
+        <w:rPr>
+          <w:rFonts w:cs="Arial"/>
+          <w:i/>
+          <w:sz w:val="26"/>
+          <w:szCs w:val="26"/>
+          <w:u w:val="single"/>
+        </w:rPr>
+        <w:t>CSS:</w:t>
+      </w:r>
+    </w:p>
+    <w:p>
+      <w:pPr>
+        <w:jc w:val="both"/>
+        <w:rPr>
+          <w:rFonts w:cs="Arial"/>
+          <w:sz w:val="26"/>
+          <w:szCs w:val="26"/>
+        </w:rPr>
+      </w:pPr>
+      <w:r>
+        <w:rPr>
+          <w:rFonts w:cs="Arial"/>
+          <w:sz w:val="26"/>
+          <w:szCs w:val="26"/>
+        </w:rPr>
+        <w:t>CSS je stilski jezik koji se koristi za opis prezentacije dokumenta napisanog pomoću HTML jezika. CSS-om se uređuje sam izgled i raspored stranice.</w:t>
+      </w:r>
+    </w:p>
+    <w:p>
+      <w:pPr>
+        <w:rPr>
+          <w:rFonts w:cs="Arial"/>
+          <w:i/>
+          <w:sz w:val="26"/>
+          <w:szCs w:val="26"/>
+          <w:u w:val="single"/>
+        </w:rPr>
+      </w:pPr>
+      <w:r>
+        <w:rPr>
+          <w:rFonts w:cs="Arial"/>
+          <w:i/>
+          <w:sz w:val="26"/>
+          <w:szCs w:val="26"/>
+          <w:u w:val="single"/>
+        </w:rPr>
+        <w:t>HTML:</w:t>
+      </w:r>
+    </w:p>
+    <w:p>
+      <w:pPr>
+        <w:jc w:val="both"/>
+        <w:rPr>
+          <w:rFonts w:cs="Arial"/>
+          <w:color w:val="222222"/>
+          <w:sz w:val="26"/>
+          <w:szCs w:val="26"/>
+          <w:highlight w:val="white"/>
+        </w:rPr>
+      </w:pPr>
+      <w:r>
+        <w:rPr>
+          <w:rFonts w:cs="Arial"/>
+          <w:sz w:val="26"/>
+          <w:szCs w:val="26"/>
+        </w:rPr>
+        <w:t xml:space="preserve">To je prezentacijski jezik za izradu web stranica. </w:t>
+      </w:r>
+      <w:r>
+        <w:rPr>
+          <w:rFonts w:cs="Arial"/>
+          <w:color w:val="222222"/>
+          <w:sz w:val="26"/>
+          <w:szCs w:val="26"/>
+          <w:shd w:val="clear" w:color="auto" w:fill="FFFFFF"/>
+        </w:rPr>
+        <w:t xml:space="preserve">Hipertekst dokument stvara se pomoću HTML jezika. HTML jezikom oblikuje se sadržaj i stvaraju se hiperveze hipertext dokumenta. Prikaz hipertext dokumenta omogućuje web preglednik. </w:t>
+      </w:r>
+      <w:r>
+        <w:rPr>
+          <w:rFonts w:ascii="Arial" w:hAnsi="Arial" w:cs="Arial"/>
+          <w:color w:val="222222"/>
+          <w:sz w:val="21"/>
+          <w:szCs w:val="21"/>
+          <w:shd w:val="clear" w:color="auto" w:fill="FFFFFF"/>
+        </w:rPr>
+        <w:t> </w:t>
+      </w:r>
+      <w:r>
+        <w:rPr>
+          <w:rFonts w:cs="Arial"/>
+          <w:color w:val="222222"/>
+          <w:sz w:val="26"/>
+          <w:szCs w:val="26"/>
+          <w:shd w:val="clear" w:color="auto" w:fill="FFFFFF"/>
+        </w:rPr>
+        <w:t>Temeljna zadaća HTML jezika jest uputiti web preglednik kako prikazati hipertext dokument.</w:t>
+      </w:r>
+    </w:p>
+    <w:p>
+      <w:pPr>
+        <w:jc w:val="both"/>
+        <w:rPr>
+          <w:rFonts w:cs="Arial"/>
+          <w:i/>
+          <w:color w:val="222222"/>
+          <w:sz w:val="26"/>
+          <w:szCs w:val="26"/>
+          <w:highlight w:val="white"/>
+          <w:u w:val="single"/>
+        </w:rPr>
+      </w:pPr>
+      <w:r>
+        <w:rPr>
+          <w:rFonts w:cs="Arial"/>
+          <w:i/>
+          <w:color w:val="222222"/>
+          <w:sz w:val="26"/>
+          <w:szCs w:val="26"/>
+          <w:u w:val="single"/>
+          <w:shd w:val="clear" w:color="auto" w:fill="FFFFFF"/>
+        </w:rPr>
+        <w:t>Hibernate ORM:</w:t>
+      </w:r>
+    </w:p>
+    <w:p>
+      <w:pPr>
+        <w:jc w:val="both"/>
+        <w:rPr>
+          <w:rFonts w:cs="Arial"/>
+          <w:color w:val="222222"/>
+          <w:sz w:val="26"/>
+          <w:szCs w:val="26"/>
+          <w:highlight w:val="white"/>
+        </w:rPr>
+      </w:pPr>
+      <w:r>
+        <w:rPr>
+          <w:rFonts w:cs="Arial"/>
+          <w:color w:val="222222"/>
+          <w:sz w:val="26"/>
+          <w:szCs w:val="26"/>
+          <w:shd w:val="clear" w:color="auto" w:fill="FFFFFF"/>
+        </w:rPr>
+        <w:t>Hibernate ORM je radni okvir koji mapira objektno-relacijski model baze podataka u programskom jeziku Java. Pruža okvir za mapiranje objektno orijentiranog modela u relacijsku bazu podataka. Njegova glavna značajka je mapiranje iz Java klase u tablice baze podataka. Također nudi sučelje za rad sa SQL upitima i obrađuje konverziju rezultata SQL upita u Java objekte.</w:t>
+      </w:r>
+    </w:p>
+    <w:p>
+      <w:pPr>
+        <w:jc w:val="both"/>
+        <w:rPr>
+          <w:rFonts w:cs="Arial"/>
+          <w:i/>
+          <w:color w:val="222222"/>
+          <w:sz w:val="26"/>
+          <w:szCs w:val="26"/>
+          <w:highlight w:val="white"/>
+          <w:u w:val="single"/>
+        </w:rPr>
+      </w:pPr>
+      <w:r>
+        <w:rPr>
+          <w:rFonts w:cs="Arial"/>
+          <w:i/>
+          <w:color w:val="222222"/>
+          <w:sz w:val="26"/>
+          <w:szCs w:val="26"/>
+          <w:u w:val="single"/>
+          <w:shd w:val="clear" w:color="auto" w:fill="FFFFFF"/>
+        </w:rPr>
+        <w:t>JSON:</w:t>
+      </w:r>
+    </w:p>
+    <w:p>
+      <w:pPr>
+        <w:jc w:val="both"/>
+        <w:rPr>
+          <w:rFonts w:cs="Arial"/>
+          <w:sz w:val="26"/>
+          <w:szCs w:val="26"/>
+        </w:rPr>
+      </w:pPr>
+      <w:r>
+        <w:rPr>
+          <w:rFonts w:cs="Arial"/>
+          <w:color w:val="222222"/>
+          <w:sz w:val="26"/>
+          <w:szCs w:val="26"/>
+          <w:shd w:val="clear" w:color="auto" w:fill="FFFFFF"/>
+        </w:rPr>
+        <w:t>Java Script Object Notation je minimalan format paketa za prijenos podataka koji ima prednost u lakoći čitanja i pisanja za ljude, te se odlikuje lakoćom strojne obrade generiranjem i parsiranjem što ga čini pogodnim kao sredstvo za prijenos podataka neovisno o tome koja se platforma koristi.</w:t>
+      </w:r>
+    </w:p>
+    <w:p>
+      <w:pPr>
+        <w:rPr>
+          <w:rFonts w:cs="Arial"/>
+          <w:sz w:val="26"/>
+          <w:szCs w:val="26"/>
+        </w:rPr>
+      </w:pPr>
+      <w:bookmarkStart w:id="18" w:name="_GoBack"/>
+      <w:bookmarkEnd w:id="18"/>
+    </w:p>
+    <w:p>
+      <w:pPr>
+        <w:rPr>
+          <w:rFonts w:cs="Arial"/>
+          <w:sz w:val="26"/>
+          <w:szCs w:val="26"/>
+        </w:rPr>
+      </w:pPr>
+      <w:r>
+        <w:rPr>
+          <w:rFonts w:cs="Arial"/>
+          <w:sz w:val="26"/>
+          <w:szCs w:val="26"/>
+        </w:rPr>
+        <w:lastRenderedPageBreak/>
         <w:tab/>
         <w:t>7.3. Isječak programskog koda vezan za temeljnu funkcionalnost</w:t>
       </w:r>
@@ -21094,14 +21579,13 @@
       <w:pPr>
         <w:pStyle w:val="Heading1"/>
       </w:pPr>
-      <w:bookmarkStart w:id="18" w:name="_Toc372179597"/>
-      <w:bookmarkStart w:id="19" w:name="_Toc498695573"/>
-      <w:bookmarkEnd w:id="18"/>
-      <w:r>
-        <w:lastRenderedPageBreak/>
+      <w:bookmarkStart w:id="19" w:name="_Toc372179597"/>
+      <w:bookmarkStart w:id="20" w:name="_Toc498695573"/>
+      <w:bookmarkEnd w:id="19"/>
+      <w:r>
         <w:t>8. Zaključak i budući rad</w:t>
       </w:r>
-      <w:bookmarkEnd w:id="19"/>
+      <w:bookmarkEnd w:id="20"/>
     </w:p>
     <w:p>
       <w:pPr>
@@ -21123,7 +21607,16 @@
           <w:sz w:val="26"/>
           <w:szCs w:val="26"/>
         </w:rPr>
-        <w:t>Do sada je, što se tiče dokumentacije, napravljena analiza i opis projektnog zadatka te su napravljeni obrasci uporabe, sekvencijski dijagrami, model sustava, dijagrami razreda, dijagram objekata i navedeni ostali zahtjevi koje sustav treba imati. Što se tiče implementacije napravljen je velik dio backenda i manji dio frontenda.</w:t>
+        <w:t xml:space="preserve">Do sada je, što se tiče dokumentacije, napravljena analiza i opis projektnog zadatka te su napravljeni obrasci uporabe, sekvencijski dijagrami, model sustava, dijagrami </w:t>
+      </w:r>
+      <w:r>
+        <w:rPr>
+          <w:rFonts w:cs="Arial"/>
+          <w:sz w:val="26"/>
+          <w:szCs w:val="26"/>
+        </w:rPr>
+        <w:lastRenderedPageBreak/>
+        <w:t>razreda, dijagram objekata i navedeni ostali zahtjevi koje sustav treba imati. Što se tiče implementacije napravljen je velik dio backenda i manji dio frontenda.</w:t>
       </w:r>
     </w:p>
     <w:p>
@@ -21316,17 +21809,16 @@
           <w:rStyle w:val="ListLabel7"/>
         </w:rPr>
       </w:pPr>
-      <w:bookmarkStart w:id="20" w:name="_Toc372179598"/>
-      <w:bookmarkStart w:id="21" w:name="_Toc498695574"/>
-      <w:bookmarkEnd w:id="20"/>
+      <w:bookmarkStart w:id="21" w:name="_Toc372179598"/>
+      <w:bookmarkStart w:id="22" w:name="_Toc498695574"/>
+      <w:bookmarkEnd w:id="21"/>
       <w:r>
         <w:rPr>
           <w:rStyle w:val="ListLabel7"/>
         </w:rPr>
-        <w:lastRenderedPageBreak/>
         <w:t>9. Popis literature</w:t>
       </w:r>
-      <w:bookmarkEnd w:id="21"/>
+      <w:bookmarkEnd w:id="22"/>
     </w:p>
     <w:p>
       <w:pPr>
@@ -21347,7 +21839,7 @@
         </w:rPr>
         <w:t xml:space="preserve">1.  Oblikovanje programske potpore, FER ZEMRIS,  </w:t>
       </w:r>
-      <w:hyperlink r:id="rId40">
+      <w:hyperlink r:id="rId41">
         <w:r>
           <w:rPr>
             <w:rStyle w:val="InternetLink"/>
@@ -21370,7 +21862,7 @@
         </w:rPr>
         <w:t xml:space="preserve">2.  Oblikovanje programske potpore, FER ZEMRIS, </w:t>
       </w:r>
-      <w:hyperlink r:id="rId41">
+      <w:hyperlink r:id="rId42">
         <w:r>
           <w:rPr>
             <w:rStyle w:val="InternetLink"/>
@@ -21408,9 +21900,10 @@
           <w:sz w:val="26"/>
           <w:szCs w:val="26"/>
         </w:rPr>
+        <w:lastRenderedPageBreak/>
         <w:t xml:space="preserve">4.  Spring Boot tutorijal, </w:t>
       </w:r>
-      <w:hyperlink r:id="rId42">
+      <w:hyperlink r:id="rId43">
         <w:r>
           <w:rPr>
             <w:rStyle w:val="InternetLink"/>
@@ -21433,7 +21926,7 @@
         </w:rPr>
         <w:t xml:space="preserve">5. Spring Boot tutorijal, </w:t>
       </w:r>
-      <w:hyperlink r:id="rId43">
+      <w:hyperlink r:id="rId44">
         <w:r>
           <w:rPr>
             <w:rStyle w:val="InternetLink"/>
@@ -21456,7 +21949,7 @@
         </w:rPr>
         <w:t xml:space="preserve">6. React tutorijal, </w:t>
       </w:r>
-      <w:hyperlink r:id="rId44">
+      <w:hyperlink r:id="rId45">
         <w:r>
           <w:rPr>
             <w:rStyle w:val="InternetLink"/>
@@ -21479,7 +21972,7 @@
         </w:rPr>
         <w:t xml:space="preserve">7. React-Bootstrap, </w:t>
       </w:r>
-      <w:hyperlink r:id="rId45">
+      <w:hyperlink r:id="rId46">
         <w:r>
           <w:rPr>
             <w:rStyle w:val="InternetLink"/>
@@ -21502,7 +21995,7 @@
         </w:rPr>
         <w:t xml:space="preserve">8. Redux, </w:t>
       </w:r>
-      <w:hyperlink r:id="rId46">
+      <w:hyperlink r:id="rId47">
         <w:r>
           <w:rPr>
             <w:rStyle w:val="InternetLink"/>
@@ -21525,7 +22018,7 @@
         </w:rPr>
         <w:t xml:space="preserve">9. Code School, </w:t>
       </w:r>
-      <w:hyperlink r:id="rId47">
+      <w:hyperlink r:id="rId48">
         <w:r>
           <w:rPr>
             <w:rStyle w:val="InternetLink"/>
@@ -21548,7 +22041,7 @@
         </w:rPr>
         <w:t xml:space="preserve">10. Stackoverflow, </w:t>
       </w:r>
-      <w:hyperlink r:id="rId48">
+      <w:hyperlink r:id="rId49">
         <w:r>
           <w:rPr>
             <w:rStyle w:val="InternetLink"/>
@@ -21710,12 +22203,11 @@
       <w:pPr>
         <w:pStyle w:val="Heading1"/>
       </w:pPr>
-      <w:bookmarkStart w:id="22" w:name="_Toc498695575"/>
-      <w:r>
-        <w:lastRenderedPageBreak/>
+      <w:bookmarkStart w:id="23" w:name="_Toc498695575"/>
+      <w:r>
         <w:t>Dodatak A: Indeks (slika, dijagrami, tablica, ispis koda)</w:t>
       </w:r>
-      <w:bookmarkEnd w:id="22"/>
+      <w:bookmarkEnd w:id="23"/>
     </w:p>
     <w:p>
       <w:pPr>
@@ -21830,6 +22322,7 @@
         </w:tabs>
       </w:pPr>
       <w:r>
+        <w:lastRenderedPageBreak/>
         <w:t>Slika 14 Sekvencijski dijagram obrasca DodavanjeKorisnika</w:t>
       </w:r>
       <w:r>
@@ -22242,12 +22735,11 @@
       <w:pPr>
         <w:pStyle w:val="Heading1"/>
       </w:pPr>
-      <w:bookmarkStart w:id="23" w:name="_Toc498695576"/>
-      <w:r>
-        <w:lastRenderedPageBreak/>
+      <w:bookmarkStart w:id="24" w:name="_Toc498695576"/>
+      <w:r>
         <w:t>Dodatak B: Dnevnik sastajanja</w:t>
       </w:r>
-      <w:bookmarkEnd w:id="23"/>
+      <w:bookmarkEnd w:id="24"/>
     </w:p>
     <w:p/>
     <w:p>
@@ -22316,6 +22808,7 @@
           <w:sz w:val="26"/>
           <w:szCs w:val="26"/>
         </w:rPr>
+        <w:lastRenderedPageBreak/>
         <w:t>Sažetak:</w:t>
       </w:r>
       <w:r>
@@ -22741,6 +23234,7 @@
           <w:sz w:val="26"/>
           <w:szCs w:val="26"/>
         </w:rPr>
+        <w:lastRenderedPageBreak/>
         <w:t>Sažetak:</w:t>
       </w:r>
       <w:r>
@@ -22915,12 +23409,11 @@
       <w:pPr>
         <w:pStyle w:val="Heading1"/>
       </w:pPr>
-      <w:bookmarkStart w:id="24" w:name="_Toc498695577"/>
-      <w:r>
-        <w:lastRenderedPageBreak/>
+      <w:bookmarkStart w:id="25" w:name="_Toc498695577"/>
+      <w:r>
         <w:t>Dodatak C: Prikaz aktivnosti grupe</w:t>
       </w:r>
-      <w:bookmarkEnd w:id="24"/>
+      <w:bookmarkEnd w:id="25"/>
     </w:p>
     <w:tbl>
       <w:tblPr>
@@ -23517,6 +24010,7 @@
                 <w:bCs/>
                 <w:sz w:val="20"/>
               </w:rPr>
+              <w:lastRenderedPageBreak/>
               <w:t>Opis projektnog zadatka</w:t>
             </w:r>
           </w:p>
@@ -26810,17 +27304,7 @@
                 <w:bCs/>
                 <w:sz w:val="20"/>
               </w:rPr>
-              <w:t xml:space="preserve">Pregled rada i stanje </w:t>
-            </w:r>
-            <w:r>
-              <w:rPr>
-                <w:rFonts w:ascii="Arial" w:hAnsi="Arial" w:cs="Arial"/>
-                <w:b/>
-                <w:bCs/>
-                <w:sz w:val="20"/>
-              </w:rPr>
-              <w:lastRenderedPageBreak/>
-              <w:t>ostvarenja</w:t>
+              <w:t>Pregled rada i stanje ostvarenja</w:t>
             </w:r>
           </w:p>
         </w:tc>
@@ -26857,7 +27341,6 @@
                 <w:bCs/>
                 <w:sz w:val="20"/>
               </w:rPr>
-              <w:lastRenderedPageBreak/>
               <w:t>10%</w:t>
             </w:r>
           </w:p>
@@ -27688,6 +28171,7 @@
                 <w:bCs/>
                 <w:sz w:val="20"/>
               </w:rPr>
+              <w:lastRenderedPageBreak/>
               <w:t>Indeks</w:t>
             </w:r>
           </w:p>
@@ -28414,7 +28898,7 @@
                     </pic:cNvPicPr>
                   </pic:nvPicPr>
                   <pic:blipFill>
-                    <a:blip r:embed="rId49"/>
+                    <a:blip r:embed="rId50"/>
                     <a:stretch>
                       <a:fillRect/>
                     </a:stretch>
@@ -28582,47 +29066,47 @@
       <w:pPr>
         <w:pStyle w:val="Heading1"/>
       </w:pPr>
-      <w:bookmarkStart w:id="25" w:name="_Toc498695578"/>
-      <w:r>
+      <w:bookmarkStart w:id="26" w:name="_Toc498695578"/>
+      <w:r>
+        <w:t>Dodatak D: Plan rada / Pregled rada i stanje ostvarenja</w:t>
+      </w:r>
+      <w:bookmarkEnd w:id="26"/>
+    </w:p>
+    <w:p/>
+    <w:p>
+      <w:pPr>
+        <w:ind w:firstLine="708"/>
+        <w:rPr>
+          <w:rFonts w:cs="Arial"/>
+          <w:sz w:val="26"/>
+          <w:szCs w:val="26"/>
+        </w:rPr>
+      </w:pPr>
+      <w:r>
+        <w:rPr>
+          <w:rFonts w:cs="Arial"/>
+          <w:sz w:val="26"/>
+          <w:szCs w:val="26"/>
+        </w:rPr>
+        <w:t>Plan rada za rev. 2 je napraviti dokumentaciju za korisničko sučelje i implementaciju. Isto tako i napraviti samu implementaciju do kraja, te nadopuniti postojeću dokumentaciju.</w:t>
+      </w:r>
+    </w:p>
+    <w:p>
+      <w:pPr>
+        <w:ind w:firstLine="708"/>
+        <w:rPr>
+          <w:rFonts w:cs="Arial"/>
+          <w:sz w:val="26"/>
+          <w:szCs w:val="26"/>
+        </w:rPr>
+      </w:pPr>
+      <w:r>
+        <w:rPr>
+          <w:rFonts w:cs="Arial"/>
+          <w:sz w:val="26"/>
+          <w:szCs w:val="26"/>
+        </w:rPr>
         <w:lastRenderedPageBreak/>
-        <w:t>Dodatak D: Plan rada / Pregled rada i stanje ostvarenja</w:t>
-      </w:r>
-      <w:bookmarkEnd w:id="25"/>
-    </w:p>
-    <w:p/>
-    <w:p>
-      <w:pPr>
-        <w:ind w:firstLine="708"/>
-        <w:rPr>
-          <w:rFonts w:cs="Arial"/>
-          <w:sz w:val="26"/>
-          <w:szCs w:val="26"/>
-        </w:rPr>
-      </w:pPr>
-      <w:r>
-        <w:rPr>
-          <w:rFonts w:cs="Arial"/>
-          <w:sz w:val="26"/>
-          <w:szCs w:val="26"/>
-        </w:rPr>
-        <w:t>Plan rada za rev. 2 je napraviti dokumentaciju za korisničko sučelje i implementaciju. Isto tako i napraviti samu implementaciju do kraja, te nadopuniti postojeću dokumentaciju.</w:t>
-      </w:r>
-    </w:p>
-    <w:p>
-      <w:pPr>
-        <w:ind w:firstLine="708"/>
-        <w:rPr>
-          <w:rFonts w:cs="Arial"/>
-          <w:sz w:val="26"/>
-          <w:szCs w:val="26"/>
-        </w:rPr>
-      </w:pPr>
-      <w:r>
-        <w:rPr>
-          <w:rFonts w:cs="Arial"/>
-          <w:sz w:val="26"/>
-          <w:szCs w:val="26"/>
-        </w:rPr>
         <w:t xml:space="preserve">U rev. 1 smo ostvarili u dokumentaciji: </w:t>
       </w:r>
     </w:p>
@@ -28730,8 +29214,8 @@
     <w:p>
       <w:pPr>
         <w:sectPr>
-          <w:headerReference w:type="default" r:id="rId50"/>
-          <w:footerReference w:type="default" r:id="rId51"/>
+          <w:headerReference w:type="default" r:id="rId51"/>
+          <w:footerReference w:type="default" r:id="rId52"/>
           <w:pgSz w:w="11906" w:h="16838"/>
           <w:pgMar w:top="1417" w:right="1417" w:bottom="1417" w:left="1417" w:header="708" w:footer="708" w:gutter="0"/>
           <w:cols w:space="720"/>
@@ -28793,7 +29277,7 @@
 </file>
 
 <file path=word/endnotes.xml><?xml version="1.0" encoding="utf-8"?>
-<w:endnotes xmlns:wpc="http://schemas.microsoft.com/office/word/2010/wordprocessingCanvas" xmlns:cx="http://schemas.microsoft.com/office/drawing/2014/chartex" xmlns:cx1="http://schemas.microsoft.com/office/drawing/2015/9/8/chartex" xmlns:cx2="http://schemas.microsoft.com/office/drawing/2015/10/21/chartex" xmlns:cx3="http://schemas.microsoft.com/office/drawing/2016/5/9/chartex" xmlns:cx4="http://schemas.microsoft.com/office/drawing/2016/5/10/chartex" xmlns:cx5="http://schemas.microsoft.com/office/drawing/2016/5/11/chartex" xmlns:cx6="http://schemas.microsoft.com/office/drawing/2016/5/12/chartex" xmlns:cx7="http://schemas.microsoft.com/office/drawing/2016/5/13/chartex" xmlns:cx8="http://schemas.microsoft.com/office/drawing/2016/5/14/chartex" xmlns:mc="http://schemas.openxmlformats.org/markup-compatibility/2006" xmlns:aink="http://schemas.microsoft.com/office/drawing/2016/ink" xmlns:am3d="http://schemas.microsoft.com/office/drawing/2017/model3d" xmlns:o="urn:schemas-microsoft-com:office:office" xmlns:r="http://schemas.openxmlformats.org/officeDocument/2006/relationships" xmlns:m="http://schemas.openxmlformats.org/officeDocument/2006/math" xmlns:v="urn:schemas-microsoft-com:vml" xmlns:wp14="http://schemas.microsoft.com/office/word/2010/wordprocessingDrawing" xmlns:wp="http://schemas.openxmlformats.org/drawingml/2006/wordprocessingDrawing" xmlns:w10="urn:schemas-microsoft-com:office:word" xmlns:w="http://schemas.openxmlformats.org/wordprocessingml/2006/main" xmlns:w14="http://schemas.microsoft.com/office/word/2010/wordml" xmlns:w15="http://schemas.microsoft.com/office/word/2012/wordml" xmlns:w16se="http://schemas.microsoft.com/office/word/2015/wordml/symex" xmlns:wpg="http://schemas.microsoft.com/office/word/2010/wordprocessingGroup" xmlns:wpi="http://schemas.microsoft.com/office/word/2010/wordprocessingInk" xmlns:wne="http://schemas.microsoft.com/office/word/2006/wordml" xmlns:wps="http://schemas.microsoft.com/office/word/2010/wordprocessingShape" mc:Ignorable="w14 w15 w16se wp14">
+<w:endnotes xmlns:wpc="http://schemas.microsoft.com/office/word/2010/wordprocessingCanvas" xmlns:mc="http://schemas.openxmlformats.org/markup-compatibility/2006" xmlns:o="urn:schemas-microsoft-com:office:office" xmlns:r="http://schemas.openxmlformats.org/officeDocument/2006/relationships" xmlns:m="http://schemas.openxmlformats.org/officeDocument/2006/math" xmlns:v="urn:schemas-microsoft-com:vml" xmlns:wp14="http://schemas.microsoft.com/office/word/2010/wordprocessingDrawing" xmlns:wp="http://schemas.openxmlformats.org/drawingml/2006/wordprocessingDrawing" xmlns:w10="urn:schemas-microsoft-com:office:word" xmlns:w="http://schemas.openxmlformats.org/wordprocessingml/2006/main" xmlns:w14="http://schemas.microsoft.com/office/word/2010/wordml" xmlns:w15="http://schemas.microsoft.com/office/word/2012/wordml" xmlns:wpg="http://schemas.microsoft.com/office/word/2010/wordprocessingGroup" xmlns:wpi="http://schemas.microsoft.com/office/word/2010/wordprocessingInk" xmlns:wne="http://schemas.microsoft.com/office/word/2006/wordml" xmlns:wps="http://schemas.microsoft.com/office/word/2010/wordprocessingShape" mc:Ignorable="w14 w15 wp14">
   <w:endnote w:type="separator" w:id="-1">
     <w:p>
       <w:pPr>
@@ -28818,7 +29302,7 @@
 </file>
 
 <file path=word/footer1.xml><?xml version="1.0" encoding="utf-8"?>
-<w:ftr xmlns:wpc="http://schemas.microsoft.com/office/word/2010/wordprocessingCanvas" xmlns:cx="http://schemas.microsoft.com/office/drawing/2014/chartex" xmlns:cx1="http://schemas.microsoft.com/office/drawing/2015/9/8/chartex" xmlns:cx2="http://schemas.microsoft.com/office/drawing/2015/10/21/chartex" xmlns:cx3="http://schemas.microsoft.com/office/drawing/2016/5/9/chartex" xmlns:cx4="http://schemas.microsoft.com/office/drawing/2016/5/10/chartex" xmlns:cx5="http://schemas.microsoft.com/office/drawing/2016/5/11/chartex" xmlns:cx6="http://schemas.microsoft.com/office/drawing/2016/5/12/chartex" xmlns:cx7="http://schemas.microsoft.com/office/drawing/2016/5/13/chartex" xmlns:cx8="http://schemas.microsoft.com/office/drawing/2016/5/14/chartex" xmlns:mc="http://schemas.openxmlformats.org/markup-compatibility/2006" xmlns:aink="http://schemas.microsoft.com/office/drawing/2016/ink" xmlns:am3d="http://schemas.microsoft.com/office/drawing/2017/model3d" xmlns:o="urn:schemas-microsoft-com:office:office" xmlns:r="http://schemas.openxmlformats.org/officeDocument/2006/relationships" xmlns:m="http://schemas.openxmlformats.org/officeDocument/2006/math" xmlns:v="urn:schemas-microsoft-com:vml" xmlns:wp14="http://schemas.microsoft.com/office/word/2010/wordprocessingDrawing" xmlns:wp="http://schemas.openxmlformats.org/drawingml/2006/wordprocessingDrawing" xmlns:w10="urn:schemas-microsoft-com:office:word" xmlns:w="http://schemas.openxmlformats.org/wordprocessingml/2006/main" xmlns:w14="http://schemas.microsoft.com/office/word/2010/wordml" xmlns:w15="http://schemas.microsoft.com/office/word/2012/wordml" xmlns:w16se="http://schemas.microsoft.com/office/word/2015/wordml/symex" xmlns:wpg="http://schemas.microsoft.com/office/word/2010/wordprocessingGroup" xmlns:wpi="http://schemas.microsoft.com/office/word/2010/wordprocessingInk" xmlns:wne="http://schemas.microsoft.com/office/word/2006/wordml" xmlns:wps="http://schemas.microsoft.com/office/word/2010/wordprocessingShape" mc:Ignorable="w14 w15 w16se wp14">
+<w:ftr xmlns:wpc="http://schemas.microsoft.com/office/word/2010/wordprocessingCanvas" xmlns:mc="http://schemas.openxmlformats.org/markup-compatibility/2006" xmlns:o="urn:schemas-microsoft-com:office:office" xmlns:r="http://schemas.openxmlformats.org/officeDocument/2006/relationships" xmlns:m="http://schemas.openxmlformats.org/officeDocument/2006/math" xmlns:v="urn:schemas-microsoft-com:vml" xmlns:wp14="http://schemas.microsoft.com/office/word/2010/wordprocessingDrawing" xmlns:wp="http://schemas.openxmlformats.org/drawingml/2006/wordprocessingDrawing" xmlns:w10="urn:schemas-microsoft-com:office:word" xmlns:w="http://schemas.openxmlformats.org/wordprocessingml/2006/main" xmlns:w14="http://schemas.microsoft.com/office/word/2010/wordml" xmlns:w15="http://schemas.microsoft.com/office/word/2012/wordml" xmlns:wpg="http://schemas.microsoft.com/office/word/2010/wordprocessingGroup" xmlns:wpi="http://schemas.microsoft.com/office/word/2010/wordprocessingInk" xmlns:wne="http://schemas.microsoft.com/office/word/2006/wordml" xmlns:wps="http://schemas.microsoft.com/office/word/2010/wordprocessingShape" mc:Ignorable="w14 w15 wp14">
   <w:p>
     <w:pPr>
       <w:pStyle w:val="Footer"/>
@@ -28893,7 +29377,7 @@
       <w:rPr>
         <w:noProof/>
       </w:rPr>
-      <w:t>10</w:t>
+      <w:t>56</w:t>
     </w:r>
     <w:r>
       <w:fldChar w:fldCharType="end"/>
@@ -28914,7 +29398,7 @@
       <w:rPr>
         <w:noProof/>
       </w:rPr>
-      <w:t>17.1.2018.</w:t>
+      <w:t>18.1.2018.</w:t>
     </w:r>
     <w:r>
       <w:fldChar w:fldCharType="end"/>
@@ -28924,7 +29408,7 @@
 </file>
 
 <file path=word/footnotes.xml><?xml version="1.0" encoding="utf-8"?>
-<w:footnotes xmlns:wpc="http://schemas.microsoft.com/office/word/2010/wordprocessingCanvas" xmlns:cx="http://schemas.microsoft.com/office/drawing/2014/chartex" xmlns:cx1="http://schemas.microsoft.com/office/drawing/2015/9/8/chartex" xmlns:cx2="http://schemas.microsoft.com/office/drawing/2015/10/21/chartex" xmlns:cx3="http://schemas.microsoft.com/office/drawing/2016/5/9/chartex" xmlns:cx4="http://schemas.microsoft.com/office/drawing/2016/5/10/chartex" xmlns:cx5="http://schemas.microsoft.com/office/drawing/2016/5/11/chartex" xmlns:cx6="http://schemas.microsoft.com/office/drawing/2016/5/12/chartex" xmlns:cx7="http://schemas.microsoft.com/office/drawing/2016/5/13/chartex" xmlns:cx8="http://schemas.microsoft.com/office/drawing/2016/5/14/chartex" xmlns:mc="http://schemas.openxmlformats.org/markup-compatibility/2006" xmlns:aink="http://schemas.microsoft.com/office/drawing/2016/ink" xmlns:am3d="http://schemas.microsoft.com/office/drawing/2017/model3d" xmlns:o="urn:schemas-microsoft-com:office:office" xmlns:r="http://schemas.openxmlformats.org/officeDocument/2006/relationships" xmlns:m="http://schemas.openxmlformats.org/officeDocument/2006/math" xmlns:v="urn:schemas-microsoft-com:vml" xmlns:wp14="http://schemas.microsoft.com/office/word/2010/wordprocessingDrawing" xmlns:wp="http://schemas.openxmlformats.org/drawingml/2006/wordprocessingDrawing" xmlns:w10="urn:schemas-microsoft-com:office:word" xmlns:w="http://schemas.openxmlformats.org/wordprocessingml/2006/main" xmlns:w14="http://schemas.microsoft.com/office/word/2010/wordml" xmlns:w15="http://schemas.microsoft.com/office/word/2012/wordml" xmlns:w16se="http://schemas.microsoft.com/office/word/2015/wordml/symex" xmlns:wpg="http://schemas.microsoft.com/office/word/2010/wordprocessingGroup" xmlns:wpi="http://schemas.microsoft.com/office/word/2010/wordprocessingInk" xmlns:wne="http://schemas.microsoft.com/office/word/2006/wordml" xmlns:wps="http://schemas.microsoft.com/office/word/2010/wordprocessingShape" mc:Ignorable="w14 w15 w16se wp14">
+<w:footnotes xmlns:wpc="http://schemas.microsoft.com/office/word/2010/wordprocessingCanvas" xmlns:mc="http://schemas.openxmlformats.org/markup-compatibility/2006" xmlns:o="urn:schemas-microsoft-com:office:office" xmlns:r="http://schemas.openxmlformats.org/officeDocument/2006/relationships" xmlns:m="http://schemas.openxmlformats.org/officeDocument/2006/math" xmlns:v="urn:schemas-microsoft-com:vml" xmlns:wp14="http://schemas.microsoft.com/office/word/2010/wordprocessingDrawing" xmlns:wp="http://schemas.openxmlformats.org/drawingml/2006/wordprocessingDrawing" xmlns:w10="urn:schemas-microsoft-com:office:word" xmlns:w="http://schemas.openxmlformats.org/wordprocessingml/2006/main" xmlns:w14="http://schemas.microsoft.com/office/word/2010/wordml" xmlns:w15="http://schemas.microsoft.com/office/word/2012/wordml" xmlns:wpg="http://schemas.microsoft.com/office/word/2010/wordprocessingGroup" xmlns:wpi="http://schemas.microsoft.com/office/word/2010/wordprocessingInk" xmlns:wne="http://schemas.microsoft.com/office/word/2006/wordml" xmlns:wps="http://schemas.microsoft.com/office/word/2010/wordprocessingShape" mc:Ignorable="w14 w15 wp14">
   <w:footnote w:type="separator" w:id="-1">
     <w:p>
       <w:pPr>
@@ -28949,7 +29433,7 @@
 </file>
 
 <file path=word/header1.xml><?xml version="1.0" encoding="utf-8"?>
-<w:hdr xmlns:wpc="http://schemas.microsoft.com/office/word/2010/wordprocessingCanvas" xmlns:cx="http://schemas.microsoft.com/office/drawing/2014/chartex" xmlns:cx1="http://schemas.microsoft.com/office/drawing/2015/9/8/chartex" xmlns:cx2="http://schemas.microsoft.com/office/drawing/2015/10/21/chartex" xmlns:cx3="http://schemas.microsoft.com/office/drawing/2016/5/9/chartex" xmlns:cx4="http://schemas.microsoft.com/office/drawing/2016/5/10/chartex" xmlns:cx5="http://schemas.microsoft.com/office/drawing/2016/5/11/chartex" xmlns:cx6="http://schemas.microsoft.com/office/drawing/2016/5/12/chartex" xmlns:cx7="http://schemas.microsoft.com/office/drawing/2016/5/13/chartex" xmlns:cx8="http://schemas.microsoft.com/office/drawing/2016/5/14/chartex" xmlns:mc="http://schemas.openxmlformats.org/markup-compatibility/2006" xmlns:aink="http://schemas.microsoft.com/office/drawing/2016/ink" xmlns:am3d="http://schemas.microsoft.com/office/drawing/2017/model3d" xmlns:o="urn:schemas-microsoft-com:office:office" xmlns:r="http://schemas.openxmlformats.org/officeDocument/2006/relationships" xmlns:m="http://schemas.openxmlformats.org/officeDocument/2006/math" xmlns:v="urn:schemas-microsoft-com:vml" xmlns:wp14="http://schemas.microsoft.com/office/word/2010/wordprocessingDrawing" xmlns:wp="http://schemas.openxmlformats.org/drawingml/2006/wordprocessingDrawing" xmlns:w10="urn:schemas-microsoft-com:office:word" xmlns:w="http://schemas.openxmlformats.org/wordprocessingml/2006/main" xmlns:w14="http://schemas.microsoft.com/office/word/2010/wordml" xmlns:w15="http://schemas.microsoft.com/office/word/2012/wordml" xmlns:w16se="http://schemas.microsoft.com/office/word/2015/wordml/symex" xmlns:wpg="http://schemas.microsoft.com/office/word/2010/wordprocessingGroup" xmlns:wpi="http://schemas.microsoft.com/office/word/2010/wordprocessingInk" xmlns:wne="http://schemas.microsoft.com/office/word/2006/wordml" xmlns:wps="http://schemas.microsoft.com/office/word/2010/wordprocessingShape" mc:Ignorable="w14 w15 w16se wp14">
+<w:hdr xmlns:wpc="http://schemas.microsoft.com/office/word/2010/wordprocessingCanvas" xmlns:mc="http://schemas.openxmlformats.org/markup-compatibility/2006" xmlns:o="urn:schemas-microsoft-com:office:office" xmlns:r="http://schemas.openxmlformats.org/officeDocument/2006/relationships" xmlns:m="http://schemas.openxmlformats.org/officeDocument/2006/math" xmlns:v="urn:schemas-microsoft-com:vml" xmlns:wp14="http://schemas.microsoft.com/office/word/2010/wordprocessingDrawing" xmlns:wp="http://schemas.openxmlformats.org/drawingml/2006/wordprocessingDrawing" xmlns:w10="urn:schemas-microsoft-com:office:word" xmlns:w="http://schemas.openxmlformats.org/wordprocessingml/2006/main" xmlns:w14="http://schemas.microsoft.com/office/word/2010/wordml" xmlns:w15="http://schemas.microsoft.com/office/word/2012/wordml" xmlns:wpg="http://schemas.microsoft.com/office/word/2010/wordprocessingGroup" xmlns:wpi="http://schemas.microsoft.com/office/word/2010/wordprocessingInk" xmlns:wne="http://schemas.microsoft.com/office/word/2006/wordml" xmlns:wps="http://schemas.microsoft.com/office/word/2010/wordprocessingShape" mc:Ignorable="w14 w15 wp14">
   <w:p>
     <w:pPr>
       <w:pStyle w:val="Header"/>
@@ -29020,7 +29504,7 @@
 </file>
 
 <file path=word/numbering.xml><?xml version="1.0" encoding="utf-8"?>
-<w:numbering xmlns:wpc="http://schemas.microsoft.com/office/word/2010/wordprocessingCanvas" xmlns:cx="http://schemas.microsoft.com/office/drawing/2014/chartex" xmlns:cx1="http://schemas.microsoft.com/office/drawing/2015/9/8/chartex" xmlns:cx2="http://schemas.microsoft.com/office/drawing/2015/10/21/chartex" xmlns:cx3="http://schemas.microsoft.com/office/drawing/2016/5/9/chartex" xmlns:cx4="http://schemas.microsoft.com/office/drawing/2016/5/10/chartex" xmlns:cx5="http://schemas.microsoft.com/office/drawing/2016/5/11/chartex" xmlns:cx6="http://schemas.microsoft.com/office/drawing/2016/5/12/chartex" xmlns:cx7="http://schemas.microsoft.com/office/drawing/2016/5/13/chartex" xmlns:cx8="http://schemas.microsoft.com/office/drawing/2016/5/14/chartex" xmlns:mc="http://schemas.openxmlformats.org/markup-compatibility/2006" xmlns:aink="http://schemas.microsoft.com/office/drawing/2016/ink" xmlns:am3d="http://schemas.microsoft.com/office/drawing/2017/model3d" xmlns:o="urn:schemas-microsoft-com:office:office" xmlns:r="http://schemas.openxmlformats.org/officeDocument/2006/relationships" xmlns:m="http://schemas.openxmlformats.org/officeDocument/2006/math" xmlns:v="urn:schemas-microsoft-com:vml" xmlns:wp14="http://schemas.microsoft.com/office/word/2010/wordprocessingDrawing" xmlns:wp="http://schemas.openxmlformats.org/drawingml/2006/wordprocessingDrawing" xmlns:w10="urn:schemas-microsoft-com:office:word" xmlns:w="http://schemas.openxmlformats.org/wordprocessingml/2006/main" xmlns:w14="http://schemas.microsoft.com/office/word/2010/wordml" xmlns:w15="http://schemas.microsoft.com/office/word/2012/wordml" xmlns:w16se="http://schemas.microsoft.com/office/word/2015/wordml/symex" xmlns:wpg="http://schemas.microsoft.com/office/word/2010/wordprocessingGroup" xmlns:wpi="http://schemas.microsoft.com/office/word/2010/wordprocessingInk" xmlns:wne="http://schemas.microsoft.com/office/word/2006/wordml" xmlns:wps="http://schemas.microsoft.com/office/word/2010/wordprocessingShape" mc:Ignorable="w14 w15 w16se wp14">
+<w:numbering xmlns:wpc="http://schemas.microsoft.com/office/word/2010/wordprocessingCanvas" xmlns:mc="http://schemas.openxmlformats.org/markup-compatibility/2006" xmlns:o="urn:schemas-microsoft-com:office:office" xmlns:r="http://schemas.openxmlformats.org/officeDocument/2006/relationships" xmlns:m="http://schemas.openxmlformats.org/officeDocument/2006/math" xmlns:v="urn:schemas-microsoft-com:vml" xmlns:wp14="http://schemas.microsoft.com/office/word/2010/wordprocessingDrawing" xmlns:wp="http://schemas.openxmlformats.org/drawingml/2006/wordprocessingDrawing" xmlns:w10="urn:schemas-microsoft-com:office:word" xmlns:w="http://schemas.openxmlformats.org/wordprocessingml/2006/main" xmlns:w14="http://schemas.microsoft.com/office/word/2010/wordml" xmlns:w15="http://schemas.microsoft.com/office/word/2012/wordml" xmlns:wpg="http://schemas.microsoft.com/office/word/2010/wordprocessingGroup" xmlns:wpi="http://schemas.microsoft.com/office/word/2010/wordprocessingInk" xmlns:wne="http://schemas.microsoft.com/office/word/2006/wordml" xmlns:wps="http://schemas.microsoft.com/office/word/2010/wordprocessingShape" mc:Ignorable="w14 w15 wp14">
   <w:abstractNum w:abstractNumId="0" w15:restartNumberingAfterBreak="0">
     <w:nsid w:val="1AFC74B9"/>
     <w:multiLevelType w:val="multilevel"/>
@@ -30530,7 +31014,7 @@
 </file>
 
 <file path=word/styles.xml><?xml version="1.0" encoding="utf-8"?>
-<w:styles xmlns:mc="http://schemas.openxmlformats.org/markup-compatibility/2006" xmlns:r="http://schemas.openxmlformats.org/officeDocument/2006/relationships" xmlns:w="http://schemas.openxmlformats.org/wordprocessingml/2006/main" xmlns:w14="http://schemas.microsoft.com/office/word/2010/wordml" xmlns:w15="http://schemas.microsoft.com/office/word/2012/wordml" xmlns:w16se="http://schemas.microsoft.com/office/word/2015/wordml/symex" mc:Ignorable="w14 w15 w16se">
+<w:styles xmlns:mc="http://schemas.openxmlformats.org/markup-compatibility/2006" xmlns:r="http://schemas.openxmlformats.org/officeDocument/2006/relationships" xmlns:w="http://schemas.openxmlformats.org/wordprocessingml/2006/main" xmlns:w14="http://schemas.microsoft.com/office/word/2010/wordml" xmlns:w15="http://schemas.microsoft.com/office/word/2012/wordml" mc:Ignorable="w14 w15">
   <w:docDefaults>
     <w:rPrDefault>
       <w:rPr>
@@ -30541,7 +31025,7 @@
     </w:rPrDefault>
     <w:pPrDefault/>
   </w:docDefaults>
-  <w:latentStyles w:defLockedState="0" w:defUIPriority="99" w:defSemiHidden="0" w:defUnhideWhenUsed="0" w:defQFormat="0" w:count="375">
+  <w:latentStyles w:defLockedState="0" w:defUIPriority="99" w:defSemiHidden="0" w:defUnhideWhenUsed="0" w:defQFormat="0" w:count="371">
     <w:lsdException w:name="Normal" w:uiPriority="0" w:qFormat="1"/>
     <w:lsdException w:name="heading 1" w:uiPriority="9" w:qFormat="1"/>
     <w:lsdException w:name="heading 2" w:semiHidden="1" w:uiPriority="9" w:unhideWhenUsed="1" w:qFormat="1"/>
@@ -30904,10 +31388,6 @@
     <w:lsdException w:name="List Table 5 Dark Accent 6" w:uiPriority="50"/>
     <w:lsdException w:name="List Table 6 Colorful Accent 6" w:uiPriority="51"/>
     <w:lsdException w:name="List Table 7 Colorful Accent 6" w:uiPriority="52"/>
-    <w:lsdException w:name="Mention" w:semiHidden="1" w:unhideWhenUsed="1"/>
-    <w:lsdException w:name="Smart Hyperlink" w:semiHidden="1" w:unhideWhenUsed="1"/>
-    <w:lsdException w:name="Hashtag" w:semiHidden="1" w:unhideWhenUsed="1"/>
-    <w:lsdException w:name="Unresolved Mention" w:semiHidden="1" w:unhideWhenUsed="1"/>
   </w:latentStyles>
   <w:style w:type="paragraph" w:default="1" w:styleId="Normal">
     <w:name w:val="Normal"/>
@@ -35291,7 +35771,7 @@
 </file>
 
 <file path=customXml/itemProps1.xml><?xml version="1.0" encoding="utf-8"?>
-<ds:datastoreItem xmlns:ds="http://schemas.openxmlformats.org/officeDocument/2006/customXml" ds:itemID="{E05F875C-A6B7-40B3-9E74-5C445C29035E}">
+<ds:datastoreItem xmlns:ds="http://schemas.openxmlformats.org/officeDocument/2006/customXml" ds:itemID="{1D6C62DB-BB37-49E7-A421-27861809E414}">
   <ds:schemaRefs>
     <ds:schemaRef ds:uri="http://schemas.openxmlformats.org/officeDocument/2006/bibliography"/>
   </ds:schemaRefs>

</xml_diff>

<commit_message>
added program code snippet
</commit_message>
<xml_diff>
--- a/Dokumentacija/OPP_2017_Eureka_v2_0.docx
+++ b/Dokumentacija/OPP_2017_Eureka_v2_0.docx
@@ -21323,8 +21323,6 @@
           <w:szCs w:val="26"/>
         </w:rPr>
       </w:pPr>
-      <w:bookmarkStart w:id="18" w:name="_GoBack"/>
-      <w:bookmarkEnd w:id="18"/>
     </w:p>
     <w:p>
       <w:pPr>
@@ -21347,6 +21345,545 @@
     </w:p>
     <w:p>
       <w:pPr>
+        <w:jc w:val="both"/>
+        <w:rPr>
+          <w:rFonts w:cs="Aharoni"/>
+          <w:sz w:val="26"/>
+          <w:szCs w:val="26"/>
+        </w:rPr>
+      </w:pPr>
+      <w:r>
+        <w:rPr>
+          <w:rFonts w:cs="Aharoni"/>
+          <w:sz w:val="26"/>
+          <w:szCs w:val="26"/>
+        </w:rPr>
+        <w:t xml:space="preserve">Prikazano je sučelje </w:t>
+      </w:r>
+      <w:r>
+        <w:rPr>
+          <w:rFonts w:cs="Aharoni"/>
+          <w:i/>
+          <w:sz w:val="26"/>
+          <w:szCs w:val="26"/>
+        </w:rPr>
+        <w:t>UserRepository.java</w:t>
+      </w:r>
+      <w:r>
+        <w:rPr>
+          <w:rFonts w:cs="Aharoni"/>
+          <w:sz w:val="26"/>
+          <w:szCs w:val="26"/>
+        </w:rPr>
+        <w:t xml:space="preserve"> koje sadrži metode koje omogućuju komuniciranje sa bazom podataka, odnosno mogućnost pretraživanja korisnika po ID-u, mail-u ili mail-u i lozinci zajedno. Također </w:t>
+      </w:r>
+      <w:r>
+        <w:rPr>
+          <w:rFonts w:cs="Aharoni"/>
+          <w:i/>
+          <w:sz w:val="26"/>
+          <w:szCs w:val="26"/>
+        </w:rPr>
+        <w:t xml:space="preserve">CrudRepository.java </w:t>
+      </w:r>
+      <w:r>
+        <w:rPr>
+          <w:rFonts w:cs="Aharoni"/>
+          <w:sz w:val="26"/>
+          <w:szCs w:val="26"/>
+        </w:rPr>
+        <w:t>sadrži metode kao što su spremanje i brisanje zapisa.</w:t>
+      </w:r>
+    </w:p>
+    <w:p>
+      <w:pPr>
+        <w:rPr>
+          <w:rFonts w:cs="Aharoni"/>
+          <w:sz w:val="26"/>
+          <w:szCs w:val="26"/>
+        </w:rPr>
+      </w:pPr>
+    </w:p>
+    <w:p>
+      <w:pPr>
+        <w:keepNext/>
+      </w:pPr>
+      <w:r>
+        <w:rPr>
+          <w:noProof/>
+          <w:lang w:eastAsia="hr-HR"/>
+        </w:rPr>
+        <w:drawing>
+          <wp:inline distT="0" distB="3175" distL="0" distR="0" wp14:anchorId="5D57BDDC" wp14:editId="0A1B8046">
+            <wp:extent cx="5760720" cy="2778125"/>
+            <wp:effectExtent l="0" t="0" r="0" b="0"/>
+            <wp:docPr id="37" name="Picture 8"/>
+            <wp:cNvGraphicFramePr>
+              <a:graphicFrameLocks xmlns:a="http://schemas.openxmlformats.org/drawingml/2006/main" noChangeAspect="1"/>
+            </wp:cNvGraphicFramePr>
+            <a:graphic xmlns:a="http://schemas.openxmlformats.org/drawingml/2006/main">
+              <a:graphicData uri="http://schemas.openxmlformats.org/drawingml/2006/picture">
+                <pic:pic xmlns:pic="http://schemas.openxmlformats.org/drawingml/2006/picture">
+                  <pic:nvPicPr>
+                    <pic:cNvPr id="34" name="Picture 8"/>
+                    <pic:cNvPicPr>
+                      <a:picLocks noChangeAspect="1" noChangeArrowheads="1"/>
+                    </pic:cNvPicPr>
+                  </pic:nvPicPr>
+                  <pic:blipFill>
+                    <a:blip r:embed="rId41"/>
+                    <a:stretch>
+                      <a:fillRect/>
+                    </a:stretch>
+                  </pic:blipFill>
+                  <pic:spPr bwMode="auto">
+                    <a:xfrm>
+                      <a:off x="0" y="0"/>
+                      <a:ext cx="5760720" cy="2778125"/>
+                    </a:xfrm>
+                    <a:prstGeom prst="rect">
+                      <a:avLst/>
+                    </a:prstGeom>
+                  </pic:spPr>
+                </pic:pic>
+              </a:graphicData>
+            </a:graphic>
+          </wp:inline>
+        </w:drawing>
+      </w:r>
+    </w:p>
+    <w:p>
+      <w:pPr>
+        <w:pStyle w:val="Caption"/>
+      </w:pPr>
+      <w:r>
+        <w:tab/>
+      </w:r>
+      <w:bookmarkStart w:id="18" w:name="_Toc504050910"/>
+      <w:r>
+        <w:t>Slika 34 UserRepository</w:t>
+      </w:r>
+      <w:bookmarkEnd w:id="18"/>
+    </w:p>
+    <w:p/>
+    <w:p/>
+    <w:p/>
+    <w:p/>
+    <w:p/>
+    <w:p/>
+    <w:p>
+      <w:pPr>
+        <w:jc w:val="both"/>
+        <w:rPr>
+          <w:sz w:val="26"/>
+          <w:szCs w:val="26"/>
+        </w:rPr>
+      </w:pPr>
+      <w:r>
+        <w:rPr>
+          <w:sz w:val="26"/>
+          <w:szCs w:val="26"/>
+        </w:rPr>
+        <w:t xml:space="preserve">Slika 27 prikazuje </w:t>
+      </w:r>
+      <w:r>
+        <w:rPr>
+          <w:i/>
+          <w:sz w:val="26"/>
+          <w:szCs w:val="26"/>
+        </w:rPr>
+        <w:t>UserService.java</w:t>
+      </w:r>
+      <w:r>
+        <w:rPr>
+          <w:sz w:val="26"/>
+          <w:szCs w:val="26"/>
+        </w:rPr>
+        <w:t xml:space="preserve">, odnosno sučelja zadužena za komunikaciju s bazom podataka. Sadrži javne metode za dohvaćanje korisnika iz baze, za dodavanje i brisanje korisnika, za provjeru postoji li korisnik, te omogućuje editiranje korisničkih podataka. Sve metode su ostvarene u </w:t>
+      </w:r>
+      <w:r>
+        <w:rPr>
+          <w:i/>
+          <w:sz w:val="26"/>
+          <w:szCs w:val="26"/>
+        </w:rPr>
+        <w:t xml:space="preserve">UserController.java. UserService.java </w:t>
+      </w:r>
+      <w:r>
+        <w:rPr>
+          <w:sz w:val="26"/>
+          <w:szCs w:val="26"/>
+        </w:rPr>
+        <w:t>je servisni sloj koji sadrži poslovnu logiku kod upravljanja korisnicima. Servisni sloj povezuje web sloj i repozitorij.</w:t>
+      </w:r>
+    </w:p>
+    <w:p>
+      <w:pPr>
+        <w:keepNext/>
+      </w:pPr>
+      <w:r>
+        <w:rPr>
+          <w:noProof/>
+          <w:lang w:eastAsia="hr-HR"/>
+        </w:rPr>
+        <w:lastRenderedPageBreak/>
+        <w:drawing>
+          <wp:inline distT="0" distB="9525" distL="0" distR="0" wp14:anchorId="5C14A30B" wp14:editId="1EBFBDE1">
+            <wp:extent cx="5760720" cy="3514725"/>
+            <wp:effectExtent l="0" t="0" r="0" b="0"/>
+            <wp:docPr id="38" name="Picture 9"/>
+            <wp:cNvGraphicFramePr>
+              <a:graphicFrameLocks xmlns:a="http://schemas.openxmlformats.org/drawingml/2006/main" noChangeAspect="1"/>
+            </wp:cNvGraphicFramePr>
+            <a:graphic xmlns:a="http://schemas.openxmlformats.org/drawingml/2006/main">
+              <a:graphicData uri="http://schemas.openxmlformats.org/drawingml/2006/picture">
+                <pic:pic xmlns:pic="http://schemas.openxmlformats.org/drawingml/2006/picture">
+                  <pic:nvPicPr>
+                    <pic:cNvPr id="35" name="Picture 9"/>
+                    <pic:cNvPicPr>
+                      <a:picLocks noChangeAspect="1" noChangeArrowheads="1"/>
+                    </pic:cNvPicPr>
+                  </pic:nvPicPr>
+                  <pic:blipFill>
+                    <a:blip r:embed="rId42"/>
+                    <a:stretch>
+                      <a:fillRect/>
+                    </a:stretch>
+                  </pic:blipFill>
+                  <pic:spPr bwMode="auto">
+                    <a:xfrm>
+                      <a:off x="0" y="0"/>
+                      <a:ext cx="5760720" cy="3514725"/>
+                    </a:xfrm>
+                    <a:prstGeom prst="rect">
+                      <a:avLst/>
+                    </a:prstGeom>
+                  </pic:spPr>
+                </pic:pic>
+              </a:graphicData>
+            </a:graphic>
+          </wp:inline>
+        </w:drawing>
+      </w:r>
+    </w:p>
+    <w:p>
+      <w:pPr>
+        <w:pStyle w:val="Caption"/>
+      </w:pPr>
+      <w:bookmarkStart w:id="19" w:name="_Toc504050911"/>
+      <w:r>
+        <w:t>Slika 35 UserService</w:t>
+      </w:r>
+      <w:bookmarkEnd w:id="19"/>
+    </w:p>
+    <w:p/>
+    <w:p/>
+    <w:p/>
+    <w:p/>
+    <w:p/>
+    <w:p/>
+    <w:p/>
+    <w:p/>
+    <w:p/>
+    <w:p/>
+    <w:p/>
+    <w:p/>
+    <w:p>
+      <w:pPr>
+        <w:jc w:val="both"/>
+        <w:rPr>
+          <w:sz w:val="26"/>
+          <w:szCs w:val="26"/>
+        </w:rPr>
+      </w:pPr>
+      <w:r>
+        <w:rPr>
+          <w:sz w:val="26"/>
+          <w:szCs w:val="26"/>
+        </w:rPr>
+        <w:t xml:space="preserve">Prikazan je isječak razreda koji upravlja korisničkim zahtjevima i implementacija je metoda iz razreda </w:t>
+      </w:r>
+      <w:r>
+        <w:rPr>
+          <w:i/>
+          <w:sz w:val="26"/>
+          <w:szCs w:val="26"/>
+        </w:rPr>
+        <w:t>UserService.java</w:t>
+      </w:r>
+      <w:r>
+        <w:rPr>
+          <w:sz w:val="26"/>
+          <w:szCs w:val="26"/>
+        </w:rPr>
+        <w:t xml:space="preserve">. Razred </w:t>
+      </w:r>
+      <w:r>
+        <w:rPr>
+          <w:i/>
+          <w:sz w:val="26"/>
+          <w:szCs w:val="26"/>
+        </w:rPr>
+        <w:t>UserController.java</w:t>
+      </w:r>
+      <w:r>
+        <w:rPr>
+          <w:sz w:val="26"/>
+          <w:szCs w:val="26"/>
+        </w:rPr>
+        <w:t xml:space="preserve"> sadrži javne metode koje komuniciraju sa </w:t>
+      </w:r>
+      <w:r>
+        <w:rPr>
+          <w:i/>
+          <w:sz w:val="26"/>
+          <w:szCs w:val="26"/>
+        </w:rPr>
+        <w:t>UserService.java</w:t>
+      </w:r>
+      <w:r>
+        <w:rPr>
+          <w:sz w:val="26"/>
+          <w:szCs w:val="26"/>
+        </w:rPr>
+        <w:t xml:space="preserve"> za dohvaćanje pojedinačnih i svih podataka korisnika. </w:t>
+      </w:r>
+      <w:r>
+        <w:rPr>
+          <w:i/>
+          <w:sz w:val="26"/>
+          <w:szCs w:val="26"/>
+        </w:rPr>
+        <w:t>UserController.java</w:t>
+      </w:r>
+      <w:r>
+        <w:rPr>
+          <w:sz w:val="26"/>
+          <w:szCs w:val="26"/>
+        </w:rPr>
+        <w:t xml:space="preserve"> je web sloj koji upravalja korisnicima i zaprima http zahtjeve, te poziva metode servisnog sloja.</w:t>
+      </w:r>
+    </w:p>
+    <w:p>
+      <w:pPr>
+        <w:keepNext/>
+      </w:pPr>
+      <w:r>
+        <w:rPr>
+          <w:noProof/>
+          <w:lang w:eastAsia="hr-HR"/>
+        </w:rPr>
+        <w:lastRenderedPageBreak/>
+        <w:drawing>
+          <wp:inline distT="0" distB="0" distL="0" distR="0" wp14:anchorId="3CE43542" wp14:editId="19DBFA9F">
+            <wp:extent cx="5760720" cy="3513455"/>
+            <wp:effectExtent l="0" t="0" r="0" b="0"/>
+            <wp:docPr id="39" name="Picture 10"/>
+            <wp:cNvGraphicFramePr>
+              <a:graphicFrameLocks xmlns:a="http://schemas.openxmlformats.org/drawingml/2006/main" noChangeAspect="1"/>
+            </wp:cNvGraphicFramePr>
+            <a:graphic xmlns:a="http://schemas.openxmlformats.org/drawingml/2006/main">
+              <a:graphicData uri="http://schemas.openxmlformats.org/drawingml/2006/picture">
+                <pic:pic xmlns:pic="http://schemas.openxmlformats.org/drawingml/2006/picture">
+                  <pic:nvPicPr>
+                    <pic:cNvPr id="36" name="Picture 10"/>
+                    <pic:cNvPicPr>
+                      <a:picLocks noChangeAspect="1" noChangeArrowheads="1"/>
+                    </pic:cNvPicPr>
+                  </pic:nvPicPr>
+                  <pic:blipFill>
+                    <a:blip r:embed="rId43"/>
+                    <a:stretch>
+                      <a:fillRect/>
+                    </a:stretch>
+                  </pic:blipFill>
+                  <pic:spPr bwMode="auto">
+                    <a:xfrm>
+                      <a:off x="0" y="0"/>
+                      <a:ext cx="5760720" cy="3513455"/>
+                    </a:xfrm>
+                    <a:prstGeom prst="rect">
+                      <a:avLst/>
+                    </a:prstGeom>
+                  </pic:spPr>
+                </pic:pic>
+              </a:graphicData>
+            </a:graphic>
+          </wp:inline>
+        </w:drawing>
+      </w:r>
+    </w:p>
+    <w:p>
+      <w:pPr>
+        <w:pStyle w:val="Caption"/>
+        <w:rPr>
+          <w:szCs w:val="22"/>
+        </w:rPr>
+      </w:pPr>
+      <w:bookmarkStart w:id="20" w:name="_Toc504050912"/>
+      <w:r>
+        <w:rPr>
+          <w:szCs w:val="22"/>
+        </w:rPr>
+        <w:t>Slika 36 UserController</w:t>
+      </w:r>
+      <w:bookmarkEnd w:id="20"/>
+      <w:r>
+        <w:rPr>
+          <w:szCs w:val="22"/>
+        </w:rPr>
+        <w:t xml:space="preserve"> </w:t>
+      </w:r>
+    </w:p>
+    <w:p/>
+    <w:p/>
+    <w:p/>
+    <w:p/>
+    <w:p/>
+    <w:p/>
+    <w:p/>
+    <w:p/>
+    <w:p/>
+    <w:p/>
+    <w:p/>
+    <w:p/>
+    <w:p/>
+    <w:p>
+      <w:pPr>
+        <w:jc w:val="both"/>
+        <w:rPr>
+          <w:sz w:val="26"/>
+          <w:szCs w:val="26"/>
+        </w:rPr>
+      </w:pPr>
+      <w:r>
+        <w:rPr>
+          <w:i/>
+          <w:sz w:val="26"/>
+          <w:szCs w:val="26"/>
+        </w:rPr>
+        <w:t>User.java</w:t>
+      </w:r>
+      <w:r>
+        <w:rPr>
+          <w:sz w:val="26"/>
+          <w:szCs w:val="26"/>
+        </w:rPr>
+        <w:t xml:space="preserve"> je entitet koji predstavlja korisnika, te sadrži sve atribute i povezanosti s ostalim entitetima.</w:t>
+      </w:r>
+    </w:p>
+    <w:p>
+      <w:r>
+        <w:rPr>
+          <w:noProof/>
+          <w:lang w:eastAsia="hr-HR"/>
+        </w:rPr>
+        <w:lastRenderedPageBreak/>
+        <w:drawing>
+          <wp:inline distT="0" distB="9525" distL="0" distR="0" wp14:anchorId="272A70D7" wp14:editId="2237C219">
+            <wp:extent cx="5760720" cy="3590925"/>
+            <wp:effectExtent l="0" t="0" r="0" b="0"/>
+            <wp:docPr id="40" name="Picture 12"/>
+            <wp:cNvGraphicFramePr>
+              <a:graphicFrameLocks xmlns:a="http://schemas.openxmlformats.org/drawingml/2006/main" noChangeAspect="1"/>
+            </wp:cNvGraphicFramePr>
+            <a:graphic xmlns:a="http://schemas.openxmlformats.org/drawingml/2006/main">
+              <a:graphicData uri="http://schemas.openxmlformats.org/drawingml/2006/picture">
+                <pic:pic xmlns:pic="http://schemas.openxmlformats.org/drawingml/2006/picture">
+                  <pic:nvPicPr>
+                    <pic:cNvPr id="37" name="Picture 12"/>
+                    <pic:cNvPicPr>
+                      <a:picLocks noChangeAspect="1" noChangeArrowheads="1"/>
+                    </pic:cNvPicPr>
+                  </pic:nvPicPr>
+                  <pic:blipFill>
+                    <a:blip r:embed="rId44"/>
+                    <a:stretch>
+                      <a:fillRect/>
+                    </a:stretch>
+                  </pic:blipFill>
+                  <pic:spPr bwMode="auto">
+                    <a:xfrm>
+                      <a:off x="0" y="0"/>
+                      <a:ext cx="5760720" cy="3590925"/>
+                    </a:xfrm>
+                    <a:prstGeom prst="rect">
+                      <a:avLst/>
+                    </a:prstGeom>
+                  </pic:spPr>
+                </pic:pic>
+              </a:graphicData>
+            </a:graphic>
+          </wp:inline>
+        </w:drawing>
+      </w:r>
+    </w:p>
+    <w:p>
+      <w:pPr>
+        <w:keepNext/>
+      </w:pPr>
+      <w:r>
+        <w:rPr>
+          <w:noProof/>
+          <w:lang w:eastAsia="hr-HR"/>
+        </w:rPr>
+        <w:drawing>
+          <wp:inline distT="0" distB="9525" distL="0" distR="0" wp14:anchorId="501DF254" wp14:editId="27E651AA">
+            <wp:extent cx="5760720" cy="3781425"/>
+            <wp:effectExtent l="0" t="0" r="0" b="0"/>
+            <wp:docPr id="41" name="Image5"/>
+            <wp:cNvGraphicFramePr>
+              <a:graphicFrameLocks xmlns:a="http://schemas.openxmlformats.org/drawingml/2006/main" noChangeAspect="1"/>
+            </wp:cNvGraphicFramePr>
+            <a:graphic xmlns:a="http://schemas.openxmlformats.org/drawingml/2006/main">
+              <a:graphicData uri="http://schemas.openxmlformats.org/drawingml/2006/picture">
+                <pic:pic xmlns:pic="http://schemas.openxmlformats.org/drawingml/2006/picture">
+                  <pic:nvPicPr>
+                    <pic:cNvPr id="38" name="Image5"/>
+                    <pic:cNvPicPr>
+                      <a:picLocks noChangeAspect="1" noChangeArrowheads="1"/>
+                    </pic:cNvPicPr>
+                  </pic:nvPicPr>
+                  <pic:blipFill>
+                    <a:blip r:embed="rId45"/>
+                    <a:stretch>
+                      <a:fillRect/>
+                    </a:stretch>
+                  </pic:blipFill>
+                  <pic:spPr bwMode="auto">
+                    <a:xfrm>
+                      <a:off x="0" y="0"/>
+                      <a:ext cx="5760720" cy="3781425"/>
+                    </a:xfrm>
+                    <a:prstGeom prst="rect">
+                      <a:avLst/>
+                    </a:prstGeom>
+                  </pic:spPr>
+                </pic:pic>
+              </a:graphicData>
+            </a:graphic>
+          </wp:inline>
+        </w:drawing>
+      </w:r>
+    </w:p>
+    <w:p>
+      <w:pPr>
+        <w:rPr>
+          <w:rFonts w:cs="Arial"/>
+          <w:sz w:val="26"/>
+          <w:szCs w:val="26"/>
+        </w:rPr>
+      </w:pPr>
+      <w:bookmarkStart w:id="21" w:name="_Toc504050913"/>
+      <w:r>
+        <w:t>Slika 37 UserDomain</w:t>
+      </w:r>
+      <w:bookmarkStart w:id="22" w:name="_GoBack"/>
+      <w:bookmarkEnd w:id="21"/>
+      <w:bookmarkEnd w:id="22"/>
+    </w:p>
+    <w:p>
+      <w:pPr>
         <w:rPr>
           <w:rFonts w:cs="Arial"/>
           <w:sz w:val="26"/>
@@ -21579,13 +22116,13 @@
       <w:pPr>
         <w:pStyle w:val="Heading1"/>
       </w:pPr>
-      <w:bookmarkStart w:id="19" w:name="_Toc372179597"/>
-      <w:bookmarkStart w:id="20" w:name="_Toc498695573"/>
-      <w:bookmarkEnd w:id="19"/>
+      <w:bookmarkStart w:id="23" w:name="_Toc372179597"/>
+      <w:bookmarkStart w:id="24" w:name="_Toc498695573"/>
+      <w:bookmarkEnd w:id="23"/>
       <w:r>
         <w:t>8. Zaključak i budući rad</w:t>
       </w:r>
-      <w:bookmarkEnd w:id="20"/>
+      <w:bookmarkEnd w:id="24"/>
     </w:p>
     <w:p>
       <w:pPr>
@@ -21607,16 +22144,7 @@
           <w:sz w:val="26"/>
           <w:szCs w:val="26"/>
         </w:rPr>
-        <w:t xml:space="preserve">Do sada je, što se tiče dokumentacije, napravljena analiza i opis projektnog zadatka te su napravljeni obrasci uporabe, sekvencijski dijagrami, model sustava, dijagrami </w:t>
-      </w:r>
-      <w:r>
-        <w:rPr>
-          <w:rFonts w:cs="Arial"/>
-          <w:sz w:val="26"/>
-          <w:szCs w:val="26"/>
-        </w:rPr>
-        <w:lastRenderedPageBreak/>
-        <w:t>razreda, dijagram objekata i navedeni ostali zahtjevi koje sustav treba imati. Što se tiče implementacije napravljen je velik dio backenda i manji dio frontenda.</w:t>
+        <w:t>Do sada je, što se tiče dokumentacije, napravljena analiza i opis projektnog zadatka te su napravljeni obrasci uporabe, sekvencijski dijagrami, model sustava, dijagrami razreda, dijagram objekata i navedeni ostali zahtjevi koje sustav treba imati. Što se tiče implementacije napravljen je velik dio backenda i manji dio frontenda.</w:t>
       </w:r>
     </w:p>
     <w:p>
@@ -21809,16 +22337,16 @@
           <w:rStyle w:val="ListLabel7"/>
         </w:rPr>
       </w:pPr>
-      <w:bookmarkStart w:id="21" w:name="_Toc372179598"/>
-      <w:bookmarkStart w:id="22" w:name="_Toc498695574"/>
-      <w:bookmarkEnd w:id="21"/>
+      <w:bookmarkStart w:id="25" w:name="_Toc372179598"/>
+      <w:bookmarkStart w:id="26" w:name="_Toc498695574"/>
+      <w:bookmarkEnd w:id="25"/>
       <w:r>
         <w:rPr>
           <w:rStyle w:val="ListLabel7"/>
         </w:rPr>
         <w:t>9. Popis literature</w:t>
       </w:r>
-      <w:bookmarkEnd w:id="22"/>
+      <w:bookmarkEnd w:id="26"/>
     </w:p>
     <w:p>
       <w:pPr>
@@ -21839,7 +22367,7 @@
         </w:rPr>
         <w:t xml:space="preserve">1.  Oblikovanje programske potpore, FER ZEMRIS,  </w:t>
       </w:r>
-      <w:hyperlink r:id="rId41">
+      <w:hyperlink r:id="rId46">
         <w:r>
           <w:rPr>
             <w:rStyle w:val="InternetLink"/>
@@ -21862,7 +22390,7 @@
         </w:rPr>
         <w:t xml:space="preserve">2.  Oblikovanje programske potpore, FER ZEMRIS, </w:t>
       </w:r>
-      <w:hyperlink r:id="rId42">
+      <w:hyperlink r:id="rId47">
         <w:r>
           <w:rPr>
             <w:rStyle w:val="InternetLink"/>
@@ -21900,10 +22428,9 @@
           <w:sz w:val="26"/>
           <w:szCs w:val="26"/>
         </w:rPr>
-        <w:lastRenderedPageBreak/>
         <w:t xml:space="preserve">4.  Spring Boot tutorijal, </w:t>
       </w:r>
-      <w:hyperlink r:id="rId43">
+      <w:hyperlink r:id="rId48">
         <w:r>
           <w:rPr>
             <w:rStyle w:val="InternetLink"/>
@@ -21926,7 +22453,7 @@
         </w:rPr>
         <w:t xml:space="preserve">5. Spring Boot tutorijal, </w:t>
       </w:r>
-      <w:hyperlink r:id="rId44">
+      <w:hyperlink r:id="rId49">
         <w:r>
           <w:rPr>
             <w:rStyle w:val="InternetLink"/>
@@ -21949,7 +22476,7 @@
         </w:rPr>
         <w:t xml:space="preserve">6. React tutorijal, </w:t>
       </w:r>
-      <w:hyperlink r:id="rId45">
+      <w:hyperlink r:id="rId50">
         <w:r>
           <w:rPr>
             <w:rStyle w:val="InternetLink"/>
@@ -21972,7 +22499,7 @@
         </w:rPr>
         <w:t xml:space="preserve">7. React-Bootstrap, </w:t>
       </w:r>
-      <w:hyperlink r:id="rId46">
+      <w:hyperlink r:id="rId51">
         <w:r>
           <w:rPr>
             <w:rStyle w:val="InternetLink"/>
@@ -21993,9 +22520,10 @@
           <w:sz w:val="26"/>
           <w:szCs w:val="26"/>
         </w:rPr>
+        <w:lastRenderedPageBreak/>
         <w:t xml:space="preserve">8. Redux, </w:t>
       </w:r>
-      <w:hyperlink r:id="rId47">
+      <w:hyperlink r:id="rId52">
         <w:r>
           <w:rPr>
             <w:rStyle w:val="InternetLink"/>
@@ -22018,7 +22546,7 @@
         </w:rPr>
         <w:t xml:space="preserve">9. Code School, </w:t>
       </w:r>
-      <w:hyperlink r:id="rId48">
+      <w:hyperlink r:id="rId53">
         <w:r>
           <w:rPr>
             <w:rStyle w:val="InternetLink"/>
@@ -22041,7 +22569,7 @@
         </w:rPr>
         <w:t xml:space="preserve">10. Stackoverflow, </w:t>
       </w:r>
-      <w:hyperlink r:id="rId49">
+      <w:hyperlink r:id="rId54">
         <w:r>
           <w:rPr>
             <w:rStyle w:val="InternetLink"/>
@@ -22203,11 +22731,11 @@
       <w:pPr>
         <w:pStyle w:val="Heading1"/>
       </w:pPr>
-      <w:bookmarkStart w:id="23" w:name="_Toc498695575"/>
+      <w:bookmarkStart w:id="27" w:name="_Toc498695575"/>
       <w:r>
         <w:t>Dodatak A: Indeks (slika, dijagrami, tablica, ispis koda)</w:t>
       </w:r>
-      <w:bookmarkEnd w:id="23"/>
+      <w:bookmarkEnd w:id="27"/>
     </w:p>
     <w:p>
       <w:pPr>
@@ -22322,7 +22850,6 @@
         </w:tabs>
       </w:pPr>
       <w:r>
-        <w:lastRenderedPageBreak/>
         <w:t>Slika 14 Sekvencijski dijagram obrasca DodavanjeKorisnika</w:t>
       </w:r>
       <w:r>
@@ -22494,6 +23021,7 @@
         <w:rPr>
           <w:i/>
         </w:rPr>
+        <w:lastRenderedPageBreak/>
         <w:t xml:space="preserve">Slika </w:t>
       </w:r>
       <w:r>
@@ -22735,11 +23263,11 @@
       <w:pPr>
         <w:pStyle w:val="Heading1"/>
       </w:pPr>
-      <w:bookmarkStart w:id="24" w:name="_Toc498695576"/>
+      <w:bookmarkStart w:id="28" w:name="_Toc498695576"/>
       <w:r>
         <w:t>Dodatak B: Dnevnik sastajanja</w:t>
       </w:r>
-      <w:bookmarkEnd w:id="24"/>
+      <w:bookmarkEnd w:id="28"/>
     </w:p>
     <w:p/>
     <w:p>
@@ -22808,7 +23336,93 @@
           <w:sz w:val="26"/>
           <w:szCs w:val="26"/>
         </w:rPr>
+        <w:t>Sažetak:</w:t>
+      </w:r>
+      <w:r>
+        <w:rPr>
+          <w:rFonts w:cs="Arial"/>
+          <w:sz w:val="26"/>
+          <w:szCs w:val="26"/>
+        </w:rPr>
+        <w:t xml:space="preserve"> Instaliranje svih potrebnih tehnologija za rad na projektu. Kloniranje projekta s Gitlaba u lokalni repozitorij. </w:t>
+      </w:r>
+    </w:p>
+    <w:p>
+      <w:pPr>
+        <w:ind w:left="705"/>
+        <w:rPr>
+          <w:rFonts w:cs="Arial"/>
+          <w:sz w:val="26"/>
+          <w:szCs w:val="26"/>
+        </w:rPr>
+      </w:pPr>
+    </w:p>
+    <w:p>
+      <w:pPr>
+        <w:ind w:left="705"/>
+        <w:rPr>
+          <w:rFonts w:cs="Arial"/>
+          <w:b/>
+          <w:sz w:val="26"/>
+          <w:szCs w:val="26"/>
+          <w:u w:val="single"/>
+        </w:rPr>
+      </w:pPr>
+      <w:r>
+        <w:rPr>
+          <w:rFonts w:cs="Arial"/>
+          <w:b/>
+          <w:sz w:val="26"/>
+          <w:szCs w:val="26"/>
+          <w:u w:val="single"/>
+        </w:rPr>
+        <w:t>2. sastanak – 21.10.2017.</w:t>
+      </w:r>
+    </w:p>
+    <w:p>
+      <w:pPr>
+        <w:ind w:left="705"/>
+        <w:rPr>
+          <w:rFonts w:cs="Arial"/>
+          <w:sz w:val="26"/>
+          <w:szCs w:val="26"/>
+        </w:rPr>
+      </w:pPr>
+      <w:r>
+        <w:rPr>
+          <w:rFonts w:cs="Arial"/>
+          <w:b/>
+          <w:sz w:val="26"/>
+          <w:szCs w:val="26"/>
+        </w:rPr>
         <w:lastRenderedPageBreak/>
+        <w:t xml:space="preserve">Prisutni: </w:t>
+      </w:r>
+      <w:r>
+        <w:rPr>
+          <w:rFonts w:cs="Arial"/>
+          <w:sz w:val="26"/>
+          <w:szCs w:val="26"/>
+        </w:rPr>
+        <w:t>Ivan Biškup, Marko Cavalli, Marko Ćurlin, Luka Hrgović, Toni Martinčić, Ivana Mršić</w:t>
+      </w:r>
+    </w:p>
+    <w:p>
+      <w:pPr>
+        <w:ind w:left="705"/>
+        <w:rPr>
+          <w:rFonts w:cs="Arial"/>
+          <w:sz w:val="26"/>
+          <w:szCs w:val="26"/>
+        </w:rPr>
+      </w:pPr>
+      <w:r>
+        <w:rPr>
+          <w:rFonts w:cs="Arial"/>
+          <w:b/>
+          <w:sz w:val="26"/>
+          <w:szCs w:val="26"/>
+        </w:rPr>
         <w:t>Sažetak:</w:t>
       </w:r>
       <w:r>
@@ -22817,7 +23431,7 @@
           <w:sz w:val="26"/>
           <w:szCs w:val="26"/>
         </w:rPr>
-        <w:t xml:space="preserve"> Instaliranje svih potrebnih tehnologija za rad na projektu. Kloniranje projekta s Gitlaba u lokalni repozitorij. </w:t>
+        <w:t xml:space="preserve"> Učenje korištenja Gitlaba, Spring Boota. Rasprava i proučavanje projektnog zadatka. Početak rada na bazi podataka i backendu.</w:t>
       </w:r>
     </w:p>
     <w:p>
@@ -22849,7 +23463,7 @@
           <w:szCs w:val="26"/>
           <w:u w:val="single"/>
         </w:rPr>
-        <w:t>2. sastanak – 21.10.2017.</w:t>
+        <w:t>3. sastanak – 28.10.2017.</w:t>
       </w:r>
     </w:p>
     <w:p>
@@ -22903,7 +23517,7 @@
           <w:sz w:val="26"/>
           <w:szCs w:val="26"/>
         </w:rPr>
-        <w:t xml:space="preserve"> Učenje korištenja Gitlaba, Spring Boota. Rasprava i proučavanje projektnog zadatka. Početak rada na bazi podataka i backendu.</w:t>
+        <w:t xml:space="preserve"> Učenje Reacta i Reduxa. Rad na backendu, početak rada na frontendu i početak pisanja dokumentacije.</w:t>
       </w:r>
     </w:p>
     <w:p>
@@ -22935,7 +23549,7 @@
           <w:szCs w:val="26"/>
           <w:u w:val="single"/>
         </w:rPr>
-        <w:t>3. sastanak – 28.10.2017.</w:t>
+        <w:t>4. sastanak – 4.11.2017.</w:t>
       </w:r>
     </w:p>
     <w:p>
@@ -22989,7 +23603,7 @@
           <w:sz w:val="26"/>
           <w:szCs w:val="26"/>
         </w:rPr>
-        <w:t xml:space="preserve"> Učenje Reacta i Reduxa. Rad na backendu, početak rada na frontendu i početak pisanja dokumentacije.</w:t>
+        <w:t xml:space="preserve"> Rad na dokumentaciji, obrascima uporaba i sekvencijskim dijagramima.</w:t>
       </w:r>
     </w:p>
     <w:p>
@@ -23021,7 +23635,7 @@
           <w:szCs w:val="26"/>
           <w:u w:val="single"/>
         </w:rPr>
-        <w:t>4. sastanak – 4.11.2017.</w:t>
+        <w:t>5. sastanak – 11.11.2017.</w:t>
       </w:r>
     </w:p>
     <w:p>
@@ -23075,7 +23689,7 @@
           <w:sz w:val="26"/>
           <w:szCs w:val="26"/>
         </w:rPr>
-        <w:t xml:space="preserve"> Rad na dokumentaciji, obrascima uporaba i sekvencijskim dijagramima.</w:t>
+        <w:t xml:space="preserve"> Rad na dokumentaciji, ostali zahtjevi, svrha, opći prioriteti, skica sustava, dijagram razreda s opisom, dijagram objekata.</w:t>
       </w:r>
     </w:p>
     <w:p>
@@ -23107,7 +23721,7 @@
           <w:szCs w:val="26"/>
           <w:u w:val="single"/>
         </w:rPr>
-        <w:t>5. sastanak – 11.11.2017.</w:t>
+        <w:t>6. sastanak – 15.11.2017.</w:t>
       </w:r>
     </w:p>
     <w:p>
@@ -23140,101 +23754,14 @@
     <w:p>
       <w:pPr>
         <w:ind w:left="705"/>
-        <w:rPr>
-          <w:rFonts w:cs="Arial"/>
-          <w:sz w:val="26"/>
-          <w:szCs w:val="26"/>
-        </w:rPr>
-      </w:pPr>
-      <w:r>
-        <w:rPr>
-          <w:rFonts w:cs="Arial"/>
-          <w:b/>
-          <w:sz w:val="26"/>
-          <w:szCs w:val="26"/>
-        </w:rPr>
-        <w:t>Sažetak:</w:t>
-      </w:r>
-      <w:r>
-        <w:rPr>
-          <w:rFonts w:cs="Arial"/>
-          <w:sz w:val="26"/>
-          <w:szCs w:val="26"/>
-        </w:rPr>
-        <w:t xml:space="preserve"> Rad na dokumentaciji, ostali zahtjevi, svrha, opći prioriteti, skica sustava, dijagram razreda s opisom, dijagram objekata.</w:t>
-      </w:r>
-    </w:p>
-    <w:p>
-      <w:pPr>
-        <w:ind w:left="705"/>
-        <w:rPr>
-          <w:rFonts w:cs="Arial"/>
-          <w:sz w:val="26"/>
-          <w:szCs w:val="26"/>
-        </w:rPr>
-      </w:pPr>
-    </w:p>
-    <w:p>
-      <w:pPr>
-        <w:ind w:left="705"/>
-        <w:rPr>
-          <w:rFonts w:cs="Arial"/>
-          <w:b/>
-          <w:sz w:val="26"/>
-          <w:szCs w:val="26"/>
-          <w:u w:val="single"/>
-        </w:rPr>
-      </w:pPr>
-      <w:r>
-        <w:rPr>
-          <w:rFonts w:cs="Arial"/>
-          <w:b/>
-          <w:sz w:val="26"/>
-          <w:szCs w:val="26"/>
-          <w:u w:val="single"/>
-        </w:rPr>
-        <w:t>6. sastanak – 15.11.2017.</w:t>
-      </w:r>
-    </w:p>
-    <w:p>
-      <w:pPr>
-        <w:ind w:left="705"/>
-        <w:rPr>
-          <w:rFonts w:cs="Arial"/>
-          <w:sz w:val="26"/>
-          <w:szCs w:val="26"/>
-        </w:rPr>
-      </w:pPr>
-      <w:r>
-        <w:rPr>
-          <w:rFonts w:cs="Arial"/>
-          <w:b/>
-          <w:sz w:val="26"/>
-          <w:szCs w:val="26"/>
-        </w:rPr>
-        <w:t xml:space="preserve">Prisutni: </w:t>
-      </w:r>
-      <w:r>
-        <w:rPr>
-          <w:rFonts w:cs="Arial"/>
-          <w:sz w:val="26"/>
-          <w:szCs w:val="26"/>
-        </w:rPr>
-        <w:t>Ivan Biškup, Marko Cavalli, Marko Ćurlin, Luka Hrgović, Toni Martinčić, Ivana Mršić</w:t>
-      </w:r>
-    </w:p>
-    <w:p>
-      <w:pPr>
-        <w:ind w:left="705"/>
-      </w:pPr>
-      <w:r>
-        <w:rPr>
-          <w:rFonts w:cs="Arial"/>
-          <w:b/>
-          <w:sz w:val="26"/>
-          <w:szCs w:val="26"/>
-        </w:rPr>
-        <w:lastRenderedPageBreak/>
+      </w:pPr>
+      <w:r>
+        <w:rPr>
+          <w:rFonts w:cs="Arial"/>
+          <w:b/>
+          <w:sz w:val="26"/>
+          <w:szCs w:val="26"/>
+        </w:rPr>
         <w:t>Sažetak:</w:t>
       </w:r>
       <w:r>
@@ -23409,11 +23936,11 @@
       <w:pPr>
         <w:pStyle w:val="Heading1"/>
       </w:pPr>
-      <w:bookmarkStart w:id="25" w:name="_Toc498695577"/>
+      <w:bookmarkStart w:id="29" w:name="_Toc498695577"/>
       <w:r>
         <w:t>Dodatak C: Prikaz aktivnosti grupe</w:t>
       </w:r>
-      <w:bookmarkEnd w:id="25"/>
+      <w:bookmarkEnd w:id="29"/>
     </w:p>
     <w:tbl>
       <w:tblPr>
@@ -24010,7 +24537,6 @@
                 <w:bCs/>
                 <w:sz w:val="20"/>
               </w:rPr>
-              <w:lastRenderedPageBreak/>
               <w:t>Opis projektnog zadatka</w:t>
             </w:r>
           </w:p>
@@ -24711,7 +25237,17 @@
                 <w:bCs/>
                 <w:sz w:val="20"/>
               </w:rPr>
-              <w:t>Opis ostalih zahtjeva</w:t>
+              <w:t xml:space="preserve">Opis ostalih </w:t>
+            </w:r>
+            <w:r>
+              <w:rPr>
+                <w:rFonts w:ascii="Arial" w:hAnsi="Arial" w:cs="Arial"/>
+                <w:b/>
+                <w:bCs/>
+                <w:sz w:val="20"/>
+              </w:rPr>
+              <w:lastRenderedPageBreak/>
+              <w:t>zahtjeva</w:t>
             </w:r>
           </w:p>
         </w:tc>
@@ -28171,7 +28707,6 @@
                 <w:bCs/>
                 <w:sz w:val="20"/>
               </w:rPr>
-              <w:lastRenderedPageBreak/>
               <w:t>Indeks</w:t>
             </w:r>
           </w:p>
@@ -28872,6 +29407,7 @@
           <w:szCs w:val="28"/>
           <w:lang w:eastAsia="hr-HR"/>
         </w:rPr>
+        <w:lastRenderedPageBreak/>
         <w:drawing>
           <wp:anchor distT="0" distB="635" distL="0" distR="0" simplePos="0" relativeHeight="251656704" behindDoc="0" locked="0" layoutInCell="1" allowOverlap="1">
             <wp:simplePos x="0" y="0"/>
@@ -28898,7 +29434,7 @@
                     </pic:cNvPicPr>
                   </pic:nvPicPr>
                   <pic:blipFill>
-                    <a:blip r:embed="rId50"/>
+                    <a:blip r:embed="rId55"/>
                     <a:stretch>
                       <a:fillRect/>
                     </a:stretch>
@@ -29066,11 +29602,11 @@
       <w:pPr>
         <w:pStyle w:val="Heading1"/>
       </w:pPr>
-      <w:bookmarkStart w:id="26" w:name="_Toc498695578"/>
+      <w:bookmarkStart w:id="30" w:name="_Toc498695578"/>
       <w:r>
         <w:t>Dodatak D: Plan rada / Pregled rada i stanje ostvarenja</w:t>
       </w:r>
-      <w:bookmarkEnd w:id="26"/>
+      <w:bookmarkEnd w:id="30"/>
     </w:p>
     <w:p/>
     <w:p>
@@ -29106,7 +29642,6 @@
           <w:sz w:val="26"/>
           <w:szCs w:val="26"/>
         </w:rPr>
-        <w:lastRenderedPageBreak/>
         <w:t xml:space="preserve">U rev. 1 smo ostvarili u dokumentaciji: </w:t>
       </w:r>
     </w:p>
@@ -29195,6 +29730,7 @@
           <w:sz w:val="26"/>
           <w:szCs w:val="26"/>
         </w:rPr>
+        <w:lastRenderedPageBreak/>
         <w:t>arhitekturu i dizajn sustava.</w:t>
       </w:r>
     </w:p>
@@ -29214,8 +29750,8 @@
     <w:p>
       <w:pPr>
         <w:sectPr>
-          <w:headerReference w:type="default" r:id="rId51"/>
-          <w:footerReference w:type="default" r:id="rId52"/>
+          <w:headerReference w:type="default" r:id="rId56"/>
+          <w:footerReference w:type="default" r:id="rId57"/>
           <w:pgSz w:w="11906" w:h="16838"/>
           <w:pgMar w:top="1417" w:right="1417" w:bottom="1417" w:left="1417" w:header="708" w:footer="708" w:gutter="0"/>
           <w:cols w:space="720"/>
@@ -29377,7 +29913,7 @@
       <w:rPr>
         <w:noProof/>
       </w:rPr>
-      <w:t>56</w:t>
+      <w:t>62</w:t>
     </w:r>
     <w:r>
       <w:fldChar w:fldCharType="end"/>
@@ -35771,7 +36307,7 @@
 </file>
 
 <file path=customXml/itemProps1.xml><?xml version="1.0" encoding="utf-8"?>
-<ds:datastoreItem xmlns:ds="http://schemas.openxmlformats.org/officeDocument/2006/customXml" ds:itemID="{1D6C62DB-BB37-49E7-A421-27861809E414}">
+<ds:datastoreItem xmlns:ds="http://schemas.openxmlformats.org/officeDocument/2006/customXml" ds:itemID="{B5CBBE56-1542-4FCC-8BD1-C7613D1ACE0F}">
   <ds:schemaRefs>
     <ds:schemaRef ds:uri="http://schemas.openxmlformats.org/officeDocument/2006/bibliography"/>
   </ds:schemaRefs>

</xml_diff>

<commit_message>
instaling and user instructions
</commit_message>
<xml_diff>
--- a/Dokumentacija/OPP_2017_Eureka_v2_0.docx
+++ b/Dokumentacija/OPP_2017_Eureka_v2_0.docx
@@ -26519,53 +26519,1561 @@
           <w:szCs w:val="26"/>
         </w:rPr>
       </w:pPr>
-      <w:bookmarkStart w:id="63" w:name="_GoBack"/>
+    </w:p>
+    <w:p>
+      <w:pPr>
+        <w:rPr>
+          <w:rFonts w:cs="Arial"/>
+          <w:sz w:val="26"/>
+          <w:szCs w:val="26"/>
+        </w:rPr>
+      </w:pPr>
+      <w:r>
+        <w:rPr>
+          <w:rFonts w:cs="Arial"/>
+          <w:sz w:val="26"/>
+          <w:szCs w:val="26"/>
+        </w:rPr>
+        <w:tab/>
+      </w:r>
+    </w:p>
+    <w:p>
+      <w:pPr>
+        <w:rPr>
+          <w:rFonts w:cs="Arial"/>
+          <w:sz w:val="26"/>
+          <w:szCs w:val="26"/>
+        </w:rPr>
+      </w:pPr>
+    </w:p>
+    <w:p>
+      <w:pPr>
+        <w:rPr>
+          <w:rFonts w:cs="Arial"/>
+          <w:sz w:val="26"/>
+          <w:szCs w:val="26"/>
+        </w:rPr>
+      </w:pPr>
+    </w:p>
+    <w:p>
+      <w:pPr>
+        <w:rPr>
+          <w:rFonts w:cs="Arial"/>
+          <w:sz w:val="26"/>
+          <w:szCs w:val="26"/>
+        </w:rPr>
+      </w:pPr>
+    </w:p>
+    <w:p>
+      <w:pPr>
+        <w:rPr>
+          <w:rFonts w:cs="Arial"/>
+          <w:sz w:val="26"/>
+          <w:szCs w:val="26"/>
+        </w:rPr>
+      </w:pPr>
+    </w:p>
+    <w:p>
+      <w:pPr>
+        <w:rPr>
+          <w:rFonts w:cs="Arial"/>
+          <w:sz w:val="26"/>
+          <w:szCs w:val="26"/>
+        </w:rPr>
+      </w:pPr>
+    </w:p>
+    <w:p>
+      <w:pPr>
+        <w:ind w:firstLine="708"/>
+        <w:rPr>
+          <w:rFonts w:cs="Arial"/>
+          <w:sz w:val="26"/>
+          <w:szCs w:val="26"/>
+        </w:rPr>
+      </w:pPr>
+      <w:r>
+        <w:rPr>
+          <w:rFonts w:cs="Arial"/>
+          <w:sz w:val="26"/>
+          <w:szCs w:val="26"/>
+        </w:rPr>
+        <w:lastRenderedPageBreak/>
+        <w:t>7.5. Upute za instalaciju</w:t>
+      </w:r>
+    </w:p>
+    <w:p>
+      <w:pPr>
+        <w:jc w:val="both"/>
+        <w:rPr>
+          <w:sz w:val="26"/>
+          <w:szCs w:val="26"/>
+        </w:rPr>
+      </w:pPr>
+      <w:r>
+        <w:rPr>
+          <w:sz w:val="26"/>
+          <w:szCs w:val="26"/>
+        </w:rPr>
+        <w:t xml:space="preserve">Web aplikaciju je moguće otvoriti pomoću linka: </w:t>
+      </w:r>
+      <w:hyperlink r:id="rId86" w:history="1">
+        <w:r>
+          <w:rPr>
+            <w:rStyle w:val="Hyperlink"/>
+            <w:sz w:val="26"/>
+            <w:szCs w:val="26"/>
+          </w:rPr>
+          <w:t>https://eureka-building-management.hero</w:t>
+        </w:r>
+        <w:r>
+          <w:rPr>
+            <w:rStyle w:val="Hyperlink"/>
+            <w:sz w:val="26"/>
+            <w:szCs w:val="26"/>
+          </w:rPr>
+          <w:t>k</w:t>
+        </w:r>
+        <w:r>
+          <w:rPr>
+            <w:rStyle w:val="Hyperlink"/>
+            <w:sz w:val="26"/>
+            <w:szCs w:val="26"/>
+          </w:rPr>
+          <w:t>uapp.com/</w:t>
+        </w:r>
+      </w:hyperlink>
+      <w:r>
+        <w:rPr>
+          <w:sz w:val="26"/>
+          <w:szCs w:val="26"/>
+        </w:rPr>
+        <w:t xml:space="preserve">. Nakon toga korisnik se može ulogirati i ući u aplikaciju samo ako je unesen u bazu podataka od administratora, te se onda može prijaviti sa svojim korisničkim imenom i lozinkom koji su mu dodijeljeni od strane administratora. </w:t>
+      </w:r>
+    </w:p>
+    <w:p>
+      <w:pPr>
+        <w:jc w:val="both"/>
+        <w:rPr>
+          <w:sz w:val="26"/>
+          <w:szCs w:val="26"/>
+        </w:rPr>
+      </w:pPr>
+      <w:r>
+        <w:rPr>
+          <w:sz w:val="26"/>
+          <w:szCs w:val="26"/>
+        </w:rPr>
+        <w:t xml:space="preserve">Isto tako samu aplikaciju možete pokrenuti lokalno tako da skinete projekt sa Gitlaba, sa stranice: </w:t>
+      </w:r>
+      <w:hyperlink r:id="rId87" w:tgtFrame="_blank" w:history="1">
+        <w:r>
+          <w:rPr>
+            <w:rStyle w:val="Hyperlink"/>
+            <w:rFonts w:cs="Helvetica"/>
+            <w:color w:val="365899"/>
+            <w:sz w:val="26"/>
+            <w:szCs w:val="26"/>
+            <w:shd w:val="clear" w:color="auto" w:fill="F1F0F0"/>
+          </w:rPr>
+          <w:t>https://gitlab.com/Toni222/Eureka.git</w:t>
+        </w:r>
+      </w:hyperlink>
+      <w:r>
+        <w:rPr>
+          <w:sz w:val="26"/>
+          <w:szCs w:val="26"/>
+        </w:rPr>
+        <w:t xml:space="preserve"> i pokrenete je u bilo kojem IDE programu, kao što je na primjer Intellij, te nakon toga otvorite web preglednik te u njemu upišete </w:t>
+      </w:r>
+      <w:hyperlink r:id="rId88" w:tgtFrame="_blank" w:history="1">
+        <w:r>
+          <w:rPr>
+            <w:rStyle w:val="Hyperlink"/>
+            <w:rFonts w:cs="Helvetica"/>
+            <w:color w:val="365899"/>
+            <w:sz w:val="26"/>
+            <w:szCs w:val="26"/>
+            <w:shd w:val="clear" w:color="auto" w:fill="F1F0F0"/>
+          </w:rPr>
+          <w:t>https://localhost:3000/</w:t>
+        </w:r>
+      </w:hyperlink>
+      <w:r>
+        <w:rPr>
+          <w:sz w:val="26"/>
+          <w:szCs w:val="26"/>
+        </w:rPr>
+        <w:t xml:space="preserve"> i nakon toga vam se aplikacija otvara na stranici za prijavu.</w:t>
+      </w:r>
+    </w:p>
+    <w:p>
+      <w:pPr>
+        <w:rPr>
+          <w:rFonts w:cs="Arial"/>
+          <w:sz w:val="26"/>
+          <w:szCs w:val="26"/>
+        </w:rPr>
+      </w:pPr>
+    </w:p>
+    <w:p>
+      <w:pPr>
+        <w:rPr>
+          <w:rFonts w:cs="Arial"/>
+          <w:sz w:val="26"/>
+          <w:szCs w:val="26"/>
+        </w:rPr>
+      </w:pPr>
+      <w:r>
+        <w:rPr>
+          <w:rFonts w:cs="Arial"/>
+          <w:sz w:val="26"/>
+          <w:szCs w:val="26"/>
+        </w:rPr>
+        <w:tab/>
+      </w:r>
+    </w:p>
+    <w:p>
+      <w:pPr>
+        <w:rPr>
+          <w:rFonts w:cs="Arial"/>
+          <w:sz w:val="26"/>
+          <w:szCs w:val="26"/>
+        </w:rPr>
+      </w:pPr>
+    </w:p>
+    <w:p>
+      <w:pPr>
+        <w:rPr>
+          <w:rFonts w:cs="Arial"/>
+          <w:sz w:val="26"/>
+          <w:szCs w:val="26"/>
+        </w:rPr>
+      </w:pPr>
+    </w:p>
+    <w:p>
+      <w:pPr>
+        <w:rPr>
+          <w:rFonts w:cs="Arial"/>
+          <w:sz w:val="26"/>
+          <w:szCs w:val="26"/>
+        </w:rPr>
+      </w:pPr>
+    </w:p>
+    <w:p>
+      <w:pPr>
+        <w:rPr>
+          <w:rFonts w:cs="Arial"/>
+          <w:sz w:val="26"/>
+          <w:szCs w:val="26"/>
+        </w:rPr>
+      </w:pPr>
+    </w:p>
+    <w:p>
+      <w:pPr>
+        <w:rPr>
+          <w:rFonts w:cs="Arial"/>
+          <w:sz w:val="26"/>
+          <w:szCs w:val="26"/>
+        </w:rPr>
+      </w:pPr>
+    </w:p>
+    <w:p>
+      <w:pPr>
+        <w:rPr>
+          <w:rFonts w:cs="Arial"/>
+          <w:sz w:val="26"/>
+          <w:szCs w:val="26"/>
+        </w:rPr>
+      </w:pPr>
+    </w:p>
+    <w:p>
+      <w:pPr>
+        <w:rPr>
+          <w:rFonts w:cs="Arial"/>
+          <w:sz w:val="26"/>
+          <w:szCs w:val="26"/>
+        </w:rPr>
+      </w:pPr>
+    </w:p>
+    <w:p>
+      <w:pPr>
+        <w:rPr>
+          <w:rFonts w:cs="Arial"/>
+          <w:sz w:val="26"/>
+          <w:szCs w:val="26"/>
+        </w:rPr>
+      </w:pPr>
+    </w:p>
+    <w:p>
+      <w:pPr>
+        <w:rPr>
+          <w:rFonts w:cs="Arial"/>
+          <w:sz w:val="26"/>
+          <w:szCs w:val="26"/>
+        </w:rPr>
+      </w:pPr>
+    </w:p>
+    <w:p>
+      <w:pPr>
+        <w:rPr>
+          <w:rFonts w:cs="Arial"/>
+          <w:sz w:val="26"/>
+          <w:szCs w:val="26"/>
+        </w:rPr>
+      </w:pPr>
+    </w:p>
+    <w:p>
+      <w:pPr>
+        <w:rPr>
+          <w:rFonts w:cs="Arial"/>
+          <w:sz w:val="26"/>
+          <w:szCs w:val="26"/>
+        </w:rPr>
+      </w:pPr>
+    </w:p>
+    <w:p>
+      <w:pPr>
+        <w:rPr>
+          <w:rFonts w:cs="Arial"/>
+          <w:sz w:val="26"/>
+          <w:szCs w:val="26"/>
+        </w:rPr>
+      </w:pPr>
+    </w:p>
+    <w:p>
+      <w:pPr>
+        <w:rPr>
+          <w:rFonts w:cs="Arial"/>
+          <w:sz w:val="26"/>
+          <w:szCs w:val="26"/>
+        </w:rPr>
+      </w:pPr>
+    </w:p>
+    <w:p>
+      <w:pPr>
+        <w:rPr>
+          <w:rFonts w:cs="Arial"/>
+          <w:sz w:val="26"/>
+          <w:szCs w:val="26"/>
+        </w:rPr>
+      </w:pPr>
+    </w:p>
+    <w:p>
+      <w:pPr>
+        <w:rPr>
+          <w:rFonts w:cs="Arial"/>
+          <w:sz w:val="26"/>
+          <w:szCs w:val="26"/>
+        </w:rPr>
+      </w:pPr>
+    </w:p>
+    <w:p>
+      <w:pPr>
+        <w:rPr>
+          <w:rFonts w:cs="Arial"/>
+          <w:sz w:val="26"/>
+          <w:szCs w:val="26"/>
+        </w:rPr>
+      </w:pPr>
+    </w:p>
+    <w:p>
+      <w:pPr>
+        <w:rPr>
+          <w:rFonts w:cs="Arial"/>
+          <w:sz w:val="26"/>
+          <w:szCs w:val="26"/>
+        </w:rPr>
+      </w:pPr>
+    </w:p>
+    <w:p>
+      <w:pPr>
+        <w:rPr>
+          <w:rFonts w:cs="Arial"/>
+          <w:sz w:val="26"/>
+          <w:szCs w:val="26"/>
+        </w:rPr>
+      </w:pPr>
+      <w:r>
+        <w:rPr>
+          <w:rFonts w:cs="Arial"/>
+          <w:sz w:val="26"/>
+          <w:szCs w:val="26"/>
+        </w:rPr>
+        <w:lastRenderedPageBreak/>
+        <w:t>7.6. Korisničke upute</w:t>
+      </w:r>
+    </w:p>
+    <w:p/>
+    <w:p>
+      <w:pPr>
+        <w:pStyle w:val="Heading2"/>
+      </w:pPr>
+      <w:bookmarkStart w:id="63" w:name="_Toc503970044"/>
       <w:bookmarkEnd w:id="63"/>
-    </w:p>
-    <w:p>
-      <w:pPr>
-        <w:rPr>
-          <w:rFonts w:cs="Arial"/>
-          <w:sz w:val="26"/>
-          <w:szCs w:val="26"/>
-        </w:rPr>
-      </w:pPr>
-      <w:r>
-        <w:rPr>
-          <w:rFonts w:cs="Arial"/>
-          <w:sz w:val="26"/>
-          <w:szCs w:val="26"/>
-        </w:rPr>
-        <w:tab/>
-        <w:t>7.5. Upute za instalaciju</w:t>
-      </w:r>
-    </w:p>
-    <w:p>
-      <w:pPr>
-        <w:rPr>
-          <w:rFonts w:cs="Arial"/>
-          <w:sz w:val="26"/>
-          <w:szCs w:val="26"/>
-        </w:rPr>
-      </w:pPr>
-      <w:r>
-        <w:rPr>
-          <w:rFonts w:cs="Arial"/>
-          <w:sz w:val="26"/>
-          <w:szCs w:val="26"/>
-        </w:rPr>
-        <w:tab/>
-        <w:t>7.6. Korisničke upute</w:t>
-      </w:r>
-    </w:p>
-    <w:p>
-      <w:pPr>
-        <w:rPr>
-          <w:rFonts w:cs="Arial"/>
-          <w:sz w:val="26"/>
-          <w:szCs w:val="26"/>
-        </w:rPr>
-      </w:pPr>
+      <w:r>
+        <w:t>7.6.1. Upute stanaru, predstavniku i upravitelju</w:t>
+      </w:r>
+    </w:p>
+    <w:p>
+      <w:pPr>
+        <w:rPr>
+          <w:sz w:val="26"/>
+          <w:szCs w:val="26"/>
+        </w:rPr>
+      </w:pPr>
+    </w:p>
+    <w:p>
+      <w:pPr>
+        <w:rPr>
+          <w:sz w:val="26"/>
+          <w:szCs w:val="26"/>
+        </w:rPr>
+      </w:pPr>
+      <w:r>
+        <w:rPr>
+          <w:sz w:val="26"/>
+          <w:szCs w:val="26"/>
+        </w:rPr>
+        <w:t>Ulaskom na stranicu aplikacije, korisniku se otvara stranica za prijavu, gdje korisnik unosi svoje ispravno korisničko ime i lozinku kako bi se uspješno prijavio.</w:t>
+      </w:r>
+    </w:p>
+    <w:p>
+      <w:pPr>
+        <w:rPr>
+          <w:sz w:val="26"/>
+          <w:szCs w:val="26"/>
+        </w:rPr>
+      </w:pPr>
+    </w:p>
+    <w:p>
+      <w:pPr>
+        <w:keepNext/>
+      </w:pPr>
+      <w:r>
+        <w:rPr>
+          <w:noProof/>
+          <w:lang w:eastAsia="hr-HR"/>
+        </w:rPr>
+        <w:drawing>
+          <wp:inline distT="0" distB="0" distL="0" distR="0" wp14:anchorId="15D24317" wp14:editId="3E6499AE">
+            <wp:extent cx="5760720" cy="2480945"/>
+            <wp:effectExtent l="0" t="0" r="0" b="0"/>
+            <wp:docPr id="83" name="Picture 62"/>
+            <wp:cNvGraphicFramePr>
+              <a:graphicFrameLocks xmlns:a="http://schemas.openxmlformats.org/drawingml/2006/main" noChangeAspect="1"/>
+            </wp:cNvGraphicFramePr>
+            <a:graphic xmlns:a="http://schemas.openxmlformats.org/drawingml/2006/main">
+              <a:graphicData uri="http://schemas.openxmlformats.org/drawingml/2006/picture">
+                <pic:pic xmlns:pic="http://schemas.openxmlformats.org/drawingml/2006/picture">
+                  <pic:nvPicPr>
+                    <pic:cNvPr id="80" name="Picture 62"/>
+                    <pic:cNvPicPr>
+                      <a:picLocks noChangeAspect="1" noChangeArrowheads="1"/>
+                    </pic:cNvPicPr>
+                  </pic:nvPicPr>
+                  <pic:blipFill>
+                    <a:blip r:embed="rId89"/>
+                    <a:stretch>
+                      <a:fillRect/>
+                    </a:stretch>
+                  </pic:blipFill>
+                  <pic:spPr bwMode="auto">
+                    <a:xfrm>
+                      <a:off x="0" y="0"/>
+                      <a:ext cx="5760720" cy="2480945"/>
+                    </a:xfrm>
+                    <a:prstGeom prst="rect">
+                      <a:avLst/>
+                    </a:prstGeom>
+                  </pic:spPr>
+                </pic:pic>
+              </a:graphicData>
+            </a:graphic>
+          </wp:inline>
+        </w:drawing>
+      </w:r>
+    </w:p>
+    <w:p>
+      <w:pPr>
+        <w:pStyle w:val="Caption"/>
+        <w:rPr>
+          <w:szCs w:val="22"/>
+        </w:rPr>
+      </w:pPr>
+      <w:bookmarkStart w:id="64" w:name="_Toc504050955"/>
+      <w:r>
+        <w:rPr>
+          <w:szCs w:val="22"/>
+        </w:rPr>
+        <w:t>Slika 78 Stranica za prijavu</w:t>
+      </w:r>
+      <w:bookmarkEnd w:id="64"/>
+    </w:p>
+    <w:p>
+      <w:pPr>
+        <w:jc w:val="both"/>
+        <w:rPr>
+          <w:sz w:val="26"/>
+          <w:szCs w:val="26"/>
+        </w:rPr>
+      </w:pPr>
+      <w:r>
+        <w:rPr>
+          <w:sz w:val="26"/>
+          <w:szCs w:val="26"/>
+        </w:rPr>
+        <w:t>Nakon uspješne prijave, korisniku se otvara početna stranica, odnosno oglasna ploča, gdje ako nešto želi objaviti ima mogućnost to i napraviti unosom željenog teksta i datuma isteka objave, te klikom na „Objavi“ na kraju svega. Isto tako korisnik nakon unosa, ima mogućnost i brisanja i uređivanja te objave pomoću alata pored objave.</w:t>
+      </w:r>
+    </w:p>
+    <w:p>
+      <w:pPr>
+        <w:jc w:val="both"/>
+        <w:rPr>
+          <w:sz w:val="26"/>
+          <w:szCs w:val="26"/>
+        </w:rPr>
+      </w:pPr>
+    </w:p>
+    <w:p>
+      <w:pPr>
+        <w:jc w:val="both"/>
+        <w:rPr>
+          <w:sz w:val="26"/>
+          <w:szCs w:val="26"/>
+        </w:rPr>
+      </w:pPr>
+    </w:p>
+    <w:p>
+      <w:pPr>
+        <w:keepNext/>
+      </w:pPr>
+      <w:r>
+        <w:rPr>
+          <w:noProof/>
+          <w:lang w:eastAsia="hr-HR"/>
+        </w:rPr>
+        <w:drawing>
+          <wp:inline distT="0" distB="1905" distL="0" distR="0" wp14:anchorId="34687743" wp14:editId="26B41105">
+            <wp:extent cx="5760720" cy="1731645"/>
+            <wp:effectExtent l="0" t="0" r="0" b="0"/>
+            <wp:docPr id="84" name="Picture 63"/>
+            <wp:cNvGraphicFramePr>
+              <a:graphicFrameLocks xmlns:a="http://schemas.openxmlformats.org/drawingml/2006/main" noChangeAspect="1"/>
+            </wp:cNvGraphicFramePr>
+            <a:graphic xmlns:a="http://schemas.openxmlformats.org/drawingml/2006/main">
+              <a:graphicData uri="http://schemas.openxmlformats.org/drawingml/2006/picture">
+                <pic:pic xmlns:pic="http://schemas.openxmlformats.org/drawingml/2006/picture">
+                  <pic:nvPicPr>
+                    <pic:cNvPr id="81" name="Picture 63"/>
+                    <pic:cNvPicPr>
+                      <a:picLocks noChangeAspect="1" noChangeArrowheads="1"/>
+                    </pic:cNvPicPr>
+                  </pic:nvPicPr>
+                  <pic:blipFill>
+                    <a:blip r:embed="rId90"/>
+                    <a:stretch>
+                      <a:fillRect/>
+                    </a:stretch>
+                  </pic:blipFill>
+                  <pic:spPr bwMode="auto">
+                    <a:xfrm>
+                      <a:off x="0" y="0"/>
+                      <a:ext cx="5760720" cy="1731645"/>
+                    </a:xfrm>
+                    <a:prstGeom prst="rect">
+                      <a:avLst/>
+                    </a:prstGeom>
+                  </pic:spPr>
+                </pic:pic>
+              </a:graphicData>
+            </a:graphic>
+          </wp:inline>
+        </w:drawing>
+      </w:r>
+    </w:p>
+    <w:p>
+      <w:pPr>
+        <w:pStyle w:val="Caption"/>
+        <w:rPr>
+          <w:szCs w:val="22"/>
+        </w:rPr>
+      </w:pPr>
+      <w:bookmarkStart w:id="65" w:name="_Toc504050956"/>
+      <w:r>
+        <w:rPr>
+          <w:szCs w:val="22"/>
+        </w:rPr>
+        <w:t>Slika 79 Početna stranica(Oglasna ploča)</w:t>
+      </w:r>
+      <w:bookmarkEnd w:id="65"/>
+    </w:p>
+    <w:p>
+      <w:pPr>
+        <w:keepNext/>
+      </w:pPr>
+      <w:r>
+        <w:rPr>
+          <w:noProof/>
+          <w:lang w:eastAsia="hr-HR"/>
+        </w:rPr>
+        <w:lastRenderedPageBreak/>
+        <w:drawing>
+          <wp:inline distT="0" distB="0" distL="0" distR="0" wp14:anchorId="64FDB1D3" wp14:editId="739BD0A7">
+            <wp:extent cx="5760720" cy="2172970"/>
+            <wp:effectExtent l="0" t="0" r="0" b="0"/>
+            <wp:docPr id="85" name="Picture 64"/>
+            <wp:cNvGraphicFramePr>
+              <a:graphicFrameLocks xmlns:a="http://schemas.openxmlformats.org/drawingml/2006/main" noChangeAspect="1"/>
+            </wp:cNvGraphicFramePr>
+            <a:graphic xmlns:a="http://schemas.openxmlformats.org/drawingml/2006/main">
+              <a:graphicData uri="http://schemas.openxmlformats.org/drawingml/2006/picture">
+                <pic:pic xmlns:pic="http://schemas.openxmlformats.org/drawingml/2006/picture">
+                  <pic:nvPicPr>
+                    <pic:cNvPr id="82" name="Picture 64"/>
+                    <pic:cNvPicPr>
+                      <a:picLocks noChangeAspect="1" noChangeArrowheads="1"/>
+                    </pic:cNvPicPr>
+                  </pic:nvPicPr>
+                  <pic:blipFill>
+                    <a:blip r:embed="rId91"/>
+                    <a:stretch>
+                      <a:fillRect/>
+                    </a:stretch>
+                  </pic:blipFill>
+                  <pic:spPr bwMode="auto">
+                    <a:xfrm>
+                      <a:off x="0" y="0"/>
+                      <a:ext cx="5760720" cy="2172970"/>
+                    </a:xfrm>
+                    <a:prstGeom prst="rect">
+                      <a:avLst/>
+                    </a:prstGeom>
+                  </pic:spPr>
+                </pic:pic>
+              </a:graphicData>
+            </a:graphic>
+          </wp:inline>
+        </w:drawing>
+      </w:r>
+    </w:p>
+    <w:p>
+      <w:pPr>
+        <w:pStyle w:val="Caption"/>
+        <w:rPr>
+          <w:szCs w:val="22"/>
+        </w:rPr>
+      </w:pPr>
+      <w:bookmarkStart w:id="66" w:name="_Toc504050957"/>
+      <w:r>
+        <w:rPr>
+          <w:szCs w:val="22"/>
+        </w:rPr>
+        <w:t>Slika 80 Prikaz objave i alata za uređivanje iste</w:t>
+      </w:r>
+      <w:bookmarkEnd w:id="66"/>
+    </w:p>
+    <w:p>
+      <w:pPr>
+        <w:jc w:val="both"/>
+        <w:rPr>
+          <w:sz w:val="26"/>
+          <w:szCs w:val="26"/>
+        </w:rPr>
+      </w:pPr>
+      <w:r>
+        <w:rPr>
+          <w:sz w:val="26"/>
+          <w:szCs w:val="26"/>
+        </w:rPr>
+        <w:t>Na drugoj stranici, naziva „Troškovi“, korisnik može unijeti neke štete koje su se dogodile na zgradi i određene kvarove ili neke planirane troškove u budućnosti klikom na „Dodaj novi trošak“. Isto tako ih može uređivati i ažurirati klikom na „Ažuriraj podatke“.</w:t>
+      </w:r>
+    </w:p>
+    <w:p>
+      <w:pPr>
+        <w:keepNext/>
+        <w:jc w:val="both"/>
+      </w:pPr>
+      <w:r>
+        <w:rPr>
+          <w:noProof/>
+          <w:lang w:eastAsia="hr-HR"/>
+        </w:rPr>
+        <w:drawing>
+          <wp:inline distT="0" distB="1905" distL="0" distR="0" wp14:anchorId="3BA0912D" wp14:editId="19EE4497">
+            <wp:extent cx="5760720" cy="2512695"/>
+            <wp:effectExtent l="0" t="0" r="0" b="0"/>
+            <wp:docPr id="86" name="Picture 65"/>
+            <wp:cNvGraphicFramePr>
+              <a:graphicFrameLocks xmlns:a="http://schemas.openxmlformats.org/drawingml/2006/main" noChangeAspect="1"/>
+            </wp:cNvGraphicFramePr>
+            <a:graphic xmlns:a="http://schemas.openxmlformats.org/drawingml/2006/main">
+              <a:graphicData uri="http://schemas.openxmlformats.org/drawingml/2006/picture">
+                <pic:pic xmlns:pic="http://schemas.openxmlformats.org/drawingml/2006/picture">
+                  <pic:nvPicPr>
+                    <pic:cNvPr id="83" name="Picture 65"/>
+                    <pic:cNvPicPr>
+                      <a:picLocks noChangeAspect="1" noChangeArrowheads="1"/>
+                    </pic:cNvPicPr>
+                  </pic:nvPicPr>
+                  <pic:blipFill>
+                    <a:blip r:embed="rId92"/>
+                    <a:stretch>
+                      <a:fillRect/>
+                    </a:stretch>
+                  </pic:blipFill>
+                  <pic:spPr bwMode="auto">
+                    <a:xfrm>
+                      <a:off x="0" y="0"/>
+                      <a:ext cx="5760720" cy="2512695"/>
+                    </a:xfrm>
+                    <a:prstGeom prst="rect">
+                      <a:avLst/>
+                    </a:prstGeom>
+                  </pic:spPr>
+                </pic:pic>
+              </a:graphicData>
+            </a:graphic>
+          </wp:inline>
+        </w:drawing>
+      </w:r>
+    </w:p>
+    <w:p>
+      <w:pPr>
+        <w:pStyle w:val="Caption"/>
+        <w:rPr>
+          <w:szCs w:val="22"/>
+        </w:rPr>
+      </w:pPr>
+      <w:bookmarkStart w:id="67" w:name="_Toc504050958"/>
+      <w:r>
+        <w:rPr>
+          <w:szCs w:val="22"/>
+        </w:rPr>
+        <w:t>Slika 81 Stranica „Troškovi“</w:t>
+      </w:r>
+      <w:bookmarkEnd w:id="67"/>
+    </w:p>
+    <w:p/>
+    <w:p>
+      <w:pPr>
+        <w:jc w:val="both"/>
+        <w:rPr>
+          <w:sz w:val="26"/>
+          <w:szCs w:val="26"/>
+        </w:rPr>
+      </w:pPr>
+      <w:r>
+        <w:rPr>
+          <w:sz w:val="26"/>
+          <w:szCs w:val="26"/>
+        </w:rPr>
+        <w:t>Treća stranica, „Nalozi“, prikazuje stanarove naloge koje ima za platiti, i prikazuje zgradine naloge koji se trebaju platiti. Nove naloge klikom na „Dodaj novi nalog“ može dodavati samo Upravitelj, koji ih jedini može i ažurirati isto tako klikom na „Ažuriraj podatke“.</w:t>
+      </w:r>
+    </w:p>
+    <w:p>
+      <w:pPr>
+        <w:keepNext/>
+        <w:jc w:val="both"/>
+      </w:pPr>
+      <w:r>
+        <w:rPr>
+          <w:noProof/>
+          <w:lang w:eastAsia="hr-HR"/>
+        </w:rPr>
+        <w:lastRenderedPageBreak/>
+        <w:drawing>
+          <wp:inline distT="0" distB="0" distL="0" distR="0" wp14:anchorId="64CA1524" wp14:editId="379A0070">
+            <wp:extent cx="5760720" cy="1793240"/>
+            <wp:effectExtent l="0" t="0" r="0" b="0"/>
+            <wp:docPr id="87" name="Picture 67"/>
+            <wp:cNvGraphicFramePr>
+              <a:graphicFrameLocks xmlns:a="http://schemas.openxmlformats.org/drawingml/2006/main" noChangeAspect="1"/>
+            </wp:cNvGraphicFramePr>
+            <a:graphic xmlns:a="http://schemas.openxmlformats.org/drawingml/2006/main">
+              <a:graphicData uri="http://schemas.openxmlformats.org/drawingml/2006/picture">
+                <pic:pic xmlns:pic="http://schemas.openxmlformats.org/drawingml/2006/picture">
+                  <pic:nvPicPr>
+                    <pic:cNvPr id="84" name="Picture 67"/>
+                    <pic:cNvPicPr>
+                      <a:picLocks noChangeAspect="1" noChangeArrowheads="1"/>
+                    </pic:cNvPicPr>
+                  </pic:nvPicPr>
+                  <pic:blipFill>
+                    <a:blip r:embed="rId93"/>
+                    <a:stretch>
+                      <a:fillRect/>
+                    </a:stretch>
+                  </pic:blipFill>
+                  <pic:spPr bwMode="auto">
+                    <a:xfrm>
+                      <a:off x="0" y="0"/>
+                      <a:ext cx="5760720" cy="1793240"/>
+                    </a:xfrm>
+                    <a:prstGeom prst="rect">
+                      <a:avLst/>
+                    </a:prstGeom>
+                  </pic:spPr>
+                </pic:pic>
+              </a:graphicData>
+            </a:graphic>
+          </wp:inline>
+        </w:drawing>
+      </w:r>
+    </w:p>
+    <w:p>
+      <w:pPr>
+        <w:pStyle w:val="Caption"/>
+        <w:rPr>
+          <w:szCs w:val="22"/>
+        </w:rPr>
+      </w:pPr>
+      <w:bookmarkStart w:id="68" w:name="_Toc504050959"/>
+      <w:r>
+        <w:rPr>
+          <w:szCs w:val="22"/>
+        </w:rPr>
+        <w:t>Slika 82 Stranica „Nalozi“</w:t>
+      </w:r>
+      <w:bookmarkEnd w:id="68"/>
+    </w:p>
+    <w:p>
+      <w:pPr>
+        <w:jc w:val="both"/>
+        <w:rPr>
+          <w:sz w:val="26"/>
+          <w:szCs w:val="26"/>
+        </w:rPr>
+      </w:pPr>
+      <w:r>
+        <w:rPr>
+          <w:sz w:val="26"/>
+          <w:szCs w:val="26"/>
+        </w:rPr>
+        <w:t>I na posljednjoj stranici, „Raspored čišćenja snijega“, pristup imaju samo stanar i predstavnik. Predstavnik ima opciju za generiranje rasporeda klikom na „Generiranje rasporeda“ nakon čega odabire od kojeg do kojeg datuma želi generirati raspored, te isto tako ima opciju za odobravanje izmjene kada mu stignu više od jednog zahtjeva stanara za izmjenu rasporeda. Stanar s druge strane ima opciju samo odabrati svoj datum koji želi zamjeniti u rasporedu te to potvrditi klikom na „Potvrdi“, te čekati da mu predstavnik odobri zamjenu sa nekim drugim stanarom.</w:t>
+      </w:r>
+    </w:p>
+    <w:p>
+      <w:pPr>
+        <w:keepNext/>
+        <w:jc w:val="both"/>
+      </w:pPr>
+      <w:r>
+        <w:rPr>
+          <w:noProof/>
+          <w:lang w:eastAsia="hr-HR"/>
+        </w:rPr>
+        <w:drawing>
+          <wp:inline distT="0" distB="4445" distL="0" distR="0" wp14:anchorId="2A0F93EB" wp14:editId="32AA5FEF">
+            <wp:extent cx="5019675" cy="2015490"/>
+            <wp:effectExtent l="0" t="0" r="0" b="0"/>
+            <wp:docPr id="88" name="Picture 68"/>
+            <wp:cNvGraphicFramePr>
+              <a:graphicFrameLocks xmlns:a="http://schemas.openxmlformats.org/drawingml/2006/main" noChangeAspect="1"/>
+            </wp:cNvGraphicFramePr>
+            <a:graphic xmlns:a="http://schemas.openxmlformats.org/drawingml/2006/main">
+              <a:graphicData uri="http://schemas.openxmlformats.org/drawingml/2006/picture">
+                <pic:pic xmlns:pic="http://schemas.openxmlformats.org/drawingml/2006/picture">
+                  <pic:nvPicPr>
+                    <pic:cNvPr id="85" name="Picture 68"/>
+                    <pic:cNvPicPr>
+                      <a:picLocks noChangeAspect="1" noChangeArrowheads="1"/>
+                    </pic:cNvPicPr>
+                  </pic:nvPicPr>
+                  <pic:blipFill>
+                    <a:blip r:embed="rId94"/>
+                    <a:stretch>
+                      <a:fillRect/>
+                    </a:stretch>
+                  </pic:blipFill>
+                  <pic:spPr bwMode="auto">
+                    <a:xfrm>
+                      <a:off x="0" y="0"/>
+                      <a:ext cx="5019675" cy="2015490"/>
+                    </a:xfrm>
+                    <a:prstGeom prst="rect">
+                      <a:avLst/>
+                    </a:prstGeom>
+                  </pic:spPr>
+                </pic:pic>
+              </a:graphicData>
+            </a:graphic>
+          </wp:inline>
+        </w:drawing>
+      </w:r>
+    </w:p>
+    <w:p>
+      <w:pPr>
+        <w:pStyle w:val="Caption"/>
+        <w:rPr>
+          <w:szCs w:val="22"/>
+        </w:rPr>
+      </w:pPr>
+      <w:bookmarkStart w:id="69" w:name="_Toc504050960"/>
+      <w:r>
+        <w:rPr>
+          <w:szCs w:val="22"/>
+        </w:rPr>
+        <w:t>Slika 83 Stranica "Raspored čišćenja snijega"</w:t>
+      </w:r>
+      <w:bookmarkEnd w:id="69"/>
+    </w:p>
+    <w:p>
+      <w:pPr>
+        <w:keepNext/>
+        <w:jc w:val="both"/>
+      </w:pPr>
+      <w:r>
+        <w:rPr>
+          <w:noProof/>
+          <w:lang w:eastAsia="hr-HR"/>
+        </w:rPr>
+        <w:drawing>
+          <wp:inline distT="0" distB="5080" distL="0" distR="0" wp14:anchorId="4D2F2B31" wp14:editId="2598C8B3">
+            <wp:extent cx="4895850" cy="2262505"/>
+            <wp:effectExtent l="0" t="0" r="0" b="0"/>
+            <wp:docPr id="89" name="Picture 69"/>
+            <wp:cNvGraphicFramePr>
+              <a:graphicFrameLocks xmlns:a="http://schemas.openxmlformats.org/drawingml/2006/main" noChangeAspect="1"/>
+            </wp:cNvGraphicFramePr>
+            <a:graphic xmlns:a="http://schemas.openxmlformats.org/drawingml/2006/main">
+              <a:graphicData uri="http://schemas.openxmlformats.org/drawingml/2006/picture">
+                <pic:pic xmlns:pic="http://schemas.openxmlformats.org/drawingml/2006/picture">
+                  <pic:nvPicPr>
+                    <pic:cNvPr id="86" name="Picture 69"/>
+                    <pic:cNvPicPr>
+                      <a:picLocks noChangeAspect="1" noChangeArrowheads="1"/>
+                    </pic:cNvPicPr>
+                  </pic:nvPicPr>
+                  <pic:blipFill>
+                    <a:blip r:embed="rId59"/>
+                    <a:stretch>
+                      <a:fillRect/>
+                    </a:stretch>
+                  </pic:blipFill>
+                  <pic:spPr bwMode="auto">
+                    <a:xfrm>
+                      <a:off x="0" y="0"/>
+                      <a:ext cx="4895850" cy="2262505"/>
+                    </a:xfrm>
+                    <a:prstGeom prst="rect">
+                      <a:avLst/>
+                    </a:prstGeom>
+                  </pic:spPr>
+                </pic:pic>
+              </a:graphicData>
+            </a:graphic>
+          </wp:inline>
+        </w:drawing>
+      </w:r>
+    </w:p>
+    <w:p>
+      <w:pPr>
+        <w:pStyle w:val="Caption"/>
+      </w:pPr>
+      <w:bookmarkStart w:id="70" w:name="_Toc504050961"/>
+      <w:r>
+        <w:t>Slika 84 Prikaz nakon generiranja rasporeda</w:t>
+      </w:r>
+      <w:bookmarkEnd w:id="70"/>
+    </w:p>
+    <w:p>
+      <w:pPr>
+        <w:pStyle w:val="Heading2"/>
+      </w:pPr>
+      <w:bookmarkStart w:id="71" w:name="_Toc503970045"/>
+      <w:bookmarkEnd w:id="71"/>
+      <w:r>
+        <w:lastRenderedPageBreak/>
+        <w:t>7.6.2. Upute administratoru</w:t>
+      </w:r>
+    </w:p>
+    <w:p>
+      <w:pPr>
+        <w:rPr>
+          <w:rFonts w:cs="Arial"/>
+          <w:sz w:val="26"/>
+          <w:szCs w:val="26"/>
+        </w:rPr>
+      </w:pPr>
+    </w:p>
+    <w:p>
+      <w:pPr>
+        <w:rPr>
+          <w:sz w:val="26"/>
+          <w:szCs w:val="26"/>
+        </w:rPr>
+      </w:pPr>
+      <w:r>
+        <w:rPr>
+          <w:sz w:val="26"/>
+          <w:szCs w:val="26"/>
+        </w:rPr>
+        <w:t>Ulaskom na stranicu aplikacije, administratoru se otvara stranica za prijavu, gdje on unosi svoje ispravno korisničko ime i lozinku kako bi se uspješno prijavio.</w:t>
+      </w:r>
+    </w:p>
+    <w:p>
+      <w:pPr>
+        <w:keepNext/>
+      </w:pPr>
+      <w:r>
+        <w:rPr>
+          <w:noProof/>
+          <w:lang w:eastAsia="hr-HR"/>
+        </w:rPr>
+        <w:drawing>
+          <wp:inline distT="0" distB="0" distL="0" distR="0" wp14:anchorId="715842F5" wp14:editId="620D993A">
+            <wp:extent cx="5760720" cy="2480945"/>
+            <wp:effectExtent l="0" t="0" r="0" b="0"/>
+            <wp:docPr id="90" name="Picture 70"/>
+            <wp:cNvGraphicFramePr>
+              <a:graphicFrameLocks xmlns:a="http://schemas.openxmlformats.org/drawingml/2006/main" noChangeAspect="1"/>
+            </wp:cNvGraphicFramePr>
+            <a:graphic xmlns:a="http://schemas.openxmlformats.org/drawingml/2006/main">
+              <a:graphicData uri="http://schemas.openxmlformats.org/drawingml/2006/picture">
+                <pic:pic xmlns:pic="http://schemas.openxmlformats.org/drawingml/2006/picture">
+                  <pic:nvPicPr>
+                    <pic:cNvPr id="87" name="Picture 70"/>
+                    <pic:cNvPicPr>
+                      <a:picLocks noChangeAspect="1" noChangeArrowheads="1"/>
+                    </pic:cNvPicPr>
+                  </pic:nvPicPr>
+                  <pic:blipFill>
+                    <a:blip r:embed="rId89"/>
+                    <a:stretch>
+                      <a:fillRect/>
+                    </a:stretch>
+                  </pic:blipFill>
+                  <pic:spPr bwMode="auto">
+                    <a:xfrm>
+                      <a:off x="0" y="0"/>
+                      <a:ext cx="5760720" cy="2480945"/>
+                    </a:xfrm>
+                    <a:prstGeom prst="rect">
+                      <a:avLst/>
+                    </a:prstGeom>
+                  </pic:spPr>
+                </pic:pic>
+              </a:graphicData>
+            </a:graphic>
+          </wp:inline>
+        </w:drawing>
+      </w:r>
+    </w:p>
+    <w:p>
+      <w:pPr>
+        <w:pStyle w:val="Caption"/>
+        <w:rPr>
+          <w:szCs w:val="22"/>
+        </w:rPr>
+      </w:pPr>
+      <w:bookmarkStart w:id="72" w:name="_Toc504050962"/>
+      <w:r>
+        <w:rPr>
+          <w:szCs w:val="22"/>
+        </w:rPr>
+        <w:t>Slika 85 Stranica za prijavu</w:t>
+      </w:r>
+      <w:bookmarkEnd w:id="72"/>
+    </w:p>
+    <w:p>
+      <w:pPr>
+        <w:rPr>
+          <w:sz w:val="26"/>
+          <w:szCs w:val="26"/>
+        </w:rPr>
+      </w:pPr>
+      <w:r>
+        <w:rPr>
+          <w:sz w:val="26"/>
+          <w:szCs w:val="26"/>
+        </w:rPr>
+        <w:t>Uspješnom prijavom administratoru se otvara početna stranica „Korisnici“ gdje se nalaze svi administratori, kao i stanari po zgradama i izvođači radova. Administrator ima mogućnosti dodavanja i brisanja administratora klikom na „Dodavanje administratora“ ili „Brisanje administratora“.</w:t>
+      </w:r>
+    </w:p>
+    <w:p>
+      <w:pPr>
+        <w:keepNext/>
+      </w:pPr>
+      <w:r>
+        <w:rPr>
+          <w:noProof/>
+          <w:lang w:eastAsia="hr-HR"/>
+        </w:rPr>
+        <w:drawing>
+          <wp:inline distT="0" distB="0" distL="0" distR="0" wp14:anchorId="3EBC3963" wp14:editId="55F25358">
+            <wp:extent cx="5086350" cy="3549650"/>
+            <wp:effectExtent l="0" t="0" r="0" b="0"/>
+            <wp:docPr id="91" name="Picture 71"/>
+            <wp:cNvGraphicFramePr>
+              <a:graphicFrameLocks xmlns:a="http://schemas.openxmlformats.org/drawingml/2006/main" noChangeAspect="1"/>
+            </wp:cNvGraphicFramePr>
+            <a:graphic xmlns:a="http://schemas.openxmlformats.org/drawingml/2006/main">
+              <a:graphicData uri="http://schemas.openxmlformats.org/drawingml/2006/picture">
+                <pic:pic xmlns:pic="http://schemas.openxmlformats.org/drawingml/2006/picture">
+                  <pic:nvPicPr>
+                    <pic:cNvPr id="88" name="Picture 71"/>
+                    <pic:cNvPicPr>
+                      <a:picLocks noChangeAspect="1" noChangeArrowheads="1"/>
+                    </pic:cNvPicPr>
+                  </pic:nvPicPr>
+                  <pic:blipFill>
+                    <a:blip r:embed="rId95"/>
+                    <a:stretch>
+                      <a:fillRect/>
+                    </a:stretch>
+                  </pic:blipFill>
+                  <pic:spPr bwMode="auto">
+                    <a:xfrm>
+                      <a:off x="0" y="0"/>
+                      <a:ext cx="5086350" cy="3549650"/>
+                    </a:xfrm>
+                    <a:prstGeom prst="rect">
+                      <a:avLst/>
+                    </a:prstGeom>
+                  </pic:spPr>
+                </pic:pic>
+              </a:graphicData>
+            </a:graphic>
+          </wp:inline>
+        </w:drawing>
+      </w:r>
+    </w:p>
+    <w:p>
+      <w:pPr>
+        <w:pStyle w:val="Caption"/>
+        <w:rPr>
+          <w:szCs w:val="22"/>
+        </w:rPr>
+      </w:pPr>
+      <w:bookmarkStart w:id="73" w:name="_Toc504050963"/>
+      <w:r>
+        <w:rPr>
+          <w:szCs w:val="22"/>
+        </w:rPr>
+        <w:t>Slika 86 Prikaz administratora</w:t>
+      </w:r>
+      <w:bookmarkEnd w:id="73"/>
+    </w:p>
+    <w:p>
+      <w:pPr>
+        <w:rPr>
+          <w:sz w:val="26"/>
+          <w:szCs w:val="26"/>
+        </w:rPr>
+      </w:pPr>
+      <w:r>
+        <w:rPr>
+          <w:sz w:val="26"/>
+          <w:szCs w:val="26"/>
+        </w:rPr>
+        <w:lastRenderedPageBreak/>
+        <w:t>Također na istoj stranici administrator ima mogućnost da odabere zgradu, te nakon toga može odabrati opciju „Dodaj novog korisnika“ te unos svih potrebnih podataka ili opciju „Ažuriraj podatke“ te time promijeniti neke podatke pojedinog korisnika ili obrisati korisnika i isto tako odrediti privilegiju korisniku.</w:t>
+      </w:r>
+    </w:p>
+    <w:p>
+      <w:pPr>
+        <w:keepNext/>
+      </w:pPr>
+      <w:r>
+        <w:rPr>
+          <w:noProof/>
+          <w:lang w:eastAsia="hr-HR"/>
+        </w:rPr>
+        <w:drawing>
+          <wp:inline distT="0" distB="0" distL="0" distR="635" wp14:anchorId="4C7442A4" wp14:editId="232D6818">
+            <wp:extent cx="4857115" cy="2409825"/>
+            <wp:effectExtent l="0" t="0" r="0" b="0"/>
+            <wp:docPr id="92" name="Picture 72"/>
+            <wp:cNvGraphicFramePr>
+              <a:graphicFrameLocks xmlns:a="http://schemas.openxmlformats.org/drawingml/2006/main" noChangeAspect="1"/>
+            </wp:cNvGraphicFramePr>
+            <a:graphic xmlns:a="http://schemas.openxmlformats.org/drawingml/2006/main">
+              <a:graphicData uri="http://schemas.openxmlformats.org/drawingml/2006/picture">
+                <pic:pic xmlns:pic="http://schemas.openxmlformats.org/drawingml/2006/picture">
+                  <pic:nvPicPr>
+                    <pic:cNvPr id="89" name="Picture 72"/>
+                    <pic:cNvPicPr>
+                      <a:picLocks noChangeAspect="1" noChangeArrowheads="1"/>
+                    </pic:cNvPicPr>
+                  </pic:nvPicPr>
+                  <pic:blipFill>
+                    <a:blip r:embed="rId96"/>
+                    <a:stretch>
+                      <a:fillRect/>
+                    </a:stretch>
+                  </pic:blipFill>
+                  <pic:spPr bwMode="auto">
+                    <a:xfrm>
+                      <a:off x="0" y="0"/>
+                      <a:ext cx="4857115" cy="2409825"/>
+                    </a:xfrm>
+                    <a:prstGeom prst="rect">
+                      <a:avLst/>
+                    </a:prstGeom>
+                  </pic:spPr>
+                </pic:pic>
+              </a:graphicData>
+            </a:graphic>
+          </wp:inline>
+        </w:drawing>
+      </w:r>
+    </w:p>
+    <w:p>
+      <w:pPr>
+        <w:pStyle w:val="Caption"/>
+        <w:rPr>
+          <w:szCs w:val="22"/>
+        </w:rPr>
+      </w:pPr>
+      <w:bookmarkStart w:id="74" w:name="_Toc504050964"/>
+      <w:r>
+        <w:rPr>
+          <w:szCs w:val="22"/>
+        </w:rPr>
+        <w:t>Slika 87 Prikaz korisnika po zgradama</w:t>
+      </w:r>
+      <w:bookmarkEnd w:id="74"/>
+    </w:p>
+    <w:p>
+      <w:pPr>
+        <w:keepNext/>
+      </w:pPr>
+      <w:r>
+        <w:rPr>
+          <w:noProof/>
+          <w:lang w:eastAsia="hr-HR"/>
+        </w:rPr>
+        <w:drawing>
+          <wp:inline distT="0" distB="0" distL="0" distR="0" wp14:anchorId="1FFF2462" wp14:editId="1A2377E7">
+            <wp:extent cx="4876800" cy="2367915"/>
+            <wp:effectExtent l="0" t="0" r="0" b="0"/>
+            <wp:docPr id="93" name="Picture 73"/>
+            <wp:cNvGraphicFramePr>
+              <a:graphicFrameLocks xmlns:a="http://schemas.openxmlformats.org/drawingml/2006/main" noChangeAspect="1"/>
+            </wp:cNvGraphicFramePr>
+            <a:graphic xmlns:a="http://schemas.openxmlformats.org/drawingml/2006/main">
+              <a:graphicData uri="http://schemas.openxmlformats.org/drawingml/2006/picture">
+                <pic:pic xmlns:pic="http://schemas.openxmlformats.org/drawingml/2006/picture">
+                  <pic:nvPicPr>
+                    <pic:cNvPr id="90" name="Picture 73"/>
+                    <pic:cNvPicPr>
+                      <a:picLocks noChangeAspect="1" noChangeArrowheads="1"/>
+                    </pic:cNvPicPr>
+                  </pic:nvPicPr>
+                  <pic:blipFill>
+                    <a:blip r:embed="rId97"/>
+                    <a:stretch>
+                      <a:fillRect/>
+                    </a:stretch>
+                  </pic:blipFill>
+                  <pic:spPr bwMode="auto">
+                    <a:xfrm>
+                      <a:off x="0" y="0"/>
+                      <a:ext cx="4876800" cy="2367915"/>
+                    </a:xfrm>
+                    <a:prstGeom prst="rect">
+                      <a:avLst/>
+                    </a:prstGeom>
+                  </pic:spPr>
+                </pic:pic>
+              </a:graphicData>
+            </a:graphic>
+          </wp:inline>
+        </w:drawing>
+      </w:r>
+    </w:p>
+    <w:p>
+      <w:pPr>
+        <w:pStyle w:val="Caption"/>
+        <w:rPr>
+          <w:szCs w:val="22"/>
+        </w:rPr>
+      </w:pPr>
+      <w:bookmarkStart w:id="75" w:name="_Toc504050965"/>
+      <w:r>
+        <w:rPr>
+          <w:szCs w:val="22"/>
+        </w:rPr>
+        <w:t>Slika 88 Ažuriranje podataka korisnika</w:t>
+      </w:r>
+      <w:bookmarkEnd w:id="75"/>
+    </w:p>
+    <w:p/>
+    <w:p>
+      <w:pPr>
+        <w:rPr>
+          <w:sz w:val="26"/>
+          <w:szCs w:val="26"/>
+        </w:rPr>
+      </w:pPr>
+      <w:r>
+        <w:rPr>
+          <w:sz w:val="26"/>
+          <w:szCs w:val="26"/>
+        </w:rPr>
+        <w:t>Kao i u prošla dva primjera, na istoj stranici administrator još ima mogućnost dodavanja i brisanja izvođača radova, pomoću opcija „Dodaj izvođača“ i „Obriši izvođača“.</w:t>
+      </w:r>
+    </w:p>
+    <w:p>
+      <w:pPr>
+        <w:keepNext/>
+      </w:pPr>
+      <w:r>
+        <w:rPr>
+          <w:noProof/>
+          <w:lang w:eastAsia="hr-HR"/>
+        </w:rPr>
+        <w:lastRenderedPageBreak/>
+        <w:drawing>
+          <wp:inline distT="0" distB="0" distL="0" distR="0" wp14:anchorId="5DBBAA83" wp14:editId="03895C61">
+            <wp:extent cx="4495800" cy="2325370"/>
+            <wp:effectExtent l="0" t="0" r="0" b="0"/>
+            <wp:docPr id="94" name="Picture 74"/>
+            <wp:cNvGraphicFramePr>
+              <a:graphicFrameLocks xmlns:a="http://schemas.openxmlformats.org/drawingml/2006/main" noChangeAspect="1"/>
+            </wp:cNvGraphicFramePr>
+            <a:graphic xmlns:a="http://schemas.openxmlformats.org/drawingml/2006/main">
+              <a:graphicData uri="http://schemas.openxmlformats.org/drawingml/2006/picture">
+                <pic:pic xmlns:pic="http://schemas.openxmlformats.org/drawingml/2006/picture">
+                  <pic:nvPicPr>
+                    <pic:cNvPr id="91" name="Picture 74"/>
+                    <pic:cNvPicPr>
+                      <a:picLocks noChangeAspect="1" noChangeArrowheads="1"/>
+                    </pic:cNvPicPr>
+                  </pic:nvPicPr>
+                  <pic:blipFill>
+                    <a:blip r:embed="rId98"/>
+                    <a:stretch>
+                      <a:fillRect/>
+                    </a:stretch>
+                  </pic:blipFill>
+                  <pic:spPr bwMode="auto">
+                    <a:xfrm>
+                      <a:off x="0" y="0"/>
+                      <a:ext cx="4495800" cy="2325370"/>
+                    </a:xfrm>
+                    <a:prstGeom prst="rect">
+                      <a:avLst/>
+                    </a:prstGeom>
+                  </pic:spPr>
+                </pic:pic>
+              </a:graphicData>
+            </a:graphic>
+          </wp:inline>
+        </w:drawing>
+      </w:r>
+    </w:p>
+    <w:p>
+      <w:pPr>
+        <w:pStyle w:val="Caption"/>
+        <w:rPr>
+          <w:szCs w:val="22"/>
+        </w:rPr>
+      </w:pPr>
+      <w:bookmarkStart w:id="76" w:name="_Toc504050966"/>
+      <w:r>
+        <w:rPr>
+          <w:szCs w:val="22"/>
+        </w:rPr>
+        <w:t>Slika 89 Prikaz izvođača</w:t>
+      </w:r>
+      <w:bookmarkEnd w:id="76"/>
+    </w:p>
+    <w:p>
+      <w:pPr>
+        <w:rPr>
+          <w:sz w:val="26"/>
+          <w:szCs w:val="26"/>
+        </w:rPr>
+      </w:pPr>
+      <w:r>
+        <w:rPr>
+          <w:sz w:val="26"/>
+          <w:szCs w:val="26"/>
+        </w:rPr>
+        <w:t>Na drugoj stranici se nalaze podatci o zgradama i administrator ima mogućnost dodati i obrisati zgradu pomoću opcija „Dodaj zgradu“ i „Obriši zgradu“.</w:t>
+      </w:r>
+    </w:p>
+    <w:p>
+      <w:pPr>
+        <w:keepNext/>
+      </w:pPr>
+      <w:r>
+        <w:rPr>
+          <w:noProof/>
+          <w:lang w:eastAsia="hr-HR"/>
+        </w:rPr>
+        <w:drawing>
+          <wp:inline distT="0" distB="4445" distL="0" distR="0" wp14:anchorId="47A9A139" wp14:editId="519AD316">
+            <wp:extent cx="5760720" cy="2757805"/>
+            <wp:effectExtent l="0" t="0" r="0" b="0"/>
+            <wp:docPr id="95" name="Picture 75"/>
+            <wp:cNvGraphicFramePr>
+              <a:graphicFrameLocks xmlns:a="http://schemas.openxmlformats.org/drawingml/2006/main" noChangeAspect="1"/>
+            </wp:cNvGraphicFramePr>
+            <a:graphic xmlns:a="http://schemas.openxmlformats.org/drawingml/2006/main">
+              <a:graphicData uri="http://schemas.openxmlformats.org/drawingml/2006/picture">
+                <pic:pic xmlns:pic="http://schemas.openxmlformats.org/drawingml/2006/picture">
+                  <pic:nvPicPr>
+                    <pic:cNvPr id="92" name="Picture 75"/>
+                    <pic:cNvPicPr>
+                      <a:picLocks noChangeAspect="1" noChangeArrowheads="1"/>
+                    </pic:cNvPicPr>
+                  </pic:nvPicPr>
+                  <pic:blipFill>
+                    <a:blip r:embed="rId99"/>
+                    <a:stretch>
+                      <a:fillRect/>
+                    </a:stretch>
+                  </pic:blipFill>
+                  <pic:spPr bwMode="auto">
+                    <a:xfrm>
+                      <a:off x="0" y="0"/>
+                      <a:ext cx="5760720" cy="2757805"/>
+                    </a:xfrm>
+                    <a:prstGeom prst="rect">
+                      <a:avLst/>
+                    </a:prstGeom>
+                  </pic:spPr>
+                </pic:pic>
+              </a:graphicData>
+            </a:graphic>
+          </wp:inline>
+        </w:drawing>
+      </w:r>
+    </w:p>
+    <w:p>
+      <w:pPr>
+        <w:pStyle w:val="Caption"/>
+        <w:rPr>
+          <w:szCs w:val="22"/>
+        </w:rPr>
+      </w:pPr>
+      <w:bookmarkStart w:id="77" w:name="_Toc504050967"/>
+      <w:r>
+        <w:rPr>
+          <w:szCs w:val="22"/>
+        </w:rPr>
+        <w:t>Slika 90 Podatci o zgradama</w:t>
+      </w:r>
+      <w:bookmarkEnd w:id="77"/>
+    </w:p>
+    <w:p/>
+    <w:p>
+      <w:pPr>
+        <w:jc w:val="both"/>
+        <w:rPr>
+          <w:sz w:val="26"/>
+          <w:szCs w:val="26"/>
+        </w:rPr>
+      </w:pPr>
+      <w:r>
+        <w:rPr>
+          <w:sz w:val="26"/>
+          <w:szCs w:val="26"/>
+        </w:rPr>
+        <w:t>Te na zadnjoj stranici, „Stanovi“, administrator prvo odabere zgradu koju želi, te nakon toga ima mogućnost dodati stan sa opcijom „Dodaj stan“ ili obrisati stan opcijom „Obriši stan“.</w:t>
+      </w:r>
+    </w:p>
+    <w:p>
+      <w:pPr>
+        <w:keepNext/>
+      </w:pPr>
+      <w:r>
+        <w:rPr>
+          <w:noProof/>
+          <w:lang w:eastAsia="hr-HR"/>
+        </w:rPr>
+        <w:lastRenderedPageBreak/>
+        <w:drawing>
+          <wp:inline distT="0" distB="0" distL="0" distR="0" wp14:anchorId="3BA0C27E" wp14:editId="21522AE6">
+            <wp:extent cx="5760720" cy="2649855"/>
+            <wp:effectExtent l="0" t="0" r="0" b="0"/>
+            <wp:docPr id="96" name="Picture 76"/>
+            <wp:cNvGraphicFramePr>
+              <a:graphicFrameLocks xmlns:a="http://schemas.openxmlformats.org/drawingml/2006/main" noChangeAspect="1"/>
+            </wp:cNvGraphicFramePr>
+            <a:graphic xmlns:a="http://schemas.openxmlformats.org/drawingml/2006/main">
+              <a:graphicData uri="http://schemas.openxmlformats.org/drawingml/2006/picture">
+                <pic:pic xmlns:pic="http://schemas.openxmlformats.org/drawingml/2006/picture">
+                  <pic:nvPicPr>
+                    <pic:cNvPr id="93" name="Picture 76"/>
+                    <pic:cNvPicPr>
+                      <a:picLocks noChangeAspect="1" noChangeArrowheads="1"/>
+                    </pic:cNvPicPr>
+                  </pic:nvPicPr>
+                  <pic:blipFill>
+                    <a:blip r:embed="rId100"/>
+                    <a:stretch>
+                      <a:fillRect/>
+                    </a:stretch>
+                  </pic:blipFill>
+                  <pic:spPr bwMode="auto">
+                    <a:xfrm>
+                      <a:off x="0" y="0"/>
+                      <a:ext cx="5760720" cy="2649855"/>
+                    </a:xfrm>
+                    <a:prstGeom prst="rect">
+                      <a:avLst/>
+                    </a:prstGeom>
+                  </pic:spPr>
+                </pic:pic>
+              </a:graphicData>
+            </a:graphic>
+          </wp:inline>
+        </w:drawing>
+      </w:r>
+    </w:p>
+    <w:p>
+      <w:pPr>
+        <w:pStyle w:val="Caption"/>
+        <w:rPr>
+          <w:szCs w:val="22"/>
+        </w:rPr>
+      </w:pPr>
+      <w:bookmarkStart w:id="78" w:name="_Toc504050968"/>
+      <w:r>
+        <w:rPr>
+          <w:szCs w:val="22"/>
+        </w:rPr>
+        <w:t>Slika 91 Podatci o stanovima</w:t>
+      </w:r>
+      <w:bookmarkEnd w:id="78"/>
+    </w:p>
+    <w:p>
+      <w:pPr>
+        <w:jc w:val="both"/>
+        <w:rPr>
+          <w:sz w:val="26"/>
+          <w:szCs w:val="26"/>
+        </w:rPr>
+      </w:pPr>
+      <w:r>
+        <w:rPr>
+          <w:sz w:val="26"/>
+          <w:szCs w:val="26"/>
+        </w:rPr>
+        <w:t>Treba napomenuti da administrator kod dodavanja stanova samo unosi površinu, a vlasnik stana se odruđuje tek kod unosa novog korisnika za tu zgradu na stranici „Korisnici“. Isto tako kod dodavanja nove zgrade, unosi se samo adresa zgrade, dok upravitelja i predstavnika se određuje kod korisnika na stranici „Korisnici“, gdje se samom stanaru, odnosno upravitelju određuje privilegija koju ima u toj zgradi.</w:t>
+      </w:r>
+    </w:p>
+    <w:p>
+      <w:pPr>
+        <w:rPr>
+          <w:sz w:val="26"/>
+          <w:szCs w:val="26"/>
+        </w:rPr>
+      </w:pPr>
+    </w:p>
+    <w:p>
+      <w:pPr>
+        <w:rPr>
+          <w:rFonts w:cs="Arial"/>
+          <w:sz w:val="26"/>
+          <w:szCs w:val="26"/>
+        </w:rPr>
+      </w:pPr>
+      <w:bookmarkStart w:id="79" w:name="_GoBack"/>
+      <w:bookmarkEnd w:id="79"/>
     </w:p>
     <w:p>
       <w:pPr>
@@ -26738,13 +28246,13 @@
       <w:pPr>
         <w:pStyle w:val="Heading1"/>
       </w:pPr>
-      <w:bookmarkStart w:id="64" w:name="_Toc372179597"/>
-      <w:bookmarkStart w:id="65" w:name="_Toc498695573"/>
-      <w:bookmarkEnd w:id="64"/>
+      <w:bookmarkStart w:id="80" w:name="_Toc372179597"/>
+      <w:bookmarkStart w:id="81" w:name="_Toc498695573"/>
+      <w:bookmarkEnd w:id="80"/>
       <w:r>
         <w:t>8. Zaključak i budući rad</w:t>
       </w:r>
-      <w:bookmarkEnd w:id="65"/>
+      <w:bookmarkEnd w:id="81"/>
     </w:p>
     <w:p>
       <w:pPr>
@@ -26959,16 +28467,16 @@
           <w:rStyle w:val="ListLabel7"/>
         </w:rPr>
       </w:pPr>
-      <w:bookmarkStart w:id="66" w:name="_Toc372179598"/>
-      <w:bookmarkStart w:id="67" w:name="_Toc498695574"/>
-      <w:bookmarkEnd w:id="66"/>
+      <w:bookmarkStart w:id="82" w:name="_Toc372179598"/>
+      <w:bookmarkStart w:id="83" w:name="_Toc498695574"/>
+      <w:bookmarkEnd w:id="82"/>
       <w:r>
         <w:rPr>
           <w:rStyle w:val="ListLabel7"/>
         </w:rPr>
         <w:t>9. Popis literature</w:t>
       </w:r>
-      <w:bookmarkEnd w:id="67"/>
+      <w:bookmarkEnd w:id="83"/>
     </w:p>
     <w:p>
       <w:pPr>
@@ -26989,7 +28497,7 @@
         </w:rPr>
         <w:t xml:space="preserve">1.  Oblikovanje programske potpore, FER ZEMRIS,  </w:t>
       </w:r>
-      <w:hyperlink r:id="rId86">
+      <w:hyperlink r:id="rId101">
         <w:r>
           <w:rPr>
             <w:rStyle w:val="InternetLink"/>
@@ -27012,7 +28520,7 @@
         </w:rPr>
         <w:t xml:space="preserve">2.  Oblikovanje programske potpore, FER ZEMRIS, </w:t>
       </w:r>
-      <w:hyperlink r:id="rId87">
+      <w:hyperlink r:id="rId102">
         <w:r>
           <w:rPr>
             <w:rStyle w:val="InternetLink"/>
@@ -27052,7 +28560,7 @@
         </w:rPr>
         <w:t xml:space="preserve">4.  Spring Boot tutorijal, </w:t>
       </w:r>
-      <w:hyperlink r:id="rId88">
+      <w:hyperlink r:id="rId103">
         <w:r>
           <w:rPr>
             <w:rStyle w:val="InternetLink"/>
@@ -27075,7 +28583,7 @@
         </w:rPr>
         <w:t xml:space="preserve">5. Spring Boot tutorijal, </w:t>
       </w:r>
-      <w:hyperlink r:id="rId89">
+      <w:hyperlink r:id="rId104">
         <w:r>
           <w:rPr>
             <w:rStyle w:val="InternetLink"/>
@@ -27098,7 +28606,7 @@
         </w:rPr>
         <w:t xml:space="preserve">6. React tutorijal, </w:t>
       </w:r>
-      <w:hyperlink r:id="rId90">
+      <w:hyperlink r:id="rId105">
         <w:r>
           <w:rPr>
             <w:rStyle w:val="InternetLink"/>
@@ -27121,7 +28629,7 @@
         </w:rPr>
         <w:t xml:space="preserve">7. React-Bootstrap, </w:t>
       </w:r>
-      <w:hyperlink r:id="rId91">
+      <w:hyperlink r:id="rId106">
         <w:r>
           <w:rPr>
             <w:rStyle w:val="InternetLink"/>
@@ -27144,7 +28652,7 @@
         </w:rPr>
         <w:t xml:space="preserve">8. Redux, </w:t>
       </w:r>
-      <w:hyperlink r:id="rId92">
+      <w:hyperlink r:id="rId107">
         <w:r>
           <w:rPr>
             <w:rStyle w:val="InternetLink"/>
@@ -27167,7 +28675,7 @@
         </w:rPr>
         <w:t xml:space="preserve">9. Code School, </w:t>
       </w:r>
-      <w:hyperlink r:id="rId93">
+      <w:hyperlink r:id="rId108">
         <w:r>
           <w:rPr>
             <w:rStyle w:val="InternetLink"/>
@@ -27190,7 +28698,7 @@
         </w:rPr>
         <w:t xml:space="preserve">10. Stackoverflow, </w:t>
       </w:r>
-      <w:hyperlink r:id="rId94">
+      <w:hyperlink r:id="rId109">
         <w:r>
           <w:rPr>
             <w:rStyle w:val="InternetLink"/>
@@ -27352,11 +28860,11 @@
       <w:pPr>
         <w:pStyle w:val="Heading1"/>
       </w:pPr>
-      <w:bookmarkStart w:id="68" w:name="_Toc498695575"/>
+      <w:bookmarkStart w:id="84" w:name="_Toc498695575"/>
       <w:r>
         <w:t>Dodatak A: Indeks (slika, dijagrami, tablica, ispis koda)</w:t>
       </w:r>
-      <w:bookmarkEnd w:id="68"/>
+      <w:bookmarkEnd w:id="84"/>
     </w:p>
     <w:p>
       <w:pPr>
@@ -27756,7 +29264,6 @@
         </w:tabs>
       </w:pPr>
       <w:r>
-        <w:lastRenderedPageBreak/>
         <w:t>Slika 9 Sekvencijski dijagram obrasca IzmjeniOpćeInforamcije</w:t>
       </w:r>
       <w:r>
@@ -27884,11 +29391,11 @@
       <w:pPr>
         <w:pStyle w:val="Heading1"/>
       </w:pPr>
-      <w:bookmarkStart w:id="69" w:name="_Toc498695576"/>
+      <w:bookmarkStart w:id="85" w:name="_Toc498695576"/>
       <w:r>
         <w:t>Dodatak B: Dnevnik sastajanja</w:t>
       </w:r>
-      <w:bookmarkEnd w:id="69"/>
+      <w:bookmarkEnd w:id="85"/>
     </w:p>
     <w:p/>
     <w:p>
@@ -28083,179 +29590,179 @@
           <w:szCs w:val="26"/>
           <w:u w:val="single"/>
         </w:rPr>
+        <w:t>3. sastanak – 28.10.2017.</w:t>
+      </w:r>
+    </w:p>
+    <w:p>
+      <w:pPr>
+        <w:ind w:left="705"/>
+        <w:rPr>
+          <w:rFonts w:cs="Arial"/>
+          <w:sz w:val="26"/>
+          <w:szCs w:val="26"/>
+        </w:rPr>
+      </w:pPr>
+      <w:r>
+        <w:rPr>
+          <w:rFonts w:cs="Arial"/>
+          <w:b/>
+          <w:sz w:val="26"/>
+          <w:szCs w:val="26"/>
+        </w:rPr>
+        <w:t xml:space="preserve">Prisutni: </w:t>
+      </w:r>
+      <w:r>
+        <w:rPr>
+          <w:rFonts w:cs="Arial"/>
+          <w:sz w:val="26"/>
+          <w:szCs w:val="26"/>
+        </w:rPr>
+        <w:t>Ivan Biškup, Marko Cavalli, Marko Ćurlin, Luka Hrgović, Toni Martinčić, Ivana Mršić</w:t>
+      </w:r>
+    </w:p>
+    <w:p>
+      <w:pPr>
+        <w:ind w:left="705"/>
+        <w:rPr>
+          <w:rFonts w:cs="Arial"/>
+          <w:sz w:val="26"/>
+          <w:szCs w:val="26"/>
+        </w:rPr>
+      </w:pPr>
+      <w:r>
+        <w:rPr>
+          <w:rFonts w:cs="Arial"/>
+          <w:b/>
+          <w:sz w:val="26"/>
+          <w:szCs w:val="26"/>
+        </w:rPr>
+        <w:t>Sažetak:</w:t>
+      </w:r>
+      <w:r>
+        <w:rPr>
+          <w:rFonts w:cs="Arial"/>
+          <w:sz w:val="26"/>
+          <w:szCs w:val="26"/>
+        </w:rPr>
+        <w:t xml:space="preserve"> Učenje Reacta i Reduxa. Rad na backendu, početak rada na frontendu i početak pisanja dokumentacije.</w:t>
+      </w:r>
+    </w:p>
+    <w:p>
+      <w:pPr>
+        <w:ind w:left="705"/>
+        <w:rPr>
+          <w:rFonts w:cs="Arial"/>
+          <w:sz w:val="26"/>
+          <w:szCs w:val="26"/>
+        </w:rPr>
+      </w:pPr>
+    </w:p>
+    <w:p>
+      <w:pPr>
+        <w:ind w:left="705"/>
+        <w:rPr>
+          <w:rFonts w:cs="Arial"/>
+          <w:b/>
+          <w:sz w:val="26"/>
+          <w:szCs w:val="26"/>
+          <w:u w:val="single"/>
+        </w:rPr>
+      </w:pPr>
+      <w:r>
+        <w:rPr>
+          <w:rFonts w:cs="Arial"/>
+          <w:b/>
+          <w:sz w:val="26"/>
+          <w:szCs w:val="26"/>
+          <w:u w:val="single"/>
+        </w:rPr>
+        <w:t>4. sastanak – 4.11.2017.</w:t>
+      </w:r>
+    </w:p>
+    <w:p>
+      <w:pPr>
+        <w:ind w:left="705"/>
+        <w:rPr>
+          <w:rFonts w:cs="Arial"/>
+          <w:sz w:val="26"/>
+          <w:szCs w:val="26"/>
+        </w:rPr>
+      </w:pPr>
+      <w:r>
+        <w:rPr>
+          <w:rFonts w:cs="Arial"/>
+          <w:b/>
+          <w:sz w:val="26"/>
+          <w:szCs w:val="26"/>
+        </w:rPr>
+        <w:t xml:space="preserve">Prisutni: </w:t>
+      </w:r>
+      <w:r>
+        <w:rPr>
+          <w:rFonts w:cs="Arial"/>
+          <w:sz w:val="26"/>
+          <w:szCs w:val="26"/>
+        </w:rPr>
+        <w:t>Ivan Biškup, Marko Cavalli, Marko Ćurlin, Luka Hrgović, Toni Martinčić, Ivana Mršić</w:t>
+      </w:r>
+    </w:p>
+    <w:p>
+      <w:pPr>
+        <w:ind w:left="705"/>
+        <w:rPr>
+          <w:rFonts w:cs="Arial"/>
+          <w:sz w:val="26"/>
+          <w:szCs w:val="26"/>
+        </w:rPr>
+      </w:pPr>
+      <w:r>
+        <w:rPr>
+          <w:rFonts w:cs="Arial"/>
+          <w:b/>
+          <w:sz w:val="26"/>
+          <w:szCs w:val="26"/>
+        </w:rPr>
+        <w:t>Sažetak:</w:t>
+      </w:r>
+      <w:r>
+        <w:rPr>
+          <w:rFonts w:cs="Arial"/>
+          <w:sz w:val="26"/>
+          <w:szCs w:val="26"/>
+        </w:rPr>
+        <w:t xml:space="preserve"> Rad na dokumentaciji, obrascima uporaba i sekvencijskim dijagramima.</w:t>
+      </w:r>
+    </w:p>
+    <w:p>
+      <w:pPr>
+        <w:ind w:left="705"/>
+        <w:rPr>
+          <w:rFonts w:cs="Arial"/>
+          <w:sz w:val="26"/>
+          <w:szCs w:val="26"/>
+        </w:rPr>
+      </w:pPr>
+    </w:p>
+    <w:p>
+      <w:pPr>
+        <w:ind w:left="705"/>
+        <w:rPr>
+          <w:rFonts w:cs="Arial"/>
+          <w:b/>
+          <w:sz w:val="26"/>
+          <w:szCs w:val="26"/>
+          <w:u w:val="single"/>
+        </w:rPr>
+      </w:pPr>
+      <w:r>
+        <w:rPr>
+          <w:rFonts w:cs="Arial"/>
+          <w:b/>
+          <w:sz w:val="26"/>
+          <w:szCs w:val="26"/>
+          <w:u w:val="single"/>
+        </w:rPr>
         <w:lastRenderedPageBreak/>
-        <w:t>3. sastanak – 28.10.2017.</w:t>
-      </w:r>
-    </w:p>
-    <w:p>
-      <w:pPr>
-        <w:ind w:left="705"/>
-        <w:rPr>
-          <w:rFonts w:cs="Arial"/>
-          <w:sz w:val="26"/>
-          <w:szCs w:val="26"/>
-        </w:rPr>
-      </w:pPr>
-      <w:r>
-        <w:rPr>
-          <w:rFonts w:cs="Arial"/>
-          <w:b/>
-          <w:sz w:val="26"/>
-          <w:szCs w:val="26"/>
-        </w:rPr>
-        <w:t xml:space="preserve">Prisutni: </w:t>
-      </w:r>
-      <w:r>
-        <w:rPr>
-          <w:rFonts w:cs="Arial"/>
-          <w:sz w:val="26"/>
-          <w:szCs w:val="26"/>
-        </w:rPr>
-        <w:t>Ivan Biškup, Marko Cavalli, Marko Ćurlin, Luka Hrgović, Toni Martinčić, Ivana Mršić</w:t>
-      </w:r>
-    </w:p>
-    <w:p>
-      <w:pPr>
-        <w:ind w:left="705"/>
-        <w:rPr>
-          <w:rFonts w:cs="Arial"/>
-          <w:sz w:val="26"/>
-          <w:szCs w:val="26"/>
-        </w:rPr>
-      </w:pPr>
-      <w:r>
-        <w:rPr>
-          <w:rFonts w:cs="Arial"/>
-          <w:b/>
-          <w:sz w:val="26"/>
-          <w:szCs w:val="26"/>
-        </w:rPr>
-        <w:t>Sažetak:</w:t>
-      </w:r>
-      <w:r>
-        <w:rPr>
-          <w:rFonts w:cs="Arial"/>
-          <w:sz w:val="26"/>
-          <w:szCs w:val="26"/>
-        </w:rPr>
-        <w:t xml:space="preserve"> Učenje Reacta i Reduxa. Rad na backendu, početak rada na frontendu i početak pisanja dokumentacije.</w:t>
-      </w:r>
-    </w:p>
-    <w:p>
-      <w:pPr>
-        <w:ind w:left="705"/>
-        <w:rPr>
-          <w:rFonts w:cs="Arial"/>
-          <w:sz w:val="26"/>
-          <w:szCs w:val="26"/>
-        </w:rPr>
-      </w:pPr>
-    </w:p>
-    <w:p>
-      <w:pPr>
-        <w:ind w:left="705"/>
-        <w:rPr>
-          <w:rFonts w:cs="Arial"/>
-          <w:b/>
-          <w:sz w:val="26"/>
-          <w:szCs w:val="26"/>
-          <w:u w:val="single"/>
-        </w:rPr>
-      </w:pPr>
-      <w:r>
-        <w:rPr>
-          <w:rFonts w:cs="Arial"/>
-          <w:b/>
-          <w:sz w:val="26"/>
-          <w:szCs w:val="26"/>
-          <w:u w:val="single"/>
-        </w:rPr>
-        <w:t>4. sastanak – 4.11.2017.</w:t>
-      </w:r>
-    </w:p>
-    <w:p>
-      <w:pPr>
-        <w:ind w:left="705"/>
-        <w:rPr>
-          <w:rFonts w:cs="Arial"/>
-          <w:sz w:val="26"/>
-          <w:szCs w:val="26"/>
-        </w:rPr>
-      </w:pPr>
-      <w:r>
-        <w:rPr>
-          <w:rFonts w:cs="Arial"/>
-          <w:b/>
-          <w:sz w:val="26"/>
-          <w:szCs w:val="26"/>
-        </w:rPr>
-        <w:t xml:space="preserve">Prisutni: </w:t>
-      </w:r>
-      <w:r>
-        <w:rPr>
-          <w:rFonts w:cs="Arial"/>
-          <w:sz w:val="26"/>
-          <w:szCs w:val="26"/>
-        </w:rPr>
-        <w:t>Ivan Biškup, Marko Cavalli, Marko Ćurlin, Luka Hrgović, Toni Martinčić, Ivana Mršić</w:t>
-      </w:r>
-    </w:p>
-    <w:p>
-      <w:pPr>
-        <w:ind w:left="705"/>
-        <w:rPr>
-          <w:rFonts w:cs="Arial"/>
-          <w:sz w:val="26"/>
-          <w:szCs w:val="26"/>
-        </w:rPr>
-      </w:pPr>
-      <w:r>
-        <w:rPr>
-          <w:rFonts w:cs="Arial"/>
-          <w:b/>
-          <w:sz w:val="26"/>
-          <w:szCs w:val="26"/>
-        </w:rPr>
-        <w:t>Sažetak:</w:t>
-      </w:r>
-      <w:r>
-        <w:rPr>
-          <w:rFonts w:cs="Arial"/>
-          <w:sz w:val="26"/>
-          <w:szCs w:val="26"/>
-        </w:rPr>
-        <w:t xml:space="preserve"> Rad na dokumentaciji, obrascima uporaba i sekvencijskim dijagramima.</w:t>
-      </w:r>
-    </w:p>
-    <w:p>
-      <w:pPr>
-        <w:ind w:left="705"/>
-        <w:rPr>
-          <w:rFonts w:cs="Arial"/>
-          <w:sz w:val="26"/>
-          <w:szCs w:val="26"/>
-        </w:rPr>
-      </w:pPr>
-    </w:p>
-    <w:p>
-      <w:pPr>
-        <w:ind w:left="705"/>
-        <w:rPr>
-          <w:rFonts w:cs="Arial"/>
-          <w:b/>
-          <w:sz w:val="26"/>
-          <w:szCs w:val="26"/>
-          <w:u w:val="single"/>
-        </w:rPr>
-      </w:pPr>
-      <w:r>
-        <w:rPr>
-          <w:rFonts w:cs="Arial"/>
-          <w:b/>
-          <w:sz w:val="26"/>
-          <w:szCs w:val="26"/>
-          <w:u w:val="single"/>
-        </w:rPr>
         <w:t>5. sastanak – 11.11.2017.</w:t>
       </w:r>
     </w:p>
@@ -28557,11 +30064,11 @@
       <w:pPr>
         <w:pStyle w:val="Heading1"/>
       </w:pPr>
-      <w:bookmarkStart w:id="70" w:name="_Toc498695577"/>
+      <w:bookmarkStart w:id="86" w:name="_Toc498695577"/>
       <w:r>
         <w:t>Dodatak C: Prikaz aktivnosti grupe</w:t>
       </w:r>
-      <w:bookmarkEnd w:id="70"/>
+      <w:bookmarkEnd w:id="86"/>
     </w:p>
     <w:tbl>
       <w:tblPr>
@@ -30381,16 +31888,7 @@
                 <w:bCs/>
                 <w:sz w:val="20"/>
               </w:rPr>
-              <w:t xml:space="preserve">Dijagram razreda s </w:t>
-            </w:r>
-            <w:r>
-              <w:rPr>
-                <w:rFonts w:ascii="Arial" w:hAnsi="Arial" w:cs="Arial"/>
-                <w:bCs/>
-                <w:sz w:val="20"/>
-              </w:rPr>
-              <w:lastRenderedPageBreak/>
-              <w:t>opisom</w:t>
+              <w:t>Dijagram razreda s opisom</w:t>
             </w:r>
           </w:p>
         </w:tc>
@@ -31810,6 +33308,7 @@
                 <w:bCs/>
                 <w:sz w:val="20"/>
               </w:rPr>
+              <w:lastRenderedPageBreak/>
               <w:t>Upute za instalaciju</w:t>
             </w:r>
           </w:p>
@@ -34053,7 +35552,7 @@
                     </pic:cNvPicPr>
                   </pic:nvPicPr>
                   <pic:blipFill>
-                    <a:blip r:embed="rId95"/>
+                    <a:blip r:embed="rId110"/>
                     <a:stretch>
                       <a:fillRect/>
                     </a:stretch>
@@ -34221,11 +35720,11 @@
       <w:pPr>
         <w:pStyle w:val="Heading1"/>
       </w:pPr>
-      <w:bookmarkStart w:id="71" w:name="_Toc498695578"/>
+      <w:bookmarkStart w:id="87" w:name="_Toc498695578"/>
       <w:r>
         <w:t>Dodatak D: Plan rada / Pregled rada i stanje ostvarenja</w:t>
       </w:r>
-      <w:bookmarkEnd w:id="71"/>
+      <w:bookmarkEnd w:id="87"/>
     </w:p>
     <w:p/>
     <w:p>
@@ -34368,8 +35867,8 @@
     <w:p>
       <w:pPr>
         <w:sectPr>
-          <w:headerReference w:type="default" r:id="rId96"/>
-          <w:footerReference w:type="default" r:id="rId97"/>
+          <w:headerReference w:type="default" r:id="rId111"/>
+          <w:footerReference w:type="default" r:id="rId112"/>
           <w:pgSz w:w="11906" w:h="16838"/>
           <w:pgMar w:top="1417" w:right="1417" w:bottom="1417" w:left="1417" w:header="708" w:footer="708" w:gutter="0"/>
           <w:cols w:space="720"/>
@@ -34531,7 +36030,7 @@
       <w:rPr>
         <w:noProof/>
       </w:rPr>
-      <w:t>62</w:t>
+      <w:t>82</w:t>
     </w:r>
     <w:r>
       <w:fldChar w:fldCharType="end"/>
@@ -40656,6 +42155,18 @@
       <w:u w:val="single"/>
     </w:rPr>
   </w:style>
+  <w:style w:type="character" w:styleId="FollowedHyperlink">
+    <w:name w:val="FollowedHyperlink"/>
+    <w:basedOn w:val="DefaultParagraphFont"/>
+    <w:uiPriority w:val="99"/>
+    <w:semiHidden/>
+    <w:unhideWhenUsed/>
+    <w:rsid w:val="00387DB3"/>
+    <w:rPr>
+      <w:color w:val="954F72" w:themeColor="followedHyperlink"/>
+      <w:u w:val="single"/>
+    </w:rPr>
+  </w:style>
 </w:styles>
 </file>
 
@@ -40925,7 +42436,7 @@
 </file>
 
 <file path=customXml/itemProps1.xml><?xml version="1.0" encoding="utf-8"?>
-<ds:datastoreItem xmlns:ds="http://schemas.openxmlformats.org/officeDocument/2006/customXml" ds:itemID="{6531B628-8905-4758-BA50-71ABB7C71B03}">
+<ds:datastoreItem xmlns:ds="http://schemas.openxmlformats.org/officeDocument/2006/customXml" ds:itemID="{AF24B1A9-A92E-4BD2-8096-7A435BEAE2AA}">
   <ds:schemaRefs>
     <ds:schemaRef ds:uri="http://schemas.openxmlformats.org/officeDocument/2006/bibliography"/>
   </ds:schemaRefs>

</xml_diff>